<commit_message>
Added model to documentation
</commit_message>
<xml_diff>
--- a/doc/Projektdokumentation.docx
+++ b/doc/Projektdokumentation.docx
@@ -123,12 +123,61 @@
         <w:rPr>
           <w:color w:val="FF0000"/>
         </w:rPr>
-        <w:t>(Unklar: soll der Einkäufer beliebige andere Einkäufer «simulieren/übernehmen» können, oder ist ein «Benutzer» gleichbedeutend mit «Einkäufer», sprich: sollte nicht eigentlich ein Benutzer nur seine eigenen Einkäufe mutieren können</w:t>
+        <w:t xml:space="preserve">(Unklar: soll der </w:t>
       </w:r>
       <w:r>
         <w:rPr>
           <w:color w:val="FF0000"/>
         </w:rPr>
+        <w:t>Benutzer</w:t>
+      </w:r>
+      <w:r>
+        <w:rPr>
+          <w:color w:val="FF0000"/>
+        </w:rPr>
+        <w:t xml:space="preserve"> beliebige andere Einkäufer «simulieren/übernehmen» können, oder ist ein «</w:t>
+      </w:r>
+      <w:r>
+        <w:rPr>
+          <w:color w:val="FF0000"/>
+        </w:rPr>
+        <w:t xml:space="preserve">1 </w:t>
+      </w:r>
+      <w:r>
+        <w:rPr>
+          <w:color w:val="FF0000"/>
+        </w:rPr>
+        <w:t>Benutzer» gleichbedeutend mit «</w:t>
+      </w:r>
+      <w:r>
+        <w:rPr>
+          <w:color w:val="FF0000"/>
+        </w:rPr>
+        <w:t xml:space="preserve">1 </w:t>
+      </w:r>
+      <w:r>
+        <w:rPr>
+          <w:color w:val="FF0000"/>
+        </w:rPr>
+        <w:t xml:space="preserve">Einkäufer», sprich: sollte nicht eigentlich ein Benutzer nur </w:t>
+      </w:r>
+      <w:r>
+        <w:rPr>
+          <w:i/>
+          <w:color w:val="FF0000"/>
+        </w:rPr>
+        <w:t>seine eigenen</w:t>
+      </w:r>
+      <w:r>
+        <w:rPr>
+          <w:color w:val="FF0000"/>
+        </w:rPr>
+        <w:t xml:space="preserve"> Einkäufe mutieren können</w:t>
+      </w:r>
+      <w:r>
+        <w:rPr>
+          <w:color w:val="FF0000"/>
+        </w:rPr>
         <w:t xml:space="preserve">? </w:t>
       </w:r>
       <w:r>
@@ -147,6 +196,12 @@
         <w:rPr>
           <w:color w:val="FF0000"/>
         </w:rPr>
+        <w:t>!</w:t>
+      </w:r>
+      <w:r>
+        <w:rPr>
+          <w:color w:val="FF0000"/>
+        </w:rPr>
         <w:t xml:space="preserve"> Ferner: Datum des Einkaufs oder Datum des Produkts?</w:t>
       </w:r>
       <w:r>
@@ -184,6 +239,12 @@
           <w:color w:val="FF0000"/>
         </w:rPr>
         <w:t>Projekt würde ich diese und weitere (siehe unten) Punkte mit dem Kunden klären und vor der ersten Zeile Code das Mockup mit dem Kunden besprechen</w:t>
+      </w:r>
+      <w:r>
+        <w:rPr>
+          <w:color w:val="FF0000"/>
+        </w:rPr>
+        <w:t>.</w:t>
       </w:r>
     </w:p>
     <w:p>
@@ -508,27 +569,14 @@
       <w:r>
         <w:t xml:space="preserve">Abbildung </w:t>
       </w:r>
-      <w:r>
-        <w:fldChar w:fldCharType="begin"/>
-      </w:r>
-      <w:r>
-        <w:instrText xml:space="preserve"> SEQ Abbildung \* ARABIC </w:instrText>
-      </w:r>
-      <w:r>
-        <w:fldChar w:fldCharType="separate"/>
-      </w:r>
-      <w:r>
-        <w:rPr>
-          <w:noProof/>
-        </w:rPr>
-        <w:t>1</w:t>
-      </w:r>
-      <w:r>
-        <w:rPr>
-          <w:noProof/>
-        </w:rPr>
-        <w:fldChar w:fldCharType="end"/>
-      </w:r>
+      <w:fldSimple w:instr=" SEQ Abbildung \* ARABIC ">
+        <w:r>
+          <w:rPr>
+            <w:noProof/>
+          </w:rPr>
+          <w:t>1</w:t>
+        </w:r>
+      </w:fldSimple>
       <w:r>
         <w:t>: Home-View</w:t>
       </w:r>
@@ -599,27 +647,14 @@
       <w:r>
         <w:t xml:space="preserve">Abbildung </w:t>
       </w:r>
-      <w:r>
-        <w:fldChar w:fldCharType="begin"/>
-      </w:r>
-      <w:r>
-        <w:instrText xml:space="preserve"> SEQ Abbildung \* ARABIC </w:instrText>
-      </w:r>
-      <w:r>
-        <w:fldChar w:fldCharType="separate"/>
-      </w:r>
-      <w:r>
-        <w:rPr>
-          <w:noProof/>
-        </w:rPr>
-        <w:t>2</w:t>
-      </w:r>
-      <w:r>
-        <w:rPr>
-          <w:noProof/>
-        </w:rPr>
-        <w:fldChar w:fldCharType="end"/>
-      </w:r>
+      <w:fldSimple w:instr=" SEQ Abbildung \* ARABIC ">
+        <w:r>
+          <w:rPr>
+            <w:noProof/>
+          </w:rPr>
+          <w:t>2</w:t>
+        </w:r>
+      </w:fldSimple>
       <w:r>
         <w:t>: Protocol-View</w:t>
       </w:r>
@@ -789,27 +824,14 @@
       <w:r>
         <w:t xml:space="preserve">Abbildung </w:t>
       </w:r>
-      <w:r>
-        <w:fldChar w:fldCharType="begin"/>
-      </w:r>
-      <w:r>
-        <w:instrText xml:space="preserve"> SEQ Abbildung \* ARABIC </w:instrText>
-      </w:r>
-      <w:r>
-        <w:fldChar w:fldCharType="separate"/>
-      </w:r>
-      <w:r>
-        <w:rPr>
-          <w:noProof/>
-        </w:rPr>
-        <w:t>4</w:t>
-      </w:r>
-      <w:r>
-        <w:rPr>
-          <w:noProof/>
-        </w:rPr>
-        <w:fldChar w:fldCharType="end"/>
-      </w:r>
+      <w:fldSimple w:instr=" SEQ Abbildung \* ARABIC ">
+        <w:r>
+          <w:rPr>
+            <w:noProof/>
+          </w:rPr>
+          <w:t>4</w:t>
+        </w:r>
+      </w:fldSimple>
       <w:r>
         <w:t>: Dashboard-View</w:t>
       </w:r>
@@ -925,6 +947,56 @@
           <w:lang w:val="en-US"/>
         </w:rPr>
       </w:pPr>
+      <w:r>
+        <w:drawing>
+          <wp:inline distT="0" distB="0" distL="0" distR="0">
+            <wp:extent cx="5760720" cy="1939290"/>
+            <wp:effectExtent l="0" t="0" r="0" b="0"/>
+            <wp:docPr id="2" name="Grafik 2"/>
+            <wp:cNvGraphicFramePr>
+              <a:graphicFrameLocks xmlns:a="http://schemas.openxmlformats.org/drawingml/2006/main" noChangeAspect="1"/>
+            </wp:cNvGraphicFramePr>
+            <a:graphic xmlns:a="http://schemas.openxmlformats.org/drawingml/2006/main">
+              <a:graphicData uri="http://schemas.openxmlformats.org/drawingml/2006/picture">
+                <pic:pic xmlns:pic="http://schemas.openxmlformats.org/drawingml/2006/picture">
+                  <pic:nvPicPr>
+                    <pic:cNvPr id="0" name="Picture 1"/>
+                    <pic:cNvPicPr>
+                      <a:picLocks noChangeAspect="1" noChangeArrowheads="1"/>
+                    </pic:cNvPicPr>
+                  </pic:nvPicPr>
+                  <pic:blipFill>
+                    <a:blip r:embed="rId13">
+                      <a:extLst>
+                        <a:ext uri="{28A0092B-C50C-407E-A947-70E740481C1C}">
+                          <a14:useLocalDpi xmlns:a14="http://schemas.microsoft.com/office/drawing/2010/main" val="0"/>
+                        </a:ext>
+                      </a:extLst>
+                    </a:blip>
+                    <a:srcRect/>
+                    <a:stretch>
+                      <a:fillRect/>
+                    </a:stretch>
+                  </pic:blipFill>
+                  <pic:spPr bwMode="auto">
+                    <a:xfrm>
+                      <a:off x="0" y="0"/>
+                      <a:ext cx="5760720" cy="1939290"/>
+                    </a:xfrm>
+                    <a:prstGeom prst="rect">
+                      <a:avLst/>
+                    </a:prstGeom>
+                    <a:noFill/>
+                    <a:ln>
+                      <a:noFill/>
+                    </a:ln>
+                  </pic:spPr>
+                </pic:pic>
+              </a:graphicData>
+            </a:graphic>
+          </wp:inline>
+        </w:drawing>
+      </w:r>
     </w:p>
     <w:p>
       <w:pPr>
@@ -1042,23 +1114,33 @@
       <w:r>
         <w:t xml:space="preserve"> SOLVED</w:t>
       </w:r>
+    </w:p>
+    <w:p>
+      <w:pPr>
+        <w:pStyle w:val="berschrift2"/>
+      </w:pPr>
       <w:bookmarkStart w:id="0" w:name="_GoBack"/>
       <w:bookmarkEnd w:id="0"/>
+      <w:r>
+        <w:lastRenderedPageBreak/>
+        <w:t>N</w:t>
+      </w:r>
+      <w:r>
+        <w:t xml:space="preserve">ächste </w:t>
+      </w:r>
+      <w:r>
+        <w:t>Schritte/Userstory bei entsprechendem Budget</w:t>
+      </w:r>
     </w:p>
     <w:p>
       <w:pPr>
         <w:pStyle w:val="berschrift2"/>
       </w:pPr>
       <w:r>
-        <w:t>Fortsetzung (nächste «Story»)</w:t>
-      </w:r>
-    </w:p>
-    <w:p>
-      <w:pPr>
-        <w:pStyle w:val="berschrift2"/>
-      </w:pPr>
-      <w:r>
-        <w:t>Kritik am Code</w:t>
+        <w:t>Selbstk</w:t>
+      </w:r>
+      <w:r>
+        <w:t>ritik am Code</w:t>
       </w:r>
     </w:p>
     <w:p>
@@ -1205,7 +1287,6 @@
           </w:tcPr>
           <w:p>
             <w:r>
-              <w:lastRenderedPageBreak/>
               <w:t>23.7.2019</w:t>
             </w:r>
           </w:p>
@@ -1336,6 +1417,189 @@
             <w:cnfStyle w:val="001000000000" w:firstRow="0" w:lastRow="0" w:firstColumn="1" w:lastColumn="0" w:oddVBand="0" w:evenVBand="0" w:oddHBand="0" w:evenHBand="0" w:firstRowFirstColumn="0" w:firstRowLastColumn="0" w:lastRowFirstColumn="0" w:lastRowLastColumn="0"/>
             <w:tcW w:w="1271" w:type="dxa"/>
           </w:tcPr>
+          <w:p>
+            <w:r>
+              <w:t>26.7.2019</w:t>
+            </w:r>
+          </w:p>
+        </w:tc>
+        <w:tc>
+          <w:tcPr>
+            <w:tcW w:w="1276" w:type="dxa"/>
+          </w:tcPr>
+          <w:p>
+            <w:pPr>
+              <w:cnfStyle w:val="000000000000" w:firstRow="0" w:lastRow="0" w:firstColumn="0" w:lastColumn="0" w:oddVBand="0" w:evenVBand="0" w:oddHBand="0" w:evenHBand="0" w:firstRowFirstColumn="0" w:firstRowLastColumn="0" w:lastRowFirstColumn="0" w:lastRowLastColumn="0"/>
+            </w:pPr>
+            <w:r>
+              <w:t>18:00 bis 18:15</w:t>
+            </w:r>
+          </w:p>
+        </w:tc>
+        <w:tc>
+          <w:tcPr>
+            <w:tcW w:w="4275" w:type="dxa"/>
+          </w:tcPr>
+          <w:p>
+            <w:pPr>
+              <w:cnfStyle w:val="000000000000" w:firstRow="0" w:lastRow="0" w:firstColumn="0" w:lastColumn="0" w:oddVBand="0" w:evenVBand="0" w:oddHBand="0" w:evenHBand="0" w:firstRowFirstColumn="0" w:firstRowLastColumn="0" w:lastRowFirstColumn="0" w:lastRowLastColumn="0"/>
+            </w:pPr>
+            <w:r>
+              <w:t>Datenmodell definiert</w:t>
+            </w:r>
+          </w:p>
+        </w:tc>
+        <w:tc>
+          <w:tcPr>
+            <w:tcW w:w="2240" w:type="dxa"/>
+          </w:tcPr>
+          <w:p>
+            <w:pPr>
+              <w:cnfStyle w:val="000000000000" w:firstRow="0" w:lastRow="0" w:firstColumn="0" w:lastColumn="0" w:oddVBand="0" w:evenVBand="0" w:oddHBand="0" w:evenHBand="0" w:firstRowFirstColumn="0" w:firstRowLastColumn="0" w:lastRowFirstColumn="0" w:lastRowLastColumn="0"/>
+            </w:pPr>
+            <w:r>
+              <w:t>00:15 (In-Scope)</w:t>
+            </w:r>
+          </w:p>
+        </w:tc>
+      </w:tr>
+      <w:tr>
+        <w:trPr>
+          <w:cnfStyle w:val="000000100000" w:firstRow="0" w:lastRow="0" w:firstColumn="0" w:lastColumn="0" w:oddVBand="0" w:evenVBand="0" w:oddHBand="1" w:evenHBand="0" w:firstRowFirstColumn="0" w:firstRowLastColumn="0" w:lastRowFirstColumn="0" w:lastRowLastColumn="0"/>
+          <w:cantSplit/>
+        </w:trPr>
+        <w:tc>
+          <w:tcPr>
+            <w:cnfStyle w:val="001000000000" w:firstRow="0" w:lastRow="0" w:firstColumn="1" w:lastColumn="0" w:oddVBand="0" w:evenVBand="0" w:oddHBand="0" w:evenHBand="0" w:firstRowFirstColumn="0" w:firstRowLastColumn="0" w:lastRowFirstColumn="0" w:lastRowLastColumn="0"/>
+            <w:tcW w:w="1271" w:type="dxa"/>
+          </w:tcPr>
+          <w:p/>
+        </w:tc>
+        <w:tc>
+          <w:tcPr>
+            <w:tcW w:w="1276" w:type="dxa"/>
+          </w:tcPr>
+          <w:p>
+            <w:pPr>
+              <w:cnfStyle w:val="000000100000" w:firstRow="0" w:lastRow="0" w:firstColumn="0" w:lastColumn="0" w:oddVBand="0" w:evenVBand="0" w:oddHBand="1" w:evenHBand="0" w:firstRowFirstColumn="0" w:firstRowLastColumn="0" w:lastRowFirstColumn="0" w:lastRowLastColumn="0"/>
+            </w:pPr>
+          </w:p>
+        </w:tc>
+        <w:tc>
+          <w:tcPr>
+            <w:tcW w:w="4275" w:type="dxa"/>
+          </w:tcPr>
+          <w:p>
+            <w:pPr>
+              <w:cnfStyle w:val="000000100000" w:firstRow="0" w:lastRow="0" w:firstColumn="0" w:lastColumn="0" w:oddVBand="0" w:evenVBand="0" w:oddHBand="1" w:evenHBand="0" w:firstRowFirstColumn="0" w:firstRowLastColumn="0" w:lastRowFirstColumn="0" w:lastRowLastColumn="0"/>
+            </w:pPr>
+          </w:p>
+        </w:tc>
+        <w:tc>
+          <w:tcPr>
+            <w:tcW w:w="2240" w:type="dxa"/>
+          </w:tcPr>
+          <w:p>
+            <w:pPr>
+              <w:cnfStyle w:val="000000100000" w:firstRow="0" w:lastRow="0" w:firstColumn="0" w:lastColumn="0" w:oddVBand="0" w:evenVBand="0" w:oddHBand="1" w:evenHBand="0" w:firstRowFirstColumn="0" w:firstRowLastColumn="0" w:lastRowFirstColumn="0" w:lastRowLastColumn="0"/>
+            </w:pPr>
+          </w:p>
+        </w:tc>
+      </w:tr>
+      <w:tr>
+        <w:trPr>
+          <w:cantSplit/>
+        </w:trPr>
+        <w:tc>
+          <w:tcPr>
+            <w:cnfStyle w:val="001000000000" w:firstRow="0" w:lastRow="0" w:firstColumn="1" w:lastColumn="0" w:oddVBand="0" w:evenVBand="0" w:oddHBand="0" w:evenHBand="0" w:firstRowFirstColumn="0" w:firstRowLastColumn="0" w:lastRowFirstColumn="0" w:lastRowLastColumn="0"/>
+            <w:tcW w:w="1271" w:type="dxa"/>
+          </w:tcPr>
+          <w:p/>
+        </w:tc>
+        <w:tc>
+          <w:tcPr>
+            <w:tcW w:w="1276" w:type="dxa"/>
+          </w:tcPr>
+          <w:p>
+            <w:pPr>
+              <w:cnfStyle w:val="000000000000" w:firstRow="0" w:lastRow="0" w:firstColumn="0" w:lastColumn="0" w:oddVBand="0" w:evenVBand="0" w:oddHBand="0" w:evenHBand="0" w:firstRowFirstColumn="0" w:firstRowLastColumn="0" w:lastRowFirstColumn="0" w:lastRowLastColumn="0"/>
+            </w:pPr>
+          </w:p>
+        </w:tc>
+        <w:tc>
+          <w:tcPr>
+            <w:tcW w:w="4275" w:type="dxa"/>
+          </w:tcPr>
+          <w:p>
+            <w:pPr>
+              <w:cnfStyle w:val="000000000000" w:firstRow="0" w:lastRow="0" w:firstColumn="0" w:lastColumn="0" w:oddVBand="0" w:evenVBand="0" w:oddHBand="0" w:evenHBand="0" w:firstRowFirstColumn="0" w:firstRowLastColumn="0" w:lastRowFirstColumn="0" w:lastRowLastColumn="0"/>
+            </w:pPr>
+          </w:p>
+        </w:tc>
+        <w:tc>
+          <w:tcPr>
+            <w:tcW w:w="2240" w:type="dxa"/>
+          </w:tcPr>
+          <w:p>
+            <w:pPr>
+              <w:cnfStyle w:val="000000000000" w:firstRow="0" w:lastRow="0" w:firstColumn="0" w:lastColumn="0" w:oddVBand="0" w:evenVBand="0" w:oddHBand="0" w:evenHBand="0" w:firstRowFirstColumn="0" w:firstRowLastColumn="0" w:lastRowFirstColumn="0" w:lastRowLastColumn="0"/>
+            </w:pPr>
+          </w:p>
+        </w:tc>
+      </w:tr>
+      <w:tr>
+        <w:trPr>
+          <w:cnfStyle w:val="000000100000" w:firstRow="0" w:lastRow="0" w:firstColumn="0" w:lastColumn="0" w:oddVBand="0" w:evenVBand="0" w:oddHBand="1" w:evenHBand="0" w:firstRowFirstColumn="0" w:firstRowLastColumn="0" w:lastRowFirstColumn="0" w:lastRowLastColumn="0"/>
+          <w:cantSplit/>
+        </w:trPr>
+        <w:tc>
+          <w:tcPr>
+            <w:cnfStyle w:val="001000000000" w:firstRow="0" w:lastRow="0" w:firstColumn="1" w:lastColumn="0" w:oddVBand="0" w:evenVBand="0" w:oddHBand="0" w:evenHBand="0" w:firstRowFirstColumn="0" w:firstRowLastColumn="0" w:lastRowFirstColumn="0" w:lastRowLastColumn="0"/>
+            <w:tcW w:w="1271" w:type="dxa"/>
+          </w:tcPr>
+          <w:p/>
+        </w:tc>
+        <w:tc>
+          <w:tcPr>
+            <w:tcW w:w="1276" w:type="dxa"/>
+          </w:tcPr>
+          <w:p>
+            <w:pPr>
+              <w:cnfStyle w:val="000000100000" w:firstRow="0" w:lastRow="0" w:firstColumn="0" w:lastColumn="0" w:oddVBand="0" w:evenVBand="0" w:oddHBand="1" w:evenHBand="0" w:firstRowFirstColumn="0" w:firstRowLastColumn="0" w:lastRowFirstColumn="0" w:lastRowLastColumn="0"/>
+            </w:pPr>
+          </w:p>
+        </w:tc>
+        <w:tc>
+          <w:tcPr>
+            <w:tcW w:w="4275" w:type="dxa"/>
+          </w:tcPr>
+          <w:p>
+            <w:pPr>
+              <w:cnfStyle w:val="000000100000" w:firstRow="0" w:lastRow="0" w:firstColumn="0" w:lastColumn="0" w:oddVBand="0" w:evenVBand="0" w:oddHBand="1" w:evenHBand="0" w:firstRowFirstColumn="0" w:firstRowLastColumn="0" w:lastRowFirstColumn="0" w:lastRowLastColumn="0"/>
+            </w:pPr>
+          </w:p>
+        </w:tc>
+        <w:tc>
+          <w:tcPr>
+            <w:tcW w:w="2240" w:type="dxa"/>
+          </w:tcPr>
+          <w:p>
+            <w:pPr>
+              <w:cnfStyle w:val="000000100000" w:firstRow="0" w:lastRow="0" w:firstColumn="0" w:lastColumn="0" w:oddVBand="0" w:evenVBand="0" w:oddHBand="1" w:evenHBand="0" w:firstRowFirstColumn="0" w:firstRowLastColumn="0" w:lastRowFirstColumn="0" w:lastRowLastColumn="0"/>
+            </w:pPr>
+          </w:p>
+        </w:tc>
+      </w:tr>
+      <w:tr>
+        <w:trPr>
+          <w:cantSplit/>
+        </w:trPr>
+        <w:tc>
+          <w:tcPr>
+            <w:cnfStyle w:val="001000000000" w:firstRow="0" w:lastRow="0" w:firstColumn="1" w:lastColumn="0" w:oddVBand="0" w:evenVBand="0" w:oddHBand="0" w:evenHBand="0" w:firstRowFirstColumn="0" w:firstRowLastColumn="0" w:lastRowFirstColumn="0" w:lastRowLastColumn="0"/>
+            <w:tcW w:w="1271" w:type="dxa"/>
+          </w:tcPr>
           <w:p/>
         </w:tc>
         <w:tc>
@@ -1474,8 +1738,8 @@
     <w:p/>
     <w:p/>
     <w:sectPr>
-      <w:headerReference w:type="default" r:id="rId13"/>
-      <w:footerReference w:type="default" r:id="rId14"/>
+      <w:headerReference w:type="default" r:id="rId14"/>
+      <w:footerReference w:type="default" r:id="rId15"/>
       <w:pgSz w:w="11906" w:h="16838"/>
       <w:pgMar w:top="1417" w:right="1417" w:bottom="1134" w:left="1417" w:header="708" w:footer="708" w:gutter="0"/>
       <w:cols w:space="708"/>
@@ -3036,7 +3300,6 @@
   <w:style w:type="character" w:default="1" w:styleId="Absatz-Standardschriftart">
     <w:name w:val="Default Paragraph Font"/>
     <w:uiPriority w:val="1"/>
-    <w:semiHidden/>
     <w:unhideWhenUsed/>
   </w:style>
   <w:style w:type="table" w:default="1" w:styleId="NormaleTabelle">

</xml_diff>

<commit_message>
b4 playing around with the confinale-example. this is a restore point
</commit_message>
<xml_diff>
--- a/doc/Projektdokumentation.docx
+++ b/doc/Projektdokumentation.docx
@@ -6,8 +6,13 @@
       <w:pPr>
         <w:pStyle w:val="Titel"/>
       </w:pPr>
-      <w:r>
-        <w:t>Confinale Übungsaufgabe</w:t>
+      <w:proofErr w:type="spellStart"/>
+      <w:r>
+        <w:t>Confinale</w:t>
+      </w:r>
+      <w:proofErr w:type="spellEnd"/>
+      <w:r>
+        <w:t xml:space="preserve"> Übungsaufgabe</w:t>
       </w:r>
     </w:p>
     <w:p>
@@ -20,7 +25,15 @@
     </w:p>
     <w:p>
       <w:r>
-        <w:t>Dieses Dokument begleitet die Übungsaufgabe, welche mir im Rahmen eines Assessment seitens Confinale Ende Juli 2019 gestellt wurde. Das Dokument beinhaltet ergänzende Informationen, welche gegebenenfalls aus dem Quellcode nicht direkt ersichtlich sind, Designüberlegungen und soll insgesamt dazu dienen, meine Skills realistisch beurteilen zu können.</w:t>
+        <w:t xml:space="preserve">Dieses Dokument begleitet die Übungsaufgabe, welche mir im Rahmen eines Assessment seitens </w:t>
+      </w:r>
+      <w:proofErr w:type="spellStart"/>
+      <w:r>
+        <w:t>Confinale</w:t>
+      </w:r>
+      <w:proofErr w:type="spellEnd"/>
+      <w:r>
+        <w:t xml:space="preserve"> Ende Juli 2019 gestellt wurde. Das Dokument beinhaltet ergänzende Informationen, welche gegebenenfalls aus dem Quellcode nicht direkt ersichtlich sind, Designüberlegungen und soll insgesamt dazu dienen, meine Skills realistisch beurteilen zu können.</w:t>
       </w:r>
     </w:p>
     <w:p>
@@ -77,7 +90,31 @@
     </w:p>
     <w:p>
       <w:r>
-        <w:t xml:space="preserve">Hiermit bestätige ich, Florian Dürr, geb. 17.3.1981, dass ich die Aufgabe ohne fremde Hilfe, welche mir nicht auch sonst zur Verfügung stehen würde (Google, Stackoverflow, Youtube, Technet, …), bearbeitete und die unten angegebenen Zeitdauern für die Teilaufgaben korrekt </w:t>
+        <w:t xml:space="preserve">Hiermit bestätige ich, Florian Dürr, geb. 17.3.1981, dass ich die Aufgabe ohne fremde Hilfe, welche mir nicht auch sonst zur Verfügung stehen würde (Google, </w:t>
+      </w:r>
+      <w:proofErr w:type="spellStart"/>
+      <w:r>
+        <w:t>Stackoverflow</w:t>
+      </w:r>
+      <w:proofErr w:type="spellEnd"/>
+      <w:r>
+        <w:t xml:space="preserve">, </w:t>
+      </w:r>
+      <w:proofErr w:type="spellStart"/>
+      <w:r>
+        <w:t>Youtube</w:t>
+      </w:r>
+      <w:proofErr w:type="spellEnd"/>
+      <w:r>
+        <w:t xml:space="preserve">, </w:t>
+      </w:r>
+      <w:proofErr w:type="spellStart"/>
+      <w:r>
+        <w:t>Technet</w:t>
+      </w:r>
+      <w:proofErr w:type="spellEnd"/>
+      <w:r>
+        <w:t xml:space="preserve">, …), bearbeitete und die unten angegebenen Zeitdauern für die Teilaufgaben korrekt </w:t>
       </w:r>
       <w:r>
         <w:t xml:space="preserve">(+/-10%) </w:t>
@@ -381,7 +418,15 @@
         </w:numPr>
       </w:pPr>
       <w:r>
-        <w:t xml:space="preserve">Einen Link zu einem Git Repository (bei einem beliebigen Hoster) mit </w:t>
+        <w:t xml:space="preserve">Einen Link zu einem </w:t>
+      </w:r>
+      <w:proofErr w:type="spellStart"/>
+      <w:r>
+        <w:t>Git</w:t>
+      </w:r>
+      <w:proofErr w:type="spellEnd"/>
+      <w:r>
+        <w:t xml:space="preserve"> Repository (bei einem beliebigen Hoster) mit </w:t>
       </w:r>
       <w:r>
         <w:rPr>
@@ -425,14 +470,27 @@
           <w:numId w:val="8"/>
         </w:numPr>
       </w:pPr>
-      <w:r>
-        <w:t>Testcode (</w:t>
+      <w:proofErr w:type="spellStart"/>
+      <w:r>
+        <w:t>Testcode</w:t>
+      </w:r>
+      <w:proofErr w:type="spellEnd"/>
+      <w:r>
+        <w:t xml:space="preserve"> (</w:t>
       </w:r>
       <w:r>
         <w:sym w:font="Wingdings" w:char="F0E0"/>
       </w:r>
       <w:r>
-        <w:t xml:space="preserve"> UnitTests)</w:t>
+        <w:t xml:space="preserve"> </w:t>
+      </w:r>
+      <w:proofErr w:type="spellStart"/>
+      <w:r>
+        <w:t>UnitTests</w:t>
+      </w:r>
+      <w:proofErr w:type="spellEnd"/>
+      <w:r>
+        <w:t>)</w:t>
       </w:r>
     </w:p>
     <w:p>
@@ -569,14 +627,27 @@
       <w:r>
         <w:t xml:space="preserve">Abbildung </w:t>
       </w:r>
-      <w:fldSimple w:instr=" SEQ Abbildung \* ARABIC ">
-        <w:r>
-          <w:rPr>
-            <w:noProof/>
-          </w:rPr>
-          <w:t>1</w:t>
-        </w:r>
-      </w:fldSimple>
+      <w:r>
+        <w:fldChar w:fldCharType="begin"/>
+      </w:r>
+      <w:r>
+        <w:instrText xml:space="preserve"> SEQ Abbildung \* ARABIC </w:instrText>
+      </w:r>
+      <w:r>
+        <w:fldChar w:fldCharType="separate"/>
+      </w:r>
+      <w:r>
+        <w:rPr>
+          <w:noProof/>
+        </w:rPr>
+        <w:t>1</w:t>
+      </w:r>
+      <w:r>
+        <w:rPr>
+          <w:noProof/>
+        </w:rPr>
+        <w:fldChar w:fldCharType="end"/>
+      </w:r>
       <w:r>
         <w:t>: Home-View</w:t>
       </w:r>
@@ -647,14 +718,27 @@
       <w:r>
         <w:t xml:space="preserve">Abbildung </w:t>
       </w:r>
-      <w:fldSimple w:instr=" SEQ Abbildung \* ARABIC ">
-        <w:r>
-          <w:rPr>
-            <w:noProof/>
-          </w:rPr>
-          <w:t>2</w:t>
-        </w:r>
-      </w:fldSimple>
+      <w:r>
+        <w:fldChar w:fldCharType="begin"/>
+      </w:r>
+      <w:r>
+        <w:instrText xml:space="preserve"> SEQ Abbildung \* ARABIC </w:instrText>
+      </w:r>
+      <w:r>
+        <w:fldChar w:fldCharType="separate"/>
+      </w:r>
+      <w:r>
+        <w:rPr>
+          <w:noProof/>
+        </w:rPr>
+        <w:t>2</w:t>
+      </w:r>
+      <w:r>
+        <w:rPr>
+          <w:noProof/>
+        </w:rPr>
+        <w:fldChar w:fldCharType="end"/>
+      </w:r>
       <w:r>
         <w:t>: Protocol-View</w:t>
       </w:r>
@@ -724,11 +808,19 @@
           <w:lang w:val="en-US"/>
         </w:rPr>
       </w:pPr>
+      <w:proofErr w:type="spellStart"/>
       <w:r>
         <w:rPr>
           <w:lang w:val="en-US"/>
         </w:rPr>
-        <w:t xml:space="preserve">Abbildung </w:t>
+        <w:t>Abbildung</w:t>
+      </w:r>
+      <w:proofErr w:type="spellEnd"/>
+      <w:r>
+        <w:rPr>
+          <w:lang w:val="en-US"/>
+        </w:rPr>
+        <w:t xml:space="preserve"> </w:t>
       </w:r>
       <w:r>
         <w:fldChar w:fldCharType="begin"/>
@@ -824,14 +916,27 @@
       <w:r>
         <w:t xml:space="preserve">Abbildung </w:t>
       </w:r>
-      <w:fldSimple w:instr=" SEQ Abbildung \* ARABIC ">
-        <w:r>
-          <w:rPr>
-            <w:noProof/>
-          </w:rPr>
-          <w:t>4</w:t>
-        </w:r>
-      </w:fldSimple>
+      <w:r>
+        <w:fldChar w:fldCharType="begin"/>
+      </w:r>
+      <w:r>
+        <w:instrText xml:space="preserve"> SEQ Abbildung \* ARABIC </w:instrText>
+      </w:r>
+      <w:r>
+        <w:fldChar w:fldCharType="separate"/>
+      </w:r>
+      <w:r>
+        <w:rPr>
+          <w:noProof/>
+        </w:rPr>
+        <w:t>4</w:t>
+      </w:r>
+      <w:r>
+        <w:rPr>
+          <w:noProof/>
+        </w:rPr>
+        <w:fldChar w:fldCharType="end"/>
+      </w:r>
       <w:r>
         <w:t>: Dashboard-View</w:t>
       </w:r>
@@ -889,11 +994,19 @@
           <w:lang w:val="en-US"/>
         </w:rPr>
       </w:pPr>
+      <w:proofErr w:type="spellStart"/>
       <w:r>
         <w:rPr>
           <w:lang w:val="en-US"/>
         </w:rPr>
-        <w:t xml:space="preserve">Abbildung </w:t>
+        <w:t>Abbildung</w:t>
+      </w:r>
+      <w:proofErr w:type="spellEnd"/>
+      <w:r>
+        <w:rPr>
+          <w:lang w:val="en-US"/>
+        </w:rPr>
+        <w:t xml:space="preserve"> </w:t>
       </w:r>
       <w:r>
         <w:fldChar w:fldCharType="begin"/>
@@ -934,12 +1047,14 @@
           <w:lang w:val="en-US"/>
         </w:rPr>
       </w:pPr>
+      <w:proofErr w:type="spellStart"/>
       <w:r>
         <w:rPr>
           <w:lang w:val="en-US"/>
         </w:rPr>
         <w:t>Datenmodell</w:t>
       </w:r>
+      <w:proofErr w:type="spellEnd"/>
     </w:p>
     <w:p>
       <w:pPr>
@@ -948,6 +1063,9 @@
         </w:rPr>
       </w:pPr>
       <w:r>
+        <w:rPr>
+          <w:noProof/>
+        </w:rPr>
         <w:drawing>
           <wp:inline distT="0" distB="0" distL="0" distR="0">
             <wp:extent cx="5760720" cy="1939290"/>
@@ -1005,6 +1123,98 @@
           <w:lang w:val="en-US"/>
         </w:rPr>
       </w:pPr>
+      <w:proofErr w:type="spellStart"/>
+      <w:r>
+        <w:rPr>
+          <w:lang w:val="en-US"/>
+        </w:rPr>
+        <w:t>Codeanalyse</w:t>
+      </w:r>
+      <w:proofErr w:type="spellEnd"/>
+    </w:p>
+    <w:p>
+      <w:pPr>
+        <w:pStyle w:val="Listenabsatz"/>
+        <w:numPr>
+          <w:ilvl w:val="0"/>
+          <w:numId w:val="10"/>
+        </w:numPr>
+      </w:pPr>
+      <w:r>
+        <w:t>Offenbar wird Jackson verwendet u</w:t>
+      </w:r>
+      <w:r>
+        <w:t xml:space="preserve">m JSON für die REST API zu generieren </w:t>
+      </w:r>
+      <w:r>
+        <w:sym w:font="Wingdings" w:char="F0E0"/>
+      </w:r>
+      <w:r>
+        <w:t xml:space="preserve"> kurz einlesen insb. wegen der Syntax. Es werden offensichtlich POJOs automatisch per Annotation </w:t>
+      </w:r>
+      <w:proofErr w:type="spellStart"/>
+      <w:r>
+        <w:t>gemarschalt</w:t>
+      </w:r>
+      <w:proofErr w:type="spellEnd"/>
+      <w:r>
+        <w:t xml:space="preserve">… ob zu </w:t>
+      </w:r>
+      <w:proofErr w:type="spellStart"/>
+      <w:r>
+        <w:t>Runtime</w:t>
+      </w:r>
+      <w:proofErr w:type="spellEnd"/>
+      <w:r>
+        <w:t xml:space="preserve"> oder </w:t>
+      </w:r>
+      <w:proofErr w:type="spellStart"/>
+      <w:r>
+        <w:t>Compiletime</w:t>
+      </w:r>
+      <w:proofErr w:type="spellEnd"/>
+      <w:r>
+        <w:t xml:space="preserve"> ist mir nicht klar</w:t>
+      </w:r>
+    </w:p>
+    <w:p>
+      <w:pPr>
+        <w:pStyle w:val="Listenabsatz"/>
+        <w:numPr>
+          <w:ilvl w:val="0"/>
+          <w:numId w:val="10"/>
+        </w:numPr>
+      </w:pPr>
+      <w:r>
+        <w:t>@</w:t>
+      </w:r>
+      <w:proofErr w:type="spellStart"/>
+      <w:r>
+        <w:t>RequestMapping</w:t>
+      </w:r>
+      <w:proofErr w:type="spellEnd"/>
+      <w:r>
+        <w:t xml:space="preserve"> stellt offenbar eine Route mit einem Http-Call zur Verfügung</w:t>
+      </w:r>
+    </w:p>
+    <w:p>
+      <w:pPr>
+        <w:pStyle w:val="Listenabsatz"/>
+        <w:numPr>
+          <w:ilvl w:val="0"/>
+          <w:numId w:val="10"/>
+        </w:numPr>
+      </w:pPr>
+      <w:bookmarkStart w:id="0" w:name="_GoBack"/>
+      <w:bookmarkEnd w:id="0"/>
+    </w:p>
+    <w:p>
+      <w:pPr>
+        <w:pStyle w:val="berschrift1"/>
+        <w:rPr>
+          <w:lang w:val="en-US"/>
+        </w:rPr>
+      </w:pPr>
       <w:r>
         <w:rPr>
           <w:lang w:val="en-US"/>
@@ -1021,7 +1231,7 @@
         </w:numPr>
       </w:pPr>
       <w:r>
-        <w:t>Datenmodell</w:t>
+        <w:t>Eingesetzte Bilder/Icons auf Verwendungsrechte abklären/beschaffen vor Veröffentlichung</w:t>
       </w:r>
     </w:p>
     <w:p>
@@ -1033,7 +1243,107 @@
         </w:numPr>
       </w:pPr>
       <w:r>
-        <w:t>Eingesetzte Bilder/Icons auf Verwendungsrechte abklären/beschaffen vor Veröffentlichung</w:t>
+        <w:t xml:space="preserve">Prüfen, ob das </w:t>
+      </w:r>
+      <w:proofErr w:type="spellStart"/>
+      <w:r>
+        <w:t>Deployment</w:t>
+      </w:r>
+      <w:proofErr w:type="spellEnd"/>
+      <w:r>
+        <w:t xml:space="preserve"> im </w:t>
+      </w:r>
+      <w:proofErr w:type="spellStart"/>
+      <w:r>
+        <w:t>Dev</w:t>
+      </w:r>
+      <w:proofErr w:type="spellEnd"/>
+      <w:r>
+        <w:t xml:space="preserve"> oder </w:t>
+      </w:r>
+      <w:proofErr w:type="spellStart"/>
+      <w:r>
+        <w:t>Prod</w:t>
+      </w:r>
+      <w:proofErr w:type="spellEnd"/>
+      <w:r>
+        <w:t xml:space="preserve">-Mode stattgefunden hat </w:t>
+      </w:r>
+      <w:r>
+        <w:sym w:font="Wingdings" w:char="F0E0"/>
+      </w:r>
+      <w:r>
+        <w:t xml:space="preserve"> Recherche. SOLL: </w:t>
+      </w:r>
+      <w:proofErr w:type="spellStart"/>
+      <w:r>
+        <w:t>Prod</w:t>
+      </w:r>
+      <w:proofErr w:type="spellEnd"/>
+      <w:r>
+        <w:t xml:space="preserve">-Mode. </w:t>
+      </w:r>
+      <w:r>
+        <w:sym w:font="Wingdings" w:char="F0E0"/>
+      </w:r>
+      <w:r>
+        <w:t xml:space="preserve"> </w:t>
+      </w:r>
+      <w:proofErr w:type="spellStart"/>
+      <w:r>
+        <w:t>ng</w:t>
+      </w:r>
+      <w:proofErr w:type="spellEnd"/>
+      <w:r>
+        <w:t xml:space="preserve"> </w:t>
+      </w:r>
+      <w:proofErr w:type="spellStart"/>
+      <w:r>
+        <w:t>build</w:t>
+      </w:r>
+      <w:proofErr w:type="spellEnd"/>
+      <w:r>
+        <w:t xml:space="preserve"> -</w:t>
+      </w:r>
+      <w:proofErr w:type="spellStart"/>
+      <w:r>
+        <w:t>prod</w:t>
+      </w:r>
+      <w:proofErr w:type="spellEnd"/>
+    </w:p>
+    <w:p>
+      <w:pPr>
+        <w:pStyle w:val="berschrift1"/>
+      </w:pPr>
+      <w:r>
+        <w:t>Selbstbeurteilung der Lösung</w:t>
+      </w:r>
+    </w:p>
+    <w:p>
+      <w:pPr>
+        <w:pStyle w:val="berschrift2"/>
+      </w:pPr>
+      <w:r>
+        <w:t>Screenshots</w:t>
+      </w:r>
+    </w:p>
+    <w:p>
+      <w:r>
+        <w:t>&lt;Bestätigung Kompilierbarkeit&gt;</w:t>
+      </w:r>
+    </w:p>
+    <w:p>
+      <w:r>
+        <w:t>&lt;Screenshot Frontend mit wesentlichen Elementen&gt;</w:t>
+      </w:r>
+    </w:p>
+    <w:p>
+      <w:pPr>
+        <w:pStyle w:val="berschrift2"/>
+      </w:pPr>
+      <w:r>
+        <w:lastRenderedPageBreak/>
+        <w:t>Aufgetretene Probleme</w:t>
       </w:r>
     </w:p>
     <w:p>
@@ -1045,27 +1355,40 @@
         </w:numPr>
       </w:pPr>
       <w:r>
-        <w:t xml:space="preserve">Prüfen, ob das Deployment im Dev oder Prod-Mode stattgefunden hat </w:t>
+        <w:t>Im Vorfeld (Out-</w:t>
+      </w:r>
+      <w:proofErr w:type="spellStart"/>
+      <w:r>
+        <w:t>Of</w:t>
+      </w:r>
+      <w:proofErr w:type="spellEnd"/>
+      <w:r>
+        <w:t>-</w:t>
+      </w:r>
+      <w:proofErr w:type="spellStart"/>
+      <w:r>
+        <w:t>Scope</w:t>
+      </w:r>
+      <w:proofErr w:type="spellEnd"/>
+      <w:r>
+        <w:t>): Setup der Entwick</w:t>
+      </w:r>
+      <w:r>
+        <w:t xml:space="preserve">lungsumgebung bereitete Schwierigkeiten aufgrund der nicht-defaultmässig verarbeiteten Annotationen von </w:t>
+      </w:r>
+      <w:proofErr w:type="spellStart"/>
+      <w:r>
+        <w:t>Lombok</w:t>
+      </w:r>
+      <w:proofErr w:type="spellEnd"/>
+      <w:r>
+        <w:t xml:space="preserve">. </w:t>
       </w:r>
       <w:r>
         <w:sym w:font="Wingdings" w:char="F0E0"/>
       </w:r>
       <w:r>
-        <w:t xml:space="preserve"> Recherche. SOLL: Prod-Mode. </w:t>
-      </w:r>
-      <w:r>
-        <w:sym w:font="Wingdings" w:char="F0E0"/>
-      </w:r>
-      <w:r>
-        <w:t xml:space="preserve"> ng build -prod</w:t>
-      </w:r>
-    </w:p>
-    <w:p>
-      <w:pPr>
-        <w:pStyle w:val="berschrift1"/>
-      </w:pPr>
-      <w:r>
-        <w:t>Selbstbeurteilung der Lösung</w:t>
+        <w:t xml:space="preserve"> SOLVED</w:t>
       </w:r>
     </w:p>
     <w:p>
@@ -1073,56 +1396,6 @@
         <w:pStyle w:val="berschrift2"/>
       </w:pPr>
       <w:r>
-        <w:t>Screenshots</w:t>
-      </w:r>
-    </w:p>
-    <w:p>
-      <w:r>
-        <w:t>&lt;Bestätigung Kompilierbarkeit&gt;</w:t>
-      </w:r>
-    </w:p>
-    <w:p>
-      <w:r>
-        <w:t>&lt;Screenshot Frontend mit wesentlichen Elementen&gt;</w:t>
-      </w:r>
-    </w:p>
-    <w:p>
-      <w:pPr>
-        <w:pStyle w:val="berschrift2"/>
-      </w:pPr>
-      <w:r>
-        <w:t>Aufgetretene Probleme</w:t>
-      </w:r>
-    </w:p>
-    <w:p>
-      <w:pPr>
-        <w:pStyle w:val="Listenabsatz"/>
-        <w:numPr>
-          <w:ilvl w:val="0"/>
-          <w:numId w:val="6"/>
-        </w:numPr>
-      </w:pPr>
-      <w:r>
-        <w:t>Im Vorfeld (Out-Of-Scope): Setup der Entwick</w:t>
-      </w:r>
-      <w:r>
-        <w:t xml:space="preserve">lungsumgebung bereitete Schwierigkeiten aufgrund der nicht-defaultmässig verarbeiteten Annotationen von Lombok. </w:t>
-      </w:r>
-      <w:r>
-        <w:sym w:font="Wingdings" w:char="F0E0"/>
-      </w:r>
-      <w:r>
-        <w:t xml:space="preserve"> SOLVED</w:t>
-      </w:r>
-    </w:p>
-    <w:p>
-      <w:pPr>
-        <w:pStyle w:val="berschrift2"/>
-      </w:pPr>
-      <w:bookmarkStart w:id="0" w:name="_GoBack"/>
-      <w:bookmarkEnd w:id="0"/>
-      <w:r>
-        <w:lastRenderedPageBreak/>
         <w:t>N</w:t>
       </w:r>
       <w:r>
@@ -1258,7 +1531,31 @@
               <w:cnfStyle w:val="000000100000" w:firstRow="0" w:lastRow="0" w:firstColumn="0" w:lastColumn="0" w:oddVBand="0" w:evenVBand="0" w:oddHBand="1" w:evenHBand="0" w:firstRowFirstColumn="0" w:firstRowLastColumn="0" w:lastRowFirstColumn="0" w:lastRowLastColumn="0"/>
             </w:pPr>
             <w:r>
-              <w:t>Setup Entwicklungsumgebung in vier Betriebssystemen (W10, Ubuntu, Kubuntu, Mint). Da Out-Of-Scope der Zeitdauer, investierte ich hier aus persönlichem Interesse relativ viel Zeit.</w:t>
+              <w:t xml:space="preserve">Setup Entwicklungsumgebung in vier Betriebssystemen (W10, Ubuntu, </w:t>
+            </w:r>
+            <w:proofErr w:type="spellStart"/>
+            <w:r>
+              <w:t>Kubuntu</w:t>
+            </w:r>
+            <w:proofErr w:type="spellEnd"/>
+            <w:r>
+              <w:t>, Mint). Da Out-</w:t>
+            </w:r>
+            <w:proofErr w:type="spellStart"/>
+            <w:r>
+              <w:t>Of</w:t>
+            </w:r>
+            <w:proofErr w:type="spellEnd"/>
+            <w:r>
+              <w:t>-</w:t>
+            </w:r>
+            <w:proofErr w:type="spellStart"/>
+            <w:r>
+              <w:t>Scope</w:t>
+            </w:r>
+            <w:proofErr w:type="spellEnd"/>
+            <w:r>
+              <w:t xml:space="preserve"> der Zeitdauer, investierte ich hier aus persönlichem Interesse relativ viel Zeit.</w:t>
             </w:r>
           </w:p>
         </w:tc>
@@ -1271,7 +1568,23 @@
               <w:cnfStyle w:val="000000100000" w:firstRow="0" w:lastRow="0" w:firstColumn="0" w:lastColumn="0" w:oddVBand="0" w:evenVBand="0" w:oddHBand="1" w:evenHBand="0" w:firstRowFirstColumn="0" w:firstRowLastColumn="0" w:lastRowFirstColumn="0" w:lastRowLastColumn="0"/>
             </w:pPr>
             <w:r>
-              <w:t>5:50 (Out-Of-Scope)</w:t>
+              <w:t>5:50 (Out-</w:t>
+            </w:r>
+            <w:proofErr w:type="spellStart"/>
+            <w:r>
+              <w:t>Of</w:t>
+            </w:r>
+            <w:proofErr w:type="spellEnd"/>
+            <w:r>
+              <w:t>-</w:t>
+            </w:r>
+            <w:proofErr w:type="spellStart"/>
+            <w:r>
+              <w:t>Scope</w:t>
+            </w:r>
+            <w:proofErr w:type="spellEnd"/>
+            <w:r>
+              <w:t>)</w:t>
             </w:r>
           </w:p>
         </w:tc>
@@ -1313,7 +1626,15 @@
               <w:cnfStyle w:val="000000000000" w:firstRow="0" w:lastRow="0" w:firstColumn="0" w:lastColumn="0" w:oddVBand="0" w:evenVBand="0" w:oddHBand="0" w:evenHBand="0" w:firstRowFirstColumn="0" w:firstRowLastColumn="0" w:lastRowFirstColumn="0" w:lastRowLastColumn="0"/>
             </w:pPr>
             <w:r>
-              <w:t>Korrektur Annotation Processing und Nachvollzug auf vier Entwicklungsumgebungen. Auf allen Linux-basierten Systemen Original-JDK installiert (ziemlich aufwendig). Aus persönlichem Interesse viel Zeit investiert. Email-Korrespondenz mit Kevin W.</w:t>
+              <w:t xml:space="preserve">Korrektur Annotation Processing und Nachvollzug auf vier Entwicklungsumgebungen. Auf allen Linux-basierten Systemen Original-JDK installiert (ziemlich aufwendig). Aus persönlichem Interesse viel Zeit investiert. </w:t>
+            </w:r>
+            <w:proofErr w:type="spellStart"/>
+            <w:r>
+              <w:t>Email</w:t>
+            </w:r>
+            <w:proofErr w:type="spellEnd"/>
+            <w:r>
+              <w:t>-Korrespondenz mit Kevin W.</w:t>
             </w:r>
           </w:p>
         </w:tc>
@@ -1326,7 +1647,23 @@
               <w:cnfStyle w:val="000000000000" w:firstRow="0" w:lastRow="0" w:firstColumn="0" w:lastColumn="0" w:oddVBand="0" w:evenVBand="0" w:oddHBand="0" w:evenHBand="0" w:firstRowFirstColumn="0" w:firstRowLastColumn="0" w:lastRowFirstColumn="0" w:lastRowLastColumn="0"/>
             </w:pPr>
             <w:r>
-              <w:t>3:00 (Out-Of-Scope)</w:t>
+              <w:t>3:00 (Out-</w:t>
+            </w:r>
+            <w:proofErr w:type="spellStart"/>
+            <w:r>
+              <w:t>Of</w:t>
+            </w:r>
+            <w:proofErr w:type="spellEnd"/>
+            <w:r>
+              <w:t>-</w:t>
+            </w:r>
+            <w:proofErr w:type="spellStart"/>
+            <w:r>
+              <w:t>Scope</w:t>
+            </w:r>
+            <w:proofErr w:type="spellEnd"/>
+            <w:r>
+              <w:t>)</w:t>
             </w:r>
           </w:p>
         </w:tc>
@@ -1380,11 +1717,21 @@
             <w:r>
               <w:t xml:space="preserve">Erstellung dieses Dokuments. Lesen und </w:t>
             </w:r>
+            <w:proofErr w:type="spellStart"/>
             <w:r>
               <w:t>Verstehen</w:t>
             </w:r>
-            <w:r>
-              <w:t xml:space="preserve"> der (eigentlichen) Aufgabe. Wissenslücken identifizieren. Mockup von Architektur, View und Model erstellen (Quick &amp; Dirty)</w:t>
+            <w:proofErr w:type="spellEnd"/>
+            <w:r>
+              <w:t xml:space="preserve"> der (eigentlichen) Aufgabe. Wissenslücken identifizieren. Mockup von Architektur, View und Model erstellen (Quick &amp; </w:t>
+            </w:r>
+            <w:proofErr w:type="spellStart"/>
+            <w:r>
+              <w:t>Dirty</w:t>
+            </w:r>
+            <w:proofErr w:type="spellEnd"/>
+            <w:r>
+              <w:t>)</w:t>
             </w:r>
           </w:p>
         </w:tc>
@@ -1403,7 +1750,15 @@
               <w:t>15</w:t>
             </w:r>
             <w:r>
-              <w:t xml:space="preserve"> (In-Scope)</w:t>
+              <w:t xml:space="preserve"> (In-</w:t>
+            </w:r>
+            <w:proofErr w:type="spellStart"/>
+            <w:r>
+              <w:t>Scope</w:t>
+            </w:r>
+            <w:proofErr w:type="spellEnd"/>
+            <w:r>
+              <w:t>)</w:t>
             </w:r>
           </w:p>
         </w:tc>
@@ -1458,7 +1813,15 @@
               <w:cnfStyle w:val="000000000000" w:firstRow="0" w:lastRow="0" w:firstColumn="0" w:lastColumn="0" w:oddVBand="0" w:evenVBand="0" w:oddHBand="0" w:evenHBand="0" w:firstRowFirstColumn="0" w:firstRowLastColumn="0" w:lastRowFirstColumn="0" w:lastRowLastColumn="0"/>
             </w:pPr>
             <w:r>
-              <w:t>00:15 (In-Scope)</w:t>
+              <w:t>00:15 (In-</w:t>
+            </w:r>
+            <w:proofErr w:type="spellStart"/>
+            <w:r>
+              <w:t>Scope</w:t>
+            </w:r>
+            <w:proofErr w:type="spellEnd"/>
+            <w:r>
+              <w:t>)</w:t>
             </w:r>
           </w:p>
         </w:tc>
@@ -1716,7 +2079,21 @@
               <w:rPr>
                 <w:b/>
               </w:rPr>
-              <w:t>Total (In-Scope)</w:t>
+              <w:t>Total (In-</w:t>
+            </w:r>
+            <w:proofErr w:type="spellStart"/>
+            <w:r>
+              <w:rPr>
+                <w:b/>
+              </w:rPr>
+              <w:t>Scope</w:t>
+            </w:r>
+            <w:proofErr w:type="spellEnd"/>
+            <w:r>
+              <w:rPr>
+                <w:b/>
+              </w:rPr>
+              <w:t>)</w:t>
             </w:r>
           </w:p>
         </w:tc>
@@ -2067,6 +2444,213 @@
     </w:lvl>
   </w:abstractNum>
   <w:abstractNum w:abstractNumId="1" w15:restartNumberingAfterBreak="0">
+    <w:nsid w:val="38037E7E"/>
+    <w:multiLevelType w:val="multilevel"/>
+    <w:tmpl w:val="08070025"/>
+    <w:lvl w:ilvl="0">
+      <w:start w:val="1"/>
+      <w:numFmt w:val="decimal"/>
+      <w:pStyle w:val="berschrift1"/>
+      <w:lvlText w:val="%1"/>
+      <w:lvlJc w:val="left"/>
+      <w:pPr>
+        <w:ind w:left="432" w:hanging="432"/>
+      </w:pPr>
+    </w:lvl>
+    <w:lvl w:ilvl="1">
+      <w:start w:val="1"/>
+      <w:numFmt w:val="decimal"/>
+      <w:pStyle w:val="berschrift2"/>
+      <w:lvlText w:val="%1.%2"/>
+      <w:lvlJc w:val="left"/>
+      <w:pPr>
+        <w:ind w:left="576" w:hanging="576"/>
+      </w:pPr>
+    </w:lvl>
+    <w:lvl w:ilvl="2">
+      <w:start w:val="1"/>
+      <w:numFmt w:val="decimal"/>
+      <w:pStyle w:val="berschrift3"/>
+      <w:lvlText w:val="%1.%2.%3"/>
+      <w:lvlJc w:val="left"/>
+      <w:pPr>
+        <w:ind w:left="720" w:hanging="720"/>
+      </w:pPr>
+    </w:lvl>
+    <w:lvl w:ilvl="3">
+      <w:start w:val="1"/>
+      <w:numFmt w:val="decimal"/>
+      <w:pStyle w:val="berschrift4"/>
+      <w:lvlText w:val="%1.%2.%3.%4"/>
+      <w:lvlJc w:val="left"/>
+      <w:pPr>
+        <w:ind w:left="864" w:hanging="864"/>
+      </w:pPr>
+    </w:lvl>
+    <w:lvl w:ilvl="4">
+      <w:start w:val="1"/>
+      <w:numFmt w:val="decimal"/>
+      <w:pStyle w:val="berschrift5"/>
+      <w:lvlText w:val="%1.%2.%3.%4.%5"/>
+      <w:lvlJc w:val="left"/>
+      <w:pPr>
+        <w:ind w:left="1008" w:hanging="1008"/>
+      </w:pPr>
+    </w:lvl>
+    <w:lvl w:ilvl="5">
+      <w:start w:val="1"/>
+      <w:numFmt w:val="decimal"/>
+      <w:pStyle w:val="berschrift6"/>
+      <w:lvlText w:val="%1.%2.%3.%4.%5.%6"/>
+      <w:lvlJc w:val="left"/>
+      <w:pPr>
+        <w:ind w:left="1152" w:hanging="1152"/>
+      </w:pPr>
+    </w:lvl>
+    <w:lvl w:ilvl="6">
+      <w:start w:val="1"/>
+      <w:numFmt w:val="decimal"/>
+      <w:pStyle w:val="berschrift7"/>
+      <w:lvlText w:val="%1.%2.%3.%4.%5.%6.%7"/>
+      <w:lvlJc w:val="left"/>
+      <w:pPr>
+        <w:ind w:left="1296" w:hanging="1296"/>
+      </w:pPr>
+    </w:lvl>
+    <w:lvl w:ilvl="7">
+      <w:start w:val="1"/>
+      <w:numFmt w:val="decimal"/>
+      <w:pStyle w:val="berschrift8"/>
+      <w:lvlText w:val="%1.%2.%3.%4.%5.%6.%7.%8"/>
+      <w:lvlJc w:val="left"/>
+      <w:pPr>
+        <w:ind w:left="1440" w:hanging="1440"/>
+      </w:pPr>
+    </w:lvl>
+    <w:lvl w:ilvl="8">
+      <w:start w:val="1"/>
+      <w:numFmt w:val="decimal"/>
+      <w:pStyle w:val="berschrift9"/>
+      <w:lvlText w:val="%1.%2.%3.%4.%5.%6.%7.%8.%9"/>
+      <w:lvlJc w:val="left"/>
+      <w:pPr>
+        <w:ind w:left="1584" w:hanging="1584"/>
+      </w:pPr>
+    </w:lvl>
+  </w:abstractNum>
+  <w:abstractNum w:abstractNumId="2" w15:restartNumberingAfterBreak="0">
+    <w:nsid w:val="38C80666"/>
+    <w:multiLevelType w:val="hybridMultilevel"/>
+    <w:tmpl w:val="95EE3C6C"/>
+    <w:lvl w:ilvl="0" w:tplc="8C8A2A70">
+      <w:numFmt w:val="bullet"/>
+      <w:lvlText w:val="-"/>
+      <w:lvlJc w:val="left"/>
+      <w:pPr>
+        <w:ind w:left="360" w:hanging="360"/>
+      </w:pPr>
+      <w:rPr>
+        <w:rFonts w:ascii="Calibri" w:eastAsiaTheme="minorHAnsi" w:hAnsi="Calibri" w:cs="Calibri" w:hint="default"/>
+      </w:rPr>
+    </w:lvl>
+    <w:lvl w:ilvl="1" w:tplc="08070003" w:tentative="1">
+      <w:start w:val="1"/>
+      <w:numFmt w:val="bullet"/>
+      <w:lvlText w:val="o"/>
+      <w:lvlJc w:val="left"/>
+      <w:pPr>
+        <w:ind w:left="1080" w:hanging="360"/>
+      </w:pPr>
+      <w:rPr>
+        <w:rFonts w:ascii="Courier New" w:hAnsi="Courier New" w:cs="Courier New" w:hint="default"/>
+      </w:rPr>
+    </w:lvl>
+    <w:lvl w:ilvl="2" w:tplc="08070005" w:tentative="1">
+      <w:start w:val="1"/>
+      <w:numFmt w:val="bullet"/>
+      <w:lvlText w:val=""/>
+      <w:lvlJc w:val="left"/>
+      <w:pPr>
+        <w:ind w:left="1800" w:hanging="360"/>
+      </w:pPr>
+      <w:rPr>
+        <w:rFonts w:ascii="Wingdings" w:hAnsi="Wingdings" w:hint="default"/>
+      </w:rPr>
+    </w:lvl>
+    <w:lvl w:ilvl="3" w:tplc="08070001" w:tentative="1">
+      <w:start w:val="1"/>
+      <w:numFmt w:val="bullet"/>
+      <w:lvlText w:val=""/>
+      <w:lvlJc w:val="left"/>
+      <w:pPr>
+        <w:ind w:left="2520" w:hanging="360"/>
+      </w:pPr>
+      <w:rPr>
+        <w:rFonts w:ascii="Symbol" w:hAnsi="Symbol" w:hint="default"/>
+      </w:rPr>
+    </w:lvl>
+    <w:lvl w:ilvl="4" w:tplc="08070003" w:tentative="1">
+      <w:start w:val="1"/>
+      <w:numFmt w:val="bullet"/>
+      <w:lvlText w:val="o"/>
+      <w:lvlJc w:val="left"/>
+      <w:pPr>
+        <w:ind w:left="3240" w:hanging="360"/>
+      </w:pPr>
+      <w:rPr>
+        <w:rFonts w:ascii="Courier New" w:hAnsi="Courier New" w:cs="Courier New" w:hint="default"/>
+      </w:rPr>
+    </w:lvl>
+    <w:lvl w:ilvl="5" w:tplc="08070005" w:tentative="1">
+      <w:start w:val="1"/>
+      <w:numFmt w:val="bullet"/>
+      <w:lvlText w:val=""/>
+      <w:lvlJc w:val="left"/>
+      <w:pPr>
+        <w:ind w:left="3960" w:hanging="360"/>
+      </w:pPr>
+      <w:rPr>
+        <w:rFonts w:ascii="Wingdings" w:hAnsi="Wingdings" w:hint="default"/>
+      </w:rPr>
+    </w:lvl>
+    <w:lvl w:ilvl="6" w:tplc="08070001" w:tentative="1">
+      <w:start w:val="1"/>
+      <w:numFmt w:val="bullet"/>
+      <w:lvlText w:val=""/>
+      <w:lvlJc w:val="left"/>
+      <w:pPr>
+        <w:ind w:left="4680" w:hanging="360"/>
+      </w:pPr>
+      <w:rPr>
+        <w:rFonts w:ascii="Symbol" w:hAnsi="Symbol" w:hint="default"/>
+      </w:rPr>
+    </w:lvl>
+    <w:lvl w:ilvl="7" w:tplc="08070003" w:tentative="1">
+      <w:start w:val="1"/>
+      <w:numFmt w:val="bullet"/>
+      <w:lvlText w:val="o"/>
+      <w:lvlJc w:val="left"/>
+      <w:pPr>
+        <w:ind w:left="5400" w:hanging="360"/>
+      </w:pPr>
+      <w:rPr>
+        <w:rFonts w:ascii="Courier New" w:hAnsi="Courier New" w:cs="Courier New" w:hint="default"/>
+      </w:rPr>
+    </w:lvl>
+    <w:lvl w:ilvl="8" w:tplc="08070005" w:tentative="1">
+      <w:start w:val="1"/>
+      <w:numFmt w:val="bullet"/>
+      <w:lvlText w:val=""/>
+      <w:lvlJc w:val="left"/>
+      <w:pPr>
+        <w:ind w:left="6120" w:hanging="360"/>
+      </w:pPr>
+      <w:rPr>
+        <w:rFonts w:ascii="Wingdings" w:hAnsi="Wingdings" w:hint="default"/>
+      </w:rPr>
+    </w:lvl>
+  </w:abstractNum>
+  <w:abstractNum w:abstractNumId="3" w15:restartNumberingAfterBreak="0">
     <w:nsid w:val="53924FD8"/>
     <w:multiLevelType w:val="hybridMultilevel"/>
     <w:tmpl w:val="8EACC698"/>
@@ -2179,7 +2763,7 @@
       </w:rPr>
     </w:lvl>
   </w:abstractNum>
-  <w:abstractNum w:abstractNumId="2" w15:restartNumberingAfterBreak="0">
+  <w:abstractNum w:abstractNumId="4" w15:restartNumberingAfterBreak="0">
     <w:nsid w:val="61F41378"/>
     <w:multiLevelType w:val="hybridMultilevel"/>
     <w:tmpl w:val="0EFC430C"/>
@@ -2291,7 +2875,7 @@
       </w:rPr>
     </w:lvl>
   </w:abstractNum>
-  <w:abstractNum w:abstractNumId="3" w15:restartNumberingAfterBreak="0">
+  <w:abstractNum w:abstractNumId="5" w15:restartNumberingAfterBreak="0">
     <w:nsid w:val="6CCB7EC8"/>
     <w:multiLevelType w:val="hybridMultilevel"/>
     <w:tmpl w:val="4884692C"/>
@@ -2403,7 +2987,7 @@
       </w:rPr>
     </w:lvl>
   </w:abstractNum>
-  <w:abstractNum w:abstractNumId="4" w15:restartNumberingAfterBreak="0">
+  <w:abstractNum w:abstractNumId="6" w15:restartNumberingAfterBreak="0">
     <w:nsid w:val="6EBF7309"/>
     <w:multiLevelType w:val="hybridMultilevel"/>
     <w:tmpl w:val="04544E8E"/>
@@ -2516,7 +3100,7 @@
       </w:rPr>
     </w:lvl>
   </w:abstractNum>
-  <w:abstractNum w:abstractNumId="5" w15:restartNumberingAfterBreak="0">
+  <w:abstractNum w:abstractNumId="7" w15:restartNumberingAfterBreak="0">
     <w:nsid w:val="74134140"/>
     <w:multiLevelType w:val="hybridMultilevel"/>
     <w:tmpl w:val="FB72E802"/>
@@ -2629,7 +3213,7 @@
       </w:rPr>
     </w:lvl>
   </w:abstractNum>
-  <w:abstractNum w:abstractNumId="6" w15:restartNumberingAfterBreak="0">
+  <w:abstractNum w:abstractNumId="8" w15:restartNumberingAfterBreak="0">
     <w:nsid w:val="79212860"/>
     <w:multiLevelType w:val="hybridMultilevel"/>
     <w:tmpl w:val="29D438EC"/>
@@ -2741,7 +3325,7 @@
       </w:rPr>
     </w:lvl>
   </w:abstractNum>
-  <w:abstractNum w:abstractNumId="7" w15:restartNumberingAfterBreak="0">
+  <w:abstractNum w:abstractNumId="9" w15:restartNumberingAfterBreak="0">
     <w:nsid w:val="7E0848CF"/>
     <w:multiLevelType w:val="hybridMultilevel"/>
     <w:tmpl w:val="00F62F98"/>
@@ -2828,28 +3412,34 @@
     </w:lvl>
   </w:abstractNum>
   <w:num w:numId="1">
+    <w:abstractNumId w:val="7"/>
+  </w:num>
+  <w:num w:numId="2">
+    <w:abstractNumId w:val="6"/>
+  </w:num>
+  <w:num w:numId="3">
+    <w:abstractNumId w:val="8"/>
+  </w:num>
+  <w:num w:numId="4">
+    <w:abstractNumId w:val="4"/>
+  </w:num>
+  <w:num w:numId="5">
+    <w:abstractNumId w:val="3"/>
+  </w:num>
+  <w:num w:numId="6">
     <w:abstractNumId w:val="5"/>
   </w:num>
-  <w:num w:numId="2">
-    <w:abstractNumId w:val="4"/>
-  </w:num>
-  <w:num w:numId="3">
-    <w:abstractNumId w:val="6"/>
-  </w:num>
-  <w:num w:numId="4">
-    <w:abstractNumId w:val="2"/>
-  </w:num>
-  <w:num w:numId="5">
-    <w:abstractNumId w:val="1"/>
-  </w:num>
-  <w:num w:numId="6">
-    <w:abstractNumId w:val="3"/>
-  </w:num>
   <w:num w:numId="7">
-    <w:abstractNumId w:val="7"/>
+    <w:abstractNumId w:val="9"/>
   </w:num>
   <w:num w:numId="8">
     <w:abstractNumId w:val="0"/>
+  </w:num>
+  <w:num w:numId="9">
+    <w:abstractNumId w:val="1"/>
+  </w:num>
+  <w:num w:numId="10">
+    <w:abstractNumId w:val="2"/>
   </w:num>
 </w:numbering>
 </file>
@@ -3265,6 +3855,9 @@
     <w:pPr>
       <w:keepNext/>
       <w:keepLines/>
+      <w:numPr>
+        <w:numId w:val="9"/>
+      </w:numPr>
       <w:spacing w:before="240" w:after="0"/>
       <w:outlineLvl w:val="0"/>
     </w:pPr>
@@ -3287,6 +3880,10 @@
     <w:pPr>
       <w:keepNext/>
       <w:keepLines/>
+      <w:numPr>
+        <w:ilvl w:val="1"/>
+        <w:numId w:val="9"/>
+      </w:numPr>
       <w:spacing w:before="40" w:after="0"/>
       <w:outlineLvl w:val="1"/>
     </w:pPr>
@@ -3297,9 +3894,197 @@
       <w:szCs w:val="26"/>
     </w:rPr>
   </w:style>
+  <w:style w:type="paragraph" w:styleId="berschrift3">
+    <w:name w:val="heading 3"/>
+    <w:basedOn w:val="Standard"/>
+    <w:next w:val="Standard"/>
+    <w:link w:val="berschrift3Zchn"/>
+    <w:uiPriority w:val="9"/>
+    <w:semiHidden/>
+    <w:unhideWhenUsed/>
+    <w:qFormat/>
+    <w:rsid w:val="00BB026F"/>
+    <w:pPr>
+      <w:keepNext/>
+      <w:keepLines/>
+      <w:numPr>
+        <w:ilvl w:val="2"/>
+        <w:numId w:val="9"/>
+      </w:numPr>
+      <w:spacing w:before="40" w:after="0"/>
+      <w:outlineLvl w:val="2"/>
+    </w:pPr>
+    <w:rPr>
+      <w:rFonts w:asciiTheme="majorHAnsi" w:eastAsiaTheme="majorEastAsia" w:hAnsiTheme="majorHAnsi" w:cstheme="majorBidi"/>
+      <w:color w:val="1F3763" w:themeColor="accent1" w:themeShade="7F"/>
+      <w:sz w:val="24"/>
+      <w:szCs w:val="24"/>
+    </w:rPr>
+  </w:style>
+  <w:style w:type="paragraph" w:styleId="berschrift4">
+    <w:name w:val="heading 4"/>
+    <w:basedOn w:val="Standard"/>
+    <w:next w:val="Standard"/>
+    <w:link w:val="berschrift4Zchn"/>
+    <w:uiPriority w:val="9"/>
+    <w:semiHidden/>
+    <w:unhideWhenUsed/>
+    <w:qFormat/>
+    <w:rsid w:val="00BB026F"/>
+    <w:pPr>
+      <w:keepNext/>
+      <w:keepLines/>
+      <w:numPr>
+        <w:ilvl w:val="3"/>
+        <w:numId w:val="9"/>
+      </w:numPr>
+      <w:spacing w:before="40" w:after="0"/>
+      <w:outlineLvl w:val="3"/>
+    </w:pPr>
+    <w:rPr>
+      <w:rFonts w:asciiTheme="majorHAnsi" w:eastAsiaTheme="majorEastAsia" w:hAnsiTheme="majorHAnsi" w:cstheme="majorBidi"/>
+      <w:i/>
+      <w:iCs/>
+      <w:color w:val="2F5496" w:themeColor="accent1" w:themeShade="BF"/>
+    </w:rPr>
+  </w:style>
+  <w:style w:type="paragraph" w:styleId="berschrift5">
+    <w:name w:val="heading 5"/>
+    <w:basedOn w:val="Standard"/>
+    <w:next w:val="Standard"/>
+    <w:link w:val="berschrift5Zchn"/>
+    <w:uiPriority w:val="9"/>
+    <w:semiHidden/>
+    <w:unhideWhenUsed/>
+    <w:qFormat/>
+    <w:rsid w:val="00BB026F"/>
+    <w:pPr>
+      <w:keepNext/>
+      <w:keepLines/>
+      <w:numPr>
+        <w:ilvl w:val="4"/>
+        <w:numId w:val="9"/>
+      </w:numPr>
+      <w:spacing w:before="40" w:after="0"/>
+      <w:outlineLvl w:val="4"/>
+    </w:pPr>
+    <w:rPr>
+      <w:rFonts w:asciiTheme="majorHAnsi" w:eastAsiaTheme="majorEastAsia" w:hAnsiTheme="majorHAnsi" w:cstheme="majorBidi"/>
+      <w:color w:val="2F5496" w:themeColor="accent1" w:themeShade="BF"/>
+    </w:rPr>
+  </w:style>
+  <w:style w:type="paragraph" w:styleId="berschrift6">
+    <w:name w:val="heading 6"/>
+    <w:basedOn w:val="Standard"/>
+    <w:next w:val="Standard"/>
+    <w:link w:val="berschrift6Zchn"/>
+    <w:uiPriority w:val="9"/>
+    <w:semiHidden/>
+    <w:unhideWhenUsed/>
+    <w:qFormat/>
+    <w:rsid w:val="00BB026F"/>
+    <w:pPr>
+      <w:keepNext/>
+      <w:keepLines/>
+      <w:numPr>
+        <w:ilvl w:val="5"/>
+        <w:numId w:val="9"/>
+      </w:numPr>
+      <w:spacing w:before="40" w:after="0"/>
+      <w:outlineLvl w:val="5"/>
+    </w:pPr>
+    <w:rPr>
+      <w:rFonts w:asciiTheme="majorHAnsi" w:eastAsiaTheme="majorEastAsia" w:hAnsiTheme="majorHAnsi" w:cstheme="majorBidi"/>
+      <w:color w:val="1F3763" w:themeColor="accent1" w:themeShade="7F"/>
+    </w:rPr>
+  </w:style>
+  <w:style w:type="paragraph" w:styleId="berschrift7">
+    <w:name w:val="heading 7"/>
+    <w:basedOn w:val="Standard"/>
+    <w:next w:val="Standard"/>
+    <w:link w:val="berschrift7Zchn"/>
+    <w:uiPriority w:val="9"/>
+    <w:semiHidden/>
+    <w:unhideWhenUsed/>
+    <w:qFormat/>
+    <w:rsid w:val="00BB026F"/>
+    <w:pPr>
+      <w:keepNext/>
+      <w:keepLines/>
+      <w:numPr>
+        <w:ilvl w:val="6"/>
+        <w:numId w:val="9"/>
+      </w:numPr>
+      <w:spacing w:before="40" w:after="0"/>
+      <w:outlineLvl w:val="6"/>
+    </w:pPr>
+    <w:rPr>
+      <w:rFonts w:asciiTheme="majorHAnsi" w:eastAsiaTheme="majorEastAsia" w:hAnsiTheme="majorHAnsi" w:cstheme="majorBidi"/>
+      <w:i/>
+      <w:iCs/>
+      <w:color w:val="1F3763" w:themeColor="accent1" w:themeShade="7F"/>
+    </w:rPr>
+  </w:style>
+  <w:style w:type="paragraph" w:styleId="berschrift8">
+    <w:name w:val="heading 8"/>
+    <w:basedOn w:val="Standard"/>
+    <w:next w:val="Standard"/>
+    <w:link w:val="berschrift8Zchn"/>
+    <w:uiPriority w:val="9"/>
+    <w:semiHidden/>
+    <w:unhideWhenUsed/>
+    <w:qFormat/>
+    <w:rsid w:val="00BB026F"/>
+    <w:pPr>
+      <w:keepNext/>
+      <w:keepLines/>
+      <w:numPr>
+        <w:ilvl w:val="7"/>
+        <w:numId w:val="9"/>
+      </w:numPr>
+      <w:spacing w:before="40" w:after="0"/>
+      <w:outlineLvl w:val="7"/>
+    </w:pPr>
+    <w:rPr>
+      <w:rFonts w:asciiTheme="majorHAnsi" w:eastAsiaTheme="majorEastAsia" w:hAnsiTheme="majorHAnsi" w:cstheme="majorBidi"/>
+      <w:color w:val="272727" w:themeColor="text1" w:themeTint="D8"/>
+      <w:sz w:val="21"/>
+      <w:szCs w:val="21"/>
+    </w:rPr>
+  </w:style>
+  <w:style w:type="paragraph" w:styleId="berschrift9">
+    <w:name w:val="heading 9"/>
+    <w:basedOn w:val="Standard"/>
+    <w:next w:val="Standard"/>
+    <w:link w:val="berschrift9Zchn"/>
+    <w:uiPriority w:val="9"/>
+    <w:semiHidden/>
+    <w:unhideWhenUsed/>
+    <w:qFormat/>
+    <w:rsid w:val="00BB026F"/>
+    <w:pPr>
+      <w:keepNext/>
+      <w:keepLines/>
+      <w:numPr>
+        <w:ilvl w:val="8"/>
+        <w:numId w:val="9"/>
+      </w:numPr>
+      <w:spacing w:before="40" w:after="0"/>
+      <w:outlineLvl w:val="8"/>
+    </w:pPr>
+    <w:rPr>
+      <w:rFonts w:asciiTheme="majorHAnsi" w:eastAsiaTheme="majorEastAsia" w:hAnsiTheme="majorHAnsi" w:cstheme="majorBidi"/>
+      <w:i/>
+      <w:iCs/>
+      <w:color w:val="272727" w:themeColor="text1" w:themeTint="D8"/>
+      <w:sz w:val="21"/>
+      <w:szCs w:val="21"/>
+    </w:rPr>
+  </w:style>
   <w:style w:type="character" w:default="1" w:styleId="Absatz-Standardschriftart">
     <w:name w:val="Default Paragraph Font"/>
     <w:uiPriority w:val="1"/>
+    <w:semiHidden/>
     <w:unhideWhenUsed/>
   </w:style>
   <w:style w:type="table" w:default="1" w:styleId="NormaleTabelle">
@@ -3531,6 +4316,102 @@
       <w:color w:val="44546A" w:themeColor="text2"/>
       <w:sz w:val="18"/>
       <w:szCs w:val="18"/>
+    </w:rPr>
+  </w:style>
+  <w:style w:type="character" w:customStyle="1" w:styleId="berschrift3Zchn">
+    <w:name w:val="Überschrift 3 Zchn"/>
+    <w:basedOn w:val="Absatz-Standardschriftart"/>
+    <w:link w:val="berschrift3"/>
+    <w:uiPriority w:val="9"/>
+    <w:semiHidden/>
+    <w:rsid w:val="00BB026F"/>
+    <w:rPr>
+      <w:rFonts w:asciiTheme="majorHAnsi" w:eastAsiaTheme="majorEastAsia" w:hAnsiTheme="majorHAnsi" w:cstheme="majorBidi"/>
+      <w:color w:val="1F3763" w:themeColor="accent1" w:themeShade="7F"/>
+      <w:sz w:val="24"/>
+      <w:szCs w:val="24"/>
+    </w:rPr>
+  </w:style>
+  <w:style w:type="character" w:customStyle="1" w:styleId="berschrift4Zchn">
+    <w:name w:val="Überschrift 4 Zchn"/>
+    <w:basedOn w:val="Absatz-Standardschriftart"/>
+    <w:link w:val="berschrift4"/>
+    <w:uiPriority w:val="9"/>
+    <w:semiHidden/>
+    <w:rsid w:val="00BB026F"/>
+    <w:rPr>
+      <w:rFonts w:asciiTheme="majorHAnsi" w:eastAsiaTheme="majorEastAsia" w:hAnsiTheme="majorHAnsi" w:cstheme="majorBidi"/>
+      <w:i/>
+      <w:iCs/>
+      <w:color w:val="2F5496" w:themeColor="accent1" w:themeShade="BF"/>
+    </w:rPr>
+  </w:style>
+  <w:style w:type="character" w:customStyle="1" w:styleId="berschrift5Zchn">
+    <w:name w:val="Überschrift 5 Zchn"/>
+    <w:basedOn w:val="Absatz-Standardschriftart"/>
+    <w:link w:val="berschrift5"/>
+    <w:uiPriority w:val="9"/>
+    <w:semiHidden/>
+    <w:rsid w:val="00BB026F"/>
+    <w:rPr>
+      <w:rFonts w:asciiTheme="majorHAnsi" w:eastAsiaTheme="majorEastAsia" w:hAnsiTheme="majorHAnsi" w:cstheme="majorBidi"/>
+      <w:color w:val="2F5496" w:themeColor="accent1" w:themeShade="BF"/>
+    </w:rPr>
+  </w:style>
+  <w:style w:type="character" w:customStyle="1" w:styleId="berschrift6Zchn">
+    <w:name w:val="Überschrift 6 Zchn"/>
+    <w:basedOn w:val="Absatz-Standardschriftart"/>
+    <w:link w:val="berschrift6"/>
+    <w:uiPriority w:val="9"/>
+    <w:semiHidden/>
+    <w:rsid w:val="00BB026F"/>
+    <w:rPr>
+      <w:rFonts w:asciiTheme="majorHAnsi" w:eastAsiaTheme="majorEastAsia" w:hAnsiTheme="majorHAnsi" w:cstheme="majorBidi"/>
+      <w:color w:val="1F3763" w:themeColor="accent1" w:themeShade="7F"/>
+    </w:rPr>
+  </w:style>
+  <w:style w:type="character" w:customStyle="1" w:styleId="berschrift7Zchn">
+    <w:name w:val="Überschrift 7 Zchn"/>
+    <w:basedOn w:val="Absatz-Standardschriftart"/>
+    <w:link w:val="berschrift7"/>
+    <w:uiPriority w:val="9"/>
+    <w:semiHidden/>
+    <w:rsid w:val="00BB026F"/>
+    <w:rPr>
+      <w:rFonts w:asciiTheme="majorHAnsi" w:eastAsiaTheme="majorEastAsia" w:hAnsiTheme="majorHAnsi" w:cstheme="majorBidi"/>
+      <w:i/>
+      <w:iCs/>
+      <w:color w:val="1F3763" w:themeColor="accent1" w:themeShade="7F"/>
+    </w:rPr>
+  </w:style>
+  <w:style w:type="character" w:customStyle="1" w:styleId="berschrift8Zchn">
+    <w:name w:val="Überschrift 8 Zchn"/>
+    <w:basedOn w:val="Absatz-Standardschriftart"/>
+    <w:link w:val="berschrift8"/>
+    <w:uiPriority w:val="9"/>
+    <w:semiHidden/>
+    <w:rsid w:val="00BB026F"/>
+    <w:rPr>
+      <w:rFonts w:asciiTheme="majorHAnsi" w:eastAsiaTheme="majorEastAsia" w:hAnsiTheme="majorHAnsi" w:cstheme="majorBidi"/>
+      <w:color w:val="272727" w:themeColor="text1" w:themeTint="D8"/>
+      <w:sz w:val="21"/>
+      <w:szCs w:val="21"/>
+    </w:rPr>
+  </w:style>
+  <w:style w:type="character" w:customStyle="1" w:styleId="berschrift9Zchn">
+    <w:name w:val="Überschrift 9 Zchn"/>
+    <w:basedOn w:val="Absatz-Standardschriftart"/>
+    <w:link w:val="berschrift9"/>
+    <w:uiPriority w:val="9"/>
+    <w:semiHidden/>
+    <w:rsid w:val="00BB026F"/>
+    <w:rPr>
+      <w:rFonts w:asciiTheme="majorHAnsi" w:eastAsiaTheme="majorEastAsia" w:hAnsiTheme="majorHAnsi" w:cstheme="majorBidi"/>
+      <w:i/>
+      <w:iCs/>
+      <w:color w:val="272727" w:themeColor="text1" w:themeTint="D8"/>
+      <w:sz w:val="21"/>
+      <w:szCs w:val="21"/>
     </w:rPr>
   </w:style>
 </w:styles>

</xml_diff>

<commit_message>
added purchase model in frontend and backend.
</commit_message>
<xml_diff>
--- a/doc/Projektdokumentation.docx
+++ b/doc/Projektdokumentation.docx
@@ -85,7 +85,27 @@
         <w:t>e Frau</w:t>
       </w:r>
       <w:r>
-        <w:t>) Belastung, musste ich die Aufgabe Nachts und über mehrere Tage verteilt lösen.</w:t>
+        <w:t xml:space="preserve">) Belastung, </w:t>
+      </w:r>
+      <w:r>
+        <w:t xml:space="preserve">hatte </w:t>
+      </w:r>
+      <w:r>
+        <w:t xml:space="preserve">ich die Aufgabe </w:t>
+      </w:r>
+      <w:r>
+        <w:t xml:space="preserve">hauptsächlich </w:t>
+      </w:r>
+      <w:r>
+        <w:t xml:space="preserve">Nachts und über mehrere Tage verteilt </w:t>
+      </w:r>
+      <w:r>
+        <w:t xml:space="preserve">zu </w:t>
+      </w:r>
+      <w:bookmarkStart w:id="0" w:name="_GoBack"/>
+      <w:bookmarkEnd w:id="0"/>
+      <w:r>
+        <w:t>lösen.</w:t>
       </w:r>
     </w:p>
     <w:p>
@@ -293,6 +313,9 @@
         </w:numPr>
       </w:pPr>
       <w:r>
+        <w:t xml:space="preserve">SOLVED: </w:t>
+      </w:r>
+      <w:r>
         <w:t>Im Frontend wird das Einkaufsprotokoll (also die Liste aller erfassten Einkäufe) angezeigt</w:t>
       </w:r>
     </w:p>
@@ -305,6 +328,9 @@
         </w:numPr>
       </w:pPr>
       <w:r>
+        <w:t xml:space="preserve">SOLVED: </w:t>
+      </w:r>
+      <w:r>
         <w:t>Gespeicherte Einkäufe können (einzeln) gelöscht werden.</w:t>
       </w:r>
     </w:p>
@@ -317,6 +343,9 @@
         </w:numPr>
       </w:pPr>
       <w:r>
+        <w:t xml:space="preserve">SOLVED: </w:t>
+      </w:r>
+      <w:r>
         <w:t>Beim Einkaufsprotokoll wird die Summe der Preise aller getätigten Einkäufe angezeigt.</w:t>
       </w:r>
     </w:p>
@@ -329,6 +358,9 @@
         </w:numPr>
       </w:pPr>
       <w:r>
+        <w:t xml:space="preserve">PARTIAL: </w:t>
+      </w:r>
+      <w:r>
         <w:t>Gespeicherte Einkäufe können (einzeln) bearbeitet werden.</w:t>
       </w:r>
     </w:p>
@@ -367,6 +399,9 @@
           <w:numId w:val="7"/>
         </w:numPr>
       </w:pPr>
+      <w:r>
+        <w:t xml:space="preserve">TODO: </w:t>
+      </w:r>
       <w:r>
         <w:t xml:space="preserve">Eine Funktion soll es ermöglichen, Einkaufssummen-Differenzen zwischen Einkäufern auszugleichen. Dazu sollen die entsprechenden Beträge, die ein spezifischer Einkäufer einem anderen Einkäufer abgeben muss, angezeigt werden und bei Bestätigung die entsprechenden Einträge ins Einkaufsprotokoll gesetzt werden. </w:t>
       </w:r>
@@ -585,8 +620,8 @@
         </w:rPr>
         <w:drawing>
           <wp:inline distT="0" distB="0" distL="0" distR="0" wp14:anchorId="4757E5A2" wp14:editId="309B3D3B">
-            <wp:extent cx="3147408" cy="2558956"/>
-            <wp:effectExtent l="0" t="0" r="0" b="0"/>
+            <wp:extent cx="2214847" cy="1800751"/>
+            <wp:effectExtent l="0" t="0" r="0" b="9525"/>
             <wp:docPr id="4" name="Grafik 4"/>
             <wp:cNvGraphicFramePr>
               <a:graphicFrameLocks xmlns:a="http://schemas.openxmlformats.org/drawingml/2006/main" noChangeAspect="1"/>
@@ -607,7 +642,7 @@
                   <pic:spPr>
                     <a:xfrm>
                       <a:off x="0" y="0"/>
-                      <a:ext cx="3174163" cy="2580709"/>
+                      <a:ext cx="2237984" cy="1819562"/>
                     </a:xfrm>
                     <a:prstGeom prst="rect">
                       <a:avLst/>
@@ -627,44 +662,30 @@
       <w:r>
         <w:t xml:space="preserve">Abbildung </w:t>
       </w:r>
-      <w:r>
-        <w:fldChar w:fldCharType="begin"/>
-      </w:r>
-      <w:r>
-        <w:instrText xml:space="preserve"> SEQ Abbildung \* ARABIC </w:instrText>
-      </w:r>
-      <w:r>
-        <w:fldChar w:fldCharType="separate"/>
-      </w:r>
+      <w:fldSimple w:instr=" SEQ Abbildung \* ARABIC ">
+        <w:r>
+          <w:rPr>
+            <w:noProof/>
+          </w:rPr>
+          <w:t>1</w:t>
+        </w:r>
+      </w:fldSimple>
+      <w:r>
+        <w:t>: Home-View</w:t>
+      </w:r>
+    </w:p>
+    <w:p>
+      <w:pPr>
+        <w:keepNext/>
+      </w:pPr>
       <w:r>
         <w:rPr>
           <w:noProof/>
         </w:rPr>
-        <w:t>1</w:t>
-      </w:r>
-      <w:r>
-        <w:rPr>
-          <w:noProof/>
-        </w:rPr>
-        <w:fldChar w:fldCharType="end"/>
-      </w:r>
-      <w:r>
-        <w:t>: Home-View</w:t>
-      </w:r>
-    </w:p>
-    <w:p>
-      <w:pPr>
-        <w:keepNext/>
-      </w:pPr>
-      <w:r>
-        <w:rPr>
-          <w:noProof/>
-        </w:rPr>
-        <w:lastRenderedPageBreak/>
         <w:drawing>
           <wp:inline distT="0" distB="0" distL="0" distR="0">
-            <wp:extent cx="3063923" cy="2491912"/>
-            <wp:effectExtent l="0" t="0" r="3175" b="3810"/>
+            <wp:extent cx="2199047" cy="1788501"/>
+            <wp:effectExtent l="0" t="0" r="0" b="2540"/>
             <wp:docPr id="5" name="Grafik 5" descr="C:\Users\flori\AppData\Local\Temp\flaF401.tmp\Snapshot.png"/>
             <wp:cNvGraphicFramePr>
               <a:graphicFrameLocks xmlns:a="http://schemas.openxmlformats.org/drawingml/2006/main" noChangeAspect="1"/>
@@ -679,7 +700,7 @@
                     </pic:cNvPicPr>
                   </pic:nvPicPr>
                   <pic:blipFill>
-                    <a:blip r:embed="rId9">
+                    <a:blip r:embed="rId9" cstate="print">
                       <a:extLst>
                         <a:ext uri="{28A0092B-C50C-407E-A947-70E740481C1C}">
                           <a14:useLocalDpi xmlns:a14="http://schemas.microsoft.com/office/drawing/2010/main" val="0"/>
@@ -694,7 +715,7 @@
                   <pic:spPr bwMode="auto">
                     <a:xfrm>
                       <a:off x="0" y="0"/>
-                      <a:ext cx="3082879" cy="2507329"/>
+                      <a:ext cx="2220374" cy="1805846"/>
                     </a:xfrm>
                     <a:prstGeom prst="rect">
                       <a:avLst/>
@@ -718,43 +739,31 @@
       <w:r>
         <w:t xml:space="preserve">Abbildung </w:t>
       </w:r>
-      <w:r>
-        <w:fldChar w:fldCharType="begin"/>
-      </w:r>
-      <w:r>
-        <w:instrText xml:space="preserve"> SEQ Abbildung \* ARABIC </w:instrText>
-      </w:r>
-      <w:r>
-        <w:fldChar w:fldCharType="separate"/>
-      </w:r>
+      <w:fldSimple w:instr=" SEQ Abbildung \* ARABIC ">
+        <w:r>
+          <w:rPr>
+            <w:noProof/>
+          </w:rPr>
+          <w:t>2</w:t>
+        </w:r>
+      </w:fldSimple>
+      <w:r>
+        <w:t>: Protocol-View</w:t>
+      </w:r>
+    </w:p>
+    <w:p>
+      <w:pPr>
+        <w:keepNext/>
+      </w:pPr>
       <w:r>
         <w:rPr>
           <w:noProof/>
         </w:rPr>
-        <w:t>2</w:t>
-      </w:r>
-      <w:r>
-        <w:rPr>
-          <w:noProof/>
-        </w:rPr>
-        <w:fldChar w:fldCharType="end"/>
-      </w:r>
-      <w:r>
-        <w:t>: Protocol-View</w:t>
-      </w:r>
-    </w:p>
-    <w:p>
-      <w:pPr>
-        <w:keepNext/>
-      </w:pPr>
-      <w:r>
-        <w:rPr>
-          <w:noProof/>
-        </w:rPr>
+        <w:lastRenderedPageBreak/>
         <w:drawing>
           <wp:inline distT="0" distB="0" distL="0" distR="0">
-            <wp:extent cx="3079234" cy="2504364"/>
-            <wp:effectExtent l="0" t="0" r="6985" b="0"/>
+            <wp:extent cx="2462419" cy="2002704"/>
+            <wp:effectExtent l="0" t="0" r="0" b="0"/>
             <wp:docPr id="6" name="Grafik 6" descr="C:\Users\flori\AppData\Local\Temp\fla5ACA.tmp\Snapshot.png"/>
             <wp:cNvGraphicFramePr>
               <a:graphicFrameLocks xmlns:a="http://schemas.openxmlformats.org/drawingml/2006/main" noChangeAspect="1"/>
@@ -784,7 +793,7 @@
                   <pic:spPr bwMode="auto">
                     <a:xfrm>
                       <a:off x="0" y="0"/>
-                      <a:ext cx="3105097" cy="2525399"/>
+                      <a:ext cx="2495054" cy="2029246"/>
                     </a:xfrm>
                     <a:prstGeom prst="rect">
                       <a:avLst/>
@@ -861,8 +870,8 @@
         </w:rPr>
         <w:drawing>
           <wp:inline distT="0" distB="0" distL="0" distR="0">
-            <wp:extent cx="3098042" cy="2519661"/>
-            <wp:effectExtent l="0" t="0" r="7620" b="0"/>
+            <wp:extent cx="2445879" cy="1989252"/>
+            <wp:effectExtent l="0" t="0" r="0" b="0"/>
             <wp:docPr id="7" name="Grafik 7" descr="C:\Users\flori\AppData\Local\Temp\flaBEE4.tmp\Snapshot.png"/>
             <wp:cNvGraphicFramePr>
               <a:graphicFrameLocks xmlns:a="http://schemas.openxmlformats.org/drawingml/2006/main" noChangeAspect="1"/>
@@ -892,7 +901,7 @@
                   <pic:spPr bwMode="auto">
                     <a:xfrm>
                       <a:off x="0" y="0"/>
-                      <a:ext cx="3103961" cy="2524475"/>
+                      <a:ext cx="2468594" cy="2007726"/>
                     </a:xfrm>
                     <a:prstGeom prst="rect">
                       <a:avLst/>
@@ -916,44 +925,30 @@
       <w:r>
         <w:t xml:space="preserve">Abbildung </w:t>
       </w:r>
-      <w:r>
-        <w:fldChar w:fldCharType="begin"/>
-      </w:r>
-      <w:r>
-        <w:instrText xml:space="preserve"> SEQ Abbildung \* ARABIC </w:instrText>
-      </w:r>
-      <w:r>
-        <w:fldChar w:fldCharType="separate"/>
-      </w:r>
+      <w:fldSimple w:instr=" SEQ Abbildung \* ARABIC ">
+        <w:r>
+          <w:rPr>
+            <w:noProof/>
+          </w:rPr>
+          <w:t>4</w:t>
+        </w:r>
+      </w:fldSimple>
+      <w:r>
+        <w:t>: Dashboard-View</w:t>
+      </w:r>
+    </w:p>
+    <w:p>
+      <w:pPr>
+        <w:keepNext/>
+      </w:pPr>
       <w:r>
         <w:rPr>
           <w:noProof/>
         </w:rPr>
-        <w:t>4</w:t>
-      </w:r>
-      <w:r>
-        <w:rPr>
-          <w:noProof/>
-        </w:rPr>
-        <w:fldChar w:fldCharType="end"/>
-      </w:r>
-      <w:r>
-        <w:t>: Dashboard-View</w:t>
-      </w:r>
-    </w:p>
-    <w:p>
-      <w:pPr>
-        <w:keepNext/>
-      </w:pPr>
-      <w:r>
-        <w:rPr>
-          <w:noProof/>
-        </w:rPr>
-        <w:lastRenderedPageBreak/>
         <w:drawing>
           <wp:inline distT="0" distB="0" distL="0" distR="0" wp14:anchorId="05C64116" wp14:editId="44B5D1B4">
-            <wp:extent cx="3111690" cy="2529916"/>
-            <wp:effectExtent l="0" t="0" r="0" b="3810"/>
+            <wp:extent cx="2461895" cy="2001610"/>
+            <wp:effectExtent l="0" t="0" r="0" b="0"/>
             <wp:docPr id="8" name="Grafik 8"/>
             <wp:cNvGraphicFramePr>
               <a:graphicFrameLocks xmlns:a="http://schemas.openxmlformats.org/drawingml/2006/main" noChangeAspect="1"/>
@@ -974,7 +969,7 @@
                   <pic:spPr>
                     <a:xfrm>
                       <a:off x="0" y="0"/>
-                      <a:ext cx="3127999" cy="2543176"/>
+                      <a:ext cx="2482088" cy="2018028"/>
                     </a:xfrm>
                     <a:prstGeom prst="rect">
                       <a:avLst/>
@@ -1052,6 +1047,7 @@
         <w:rPr>
           <w:lang w:val="en-US"/>
         </w:rPr>
+        <w:lastRenderedPageBreak/>
         <w:t>Datenmodell</w:t>
       </w:r>
       <w:proofErr w:type="spellEnd"/>
@@ -1068,9 +1064,9 @@
         </w:rPr>
         <w:drawing>
           <wp:inline distT="0" distB="0" distL="0" distR="0">
-            <wp:extent cx="5760720" cy="1939290"/>
-            <wp:effectExtent l="0" t="0" r="0" b="0"/>
-            <wp:docPr id="2" name="Grafik 2"/>
+            <wp:extent cx="5760720" cy="3443605"/>
+            <wp:effectExtent l="0" t="0" r="0" b="4445"/>
+            <wp:docPr id="10" name="Grafik 10"/>
             <wp:cNvGraphicFramePr>
               <a:graphicFrameLocks xmlns:a="http://schemas.openxmlformats.org/drawingml/2006/main" noChangeAspect="1"/>
             </wp:cNvGraphicFramePr>
@@ -1078,7 +1074,7 @@
               <a:graphicData uri="http://schemas.openxmlformats.org/drawingml/2006/picture">
                 <pic:pic xmlns:pic="http://schemas.openxmlformats.org/drawingml/2006/picture">
                   <pic:nvPicPr>
-                    <pic:cNvPr id="0" name="Picture 1"/>
+                    <pic:cNvPr id="0" name="Picture 2"/>
                     <pic:cNvPicPr>
                       <a:picLocks noChangeAspect="1" noChangeArrowheads="1"/>
                     </pic:cNvPicPr>
@@ -1099,7 +1095,7 @@
                   <pic:spPr bwMode="auto">
                     <a:xfrm>
                       <a:off x="0" y="0"/>
-                      <a:ext cx="5760720" cy="1939290"/>
+                      <a:ext cx="5760720" cy="3443605"/>
                     </a:xfrm>
                     <a:prstGeom prst="rect">
                       <a:avLst/>
@@ -1118,6 +1114,555 @@
     </w:p>
     <w:p>
       <w:pPr>
+        <w:pStyle w:val="berschrift2"/>
+        <w:rPr>
+          <w:lang w:val="en-US"/>
+        </w:rPr>
+      </w:pPr>
+      <w:r>
+        <w:rPr>
+          <w:lang w:val="en-US"/>
+        </w:rPr>
+        <w:t>REST API</w:t>
+      </w:r>
+    </w:p>
+    <w:tbl>
+      <w:tblPr>
+        <w:tblStyle w:val="Gitternetztabelle4Akzent1"/>
+        <w:tblW w:w="9067" w:type="dxa"/>
+        <w:tblLook w:val="04A0" w:firstRow="1" w:lastRow="0" w:firstColumn="1" w:lastColumn="0" w:noHBand="0" w:noVBand="1"/>
+      </w:tblPr>
+      <w:tblGrid>
+        <w:gridCol w:w="1693"/>
+        <w:gridCol w:w="1680"/>
+        <w:gridCol w:w="2433"/>
+        <w:gridCol w:w="3261"/>
+      </w:tblGrid>
+      <w:tr>
+        <w:trPr>
+          <w:cnfStyle w:val="100000000000" w:firstRow="1" w:lastRow="0" w:firstColumn="0" w:lastColumn="0" w:oddVBand="0" w:evenVBand="0" w:oddHBand="0" w:evenHBand="0" w:firstRowFirstColumn="0" w:firstRowLastColumn="0" w:lastRowFirstColumn="0" w:lastRowLastColumn="0"/>
+          <w:cantSplit/>
+          <w:tblHeader/>
+        </w:trPr>
+        <w:tc>
+          <w:tcPr>
+            <w:cnfStyle w:val="001000000000" w:firstRow="0" w:lastRow="0" w:firstColumn="1" w:lastColumn="0" w:oddVBand="0" w:evenVBand="0" w:oddHBand="0" w:evenHBand="0" w:firstRowFirstColumn="0" w:firstRowLastColumn="0" w:lastRowFirstColumn="0" w:lastRowLastColumn="0"/>
+            <w:tcW w:w="1812" w:type="dxa"/>
+          </w:tcPr>
+          <w:p>
+            <w:pPr>
+              <w:rPr>
+                <w:lang w:val="en-US"/>
+              </w:rPr>
+            </w:pPr>
+            <w:r>
+              <w:rPr>
+                <w:lang w:val="en-US"/>
+              </w:rPr>
+              <w:t>API</w:t>
+            </w:r>
+          </w:p>
+        </w:tc>
+        <w:tc>
+          <w:tcPr>
+            <w:tcW w:w="1812" w:type="dxa"/>
+          </w:tcPr>
+          <w:p>
+            <w:pPr>
+              <w:cnfStyle w:val="100000000000" w:firstRow="1" w:lastRow="0" w:firstColumn="0" w:lastColumn="0" w:oddVBand="0" w:evenVBand="0" w:oddHBand="0" w:evenHBand="0" w:firstRowFirstColumn="0" w:firstRowLastColumn="0" w:lastRowFirstColumn="0" w:lastRowLastColumn="0"/>
+              <w:rPr>
+                <w:lang w:val="en-US"/>
+              </w:rPr>
+            </w:pPr>
+            <w:r>
+              <w:rPr>
+                <w:lang w:val="en-US"/>
+              </w:rPr>
+              <w:t xml:space="preserve">HTTP </w:t>
+            </w:r>
+            <w:proofErr w:type="spellStart"/>
+            <w:r>
+              <w:rPr>
+                <w:lang w:val="en-US"/>
+              </w:rPr>
+              <w:t>Methode</w:t>
+            </w:r>
+            <w:proofErr w:type="spellEnd"/>
+          </w:p>
+        </w:tc>
+        <w:tc>
+          <w:tcPr>
+            <w:tcW w:w="1812" w:type="dxa"/>
+          </w:tcPr>
+          <w:p>
+            <w:pPr>
+              <w:cnfStyle w:val="100000000000" w:firstRow="1" w:lastRow="0" w:firstColumn="0" w:lastColumn="0" w:oddVBand="0" w:evenVBand="0" w:oddHBand="0" w:evenHBand="0" w:firstRowFirstColumn="0" w:firstRowLastColumn="0" w:lastRowFirstColumn="0" w:lastRowLastColumn="0"/>
+              <w:rPr>
+                <w:lang w:val="en-US"/>
+              </w:rPr>
+            </w:pPr>
+            <w:proofErr w:type="spellStart"/>
+            <w:r>
+              <w:rPr>
+                <w:lang w:val="en-US"/>
+              </w:rPr>
+              <w:t>Pfad</w:t>
+            </w:r>
+            <w:proofErr w:type="spellEnd"/>
+          </w:p>
+        </w:tc>
+        <w:tc>
+          <w:tcPr>
+            <w:tcW w:w="3631" w:type="dxa"/>
+          </w:tcPr>
+          <w:p>
+            <w:pPr>
+              <w:cnfStyle w:val="100000000000" w:firstRow="1" w:lastRow="0" w:firstColumn="0" w:lastColumn="0" w:oddVBand="0" w:evenVBand="0" w:oddHBand="0" w:evenHBand="0" w:firstRowFirstColumn="0" w:firstRowLastColumn="0" w:lastRowFirstColumn="0" w:lastRowLastColumn="0"/>
+              <w:rPr>
+                <w:lang w:val="en-US"/>
+              </w:rPr>
+            </w:pPr>
+            <w:proofErr w:type="spellStart"/>
+            <w:r>
+              <w:rPr>
+                <w:lang w:val="en-US"/>
+              </w:rPr>
+              <w:t>Beschreibung</w:t>
+            </w:r>
+            <w:proofErr w:type="spellEnd"/>
+          </w:p>
+        </w:tc>
+      </w:tr>
+      <w:tr>
+        <w:trPr>
+          <w:cnfStyle w:val="000000100000" w:firstRow="0" w:lastRow="0" w:firstColumn="0" w:lastColumn="0" w:oddVBand="0" w:evenVBand="0" w:oddHBand="1" w:evenHBand="0" w:firstRowFirstColumn="0" w:firstRowLastColumn="0" w:lastRowFirstColumn="0" w:lastRowLastColumn="0"/>
+          <w:cantSplit/>
+        </w:trPr>
+        <w:tc>
+          <w:tcPr>
+            <w:cnfStyle w:val="001000000000" w:firstRow="0" w:lastRow="0" w:firstColumn="1" w:lastColumn="0" w:oddVBand="0" w:evenVBand="0" w:oddHBand="0" w:evenHBand="0" w:firstRowFirstColumn="0" w:firstRowLastColumn="0" w:lastRowFirstColumn="0" w:lastRowLastColumn="0"/>
+            <w:tcW w:w="1812" w:type="dxa"/>
+          </w:tcPr>
+          <w:p>
+            <w:pPr>
+              <w:rPr>
+                <w:lang w:val="en-US"/>
+              </w:rPr>
+            </w:pPr>
+            <w:r>
+              <w:rPr>
+                <w:lang w:val="en-US"/>
+              </w:rPr>
+              <w:t>GET purchases</w:t>
+            </w:r>
+          </w:p>
+        </w:tc>
+        <w:tc>
+          <w:tcPr>
+            <w:tcW w:w="1812" w:type="dxa"/>
+          </w:tcPr>
+          <w:p>
+            <w:pPr>
+              <w:cnfStyle w:val="000000100000" w:firstRow="0" w:lastRow="0" w:firstColumn="0" w:lastColumn="0" w:oddVBand="0" w:evenVBand="0" w:oddHBand="1" w:evenHBand="0" w:firstRowFirstColumn="0" w:firstRowLastColumn="0" w:lastRowFirstColumn="0" w:lastRowLastColumn="0"/>
+              <w:rPr>
+                <w:lang w:val="en-US"/>
+              </w:rPr>
+            </w:pPr>
+            <w:r>
+              <w:rPr>
+                <w:lang w:val="en-US"/>
+              </w:rPr>
+              <w:t>GET</w:t>
+            </w:r>
+          </w:p>
+        </w:tc>
+        <w:tc>
+          <w:tcPr>
+            <w:tcW w:w="1812" w:type="dxa"/>
+          </w:tcPr>
+          <w:p>
+            <w:pPr>
+              <w:cnfStyle w:val="000000100000" w:firstRow="0" w:lastRow="0" w:firstColumn="0" w:lastColumn="0" w:oddVBand="0" w:evenVBand="0" w:oddHBand="1" w:evenHBand="0" w:firstRowFirstColumn="0" w:firstRowLastColumn="0" w:lastRowFirstColumn="0" w:lastRowLastColumn="0"/>
+              <w:rPr>
+                <w:lang w:val="en-US"/>
+              </w:rPr>
+            </w:pPr>
+            <w:r>
+              <w:rPr>
+                <w:lang w:val="en-US"/>
+              </w:rPr>
+              <w:t>/</w:t>
+            </w:r>
+            <w:proofErr w:type="spellStart"/>
+            <w:r>
+              <w:rPr>
+                <w:lang w:val="en-US"/>
+              </w:rPr>
+              <w:t>api</w:t>
+            </w:r>
+            <w:proofErr w:type="spellEnd"/>
+            <w:r>
+              <w:rPr>
+                <w:lang w:val="en-US"/>
+              </w:rPr>
+              <w:t>/purchases</w:t>
+            </w:r>
+          </w:p>
+        </w:tc>
+        <w:tc>
+          <w:tcPr>
+            <w:tcW w:w="3631" w:type="dxa"/>
+          </w:tcPr>
+          <w:p>
+            <w:pPr>
+              <w:cnfStyle w:val="000000100000" w:firstRow="0" w:lastRow="0" w:firstColumn="0" w:lastColumn="0" w:oddVBand="0" w:evenVBand="0" w:oddHBand="1" w:evenHBand="0" w:firstRowFirstColumn="0" w:firstRowLastColumn="0" w:lastRowFirstColumn="0" w:lastRowLastColumn="0"/>
+            </w:pPr>
+            <w:r>
+              <w:t>Eine Liste aller Einkäufe al</w:t>
+            </w:r>
+            <w:r>
+              <w:t>s JSON zurückgeben</w:t>
+            </w:r>
+          </w:p>
+        </w:tc>
+      </w:tr>
+      <w:tr>
+        <w:trPr>
+          <w:cantSplit/>
+        </w:trPr>
+        <w:tc>
+          <w:tcPr>
+            <w:cnfStyle w:val="001000000000" w:firstRow="0" w:lastRow="0" w:firstColumn="1" w:lastColumn="0" w:oddVBand="0" w:evenVBand="0" w:oddHBand="0" w:evenHBand="0" w:firstRowFirstColumn="0" w:firstRowLastColumn="0" w:lastRowFirstColumn="0" w:lastRowLastColumn="0"/>
+            <w:tcW w:w="1812" w:type="dxa"/>
+          </w:tcPr>
+          <w:p>
+            <w:r>
+              <w:t xml:space="preserve">POST </w:t>
+            </w:r>
+            <w:proofErr w:type="spellStart"/>
+            <w:r>
+              <w:t>purchase</w:t>
+            </w:r>
+            <w:proofErr w:type="spellEnd"/>
+          </w:p>
+        </w:tc>
+        <w:tc>
+          <w:tcPr>
+            <w:tcW w:w="1812" w:type="dxa"/>
+          </w:tcPr>
+          <w:p>
+            <w:pPr>
+              <w:cnfStyle w:val="000000000000" w:firstRow="0" w:lastRow="0" w:firstColumn="0" w:lastColumn="0" w:oddVBand="0" w:evenVBand="0" w:oddHBand="0" w:evenHBand="0" w:firstRowFirstColumn="0" w:firstRowLastColumn="0" w:lastRowFirstColumn="0" w:lastRowLastColumn="0"/>
+            </w:pPr>
+            <w:r>
+              <w:t>POST</w:t>
+            </w:r>
+          </w:p>
+        </w:tc>
+        <w:tc>
+          <w:tcPr>
+            <w:tcW w:w="1812" w:type="dxa"/>
+          </w:tcPr>
+          <w:p>
+            <w:pPr>
+              <w:cnfStyle w:val="000000000000" w:firstRow="0" w:lastRow="0" w:firstColumn="0" w:lastColumn="0" w:oddVBand="0" w:evenVBand="0" w:oddHBand="0" w:evenHBand="0" w:firstRowFirstColumn="0" w:firstRowLastColumn="0" w:lastRowFirstColumn="0" w:lastRowLastColumn="0"/>
+            </w:pPr>
+            <w:r>
+              <w:t>/</w:t>
+            </w:r>
+            <w:proofErr w:type="spellStart"/>
+            <w:r>
+              <w:t>api</w:t>
+            </w:r>
+            <w:proofErr w:type="spellEnd"/>
+            <w:r>
+              <w:t>/</w:t>
+            </w:r>
+            <w:proofErr w:type="spellStart"/>
+            <w:r>
+              <w:t>purchases</w:t>
+            </w:r>
+            <w:proofErr w:type="spellEnd"/>
+          </w:p>
+        </w:tc>
+        <w:tc>
+          <w:tcPr>
+            <w:tcW w:w="3631" w:type="dxa"/>
+          </w:tcPr>
+          <w:p>
+            <w:pPr>
+              <w:cnfStyle w:val="000000000000" w:firstRow="0" w:lastRow="0" w:firstColumn="0" w:lastColumn="0" w:oddVBand="0" w:evenVBand="0" w:oddHBand="0" w:evenHBand="0" w:firstRowFirstColumn="0" w:firstRowLastColumn="0" w:lastRowFirstColumn="0" w:lastRowLastColumn="0"/>
+            </w:pPr>
+            <w:r>
+              <w:t>Einen neues Einkaufsobjekt anlegen</w:t>
+            </w:r>
+          </w:p>
+        </w:tc>
+      </w:tr>
+      <w:tr>
+        <w:trPr>
+          <w:cnfStyle w:val="000000100000" w:firstRow="0" w:lastRow="0" w:firstColumn="0" w:lastColumn="0" w:oddVBand="0" w:evenVBand="0" w:oddHBand="1" w:evenHBand="0" w:firstRowFirstColumn="0" w:firstRowLastColumn="0" w:lastRowFirstColumn="0" w:lastRowLastColumn="0"/>
+          <w:cantSplit/>
+        </w:trPr>
+        <w:tc>
+          <w:tcPr>
+            <w:cnfStyle w:val="001000000000" w:firstRow="0" w:lastRow="0" w:firstColumn="1" w:lastColumn="0" w:oddVBand="0" w:evenVBand="0" w:oddHBand="0" w:evenHBand="0" w:firstRowFirstColumn="0" w:firstRowLastColumn="0" w:lastRowFirstColumn="0" w:lastRowLastColumn="0"/>
+            <w:tcW w:w="1812" w:type="dxa"/>
+          </w:tcPr>
+          <w:p>
+            <w:r>
+              <w:t xml:space="preserve">GET </w:t>
+            </w:r>
+            <w:proofErr w:type="spellStart"/>
+            <w:r>
+              <w:t>purchase</w:t>
+            </w:r>
+            <w:proofErr w:type="spellEnd"/>
+          </w:p>
+        </w:tc>
+        <w:tc>
+          <w:tcPr>
+            <w:tcW w:w="1812" w:type="dxa"/>
+          </w:tcPr>
+          <w:p>
+            <w:pPr>
+              <w:cnfStyle w:val="000000100000" w:firstRow="0" w:lastRow="0" w:firstColumn="0" w:lastColumn="0" w:oddVBand="0" w:evenVBand="0" w:oddHBand="1" w:evenHBand="0" w:firstRowFirstColumn="0" w:firstRowLastColumn="0" w:lastRowFirstColumn="0" w:lastRowLastColumn="0"/>
+            </w:pPr>
+            <w:r>
+              <w:t>GET</w:t>
+            </w:r>
+          </w:p>
+        </w:tc>
+        <w:tc>
+          <w:tcPr>
+            <w:tcW w:w="1812" w:type="dxa"/>
+          </w:tcPr>
+          <w:p>
+            <w:pPr>
+              <w:cnfStyle w:val="000000100000" w:firstRow="0" w:lastRow="0" w:firstColumn="0" w:lastColumn="0" w:oddVBand="0" w:evenVBand="0" w:oddHBand="1" w:evenHBand="0" w:firstRowFirstColumn="0" w:firstRowLastColumn="0" w:lastRowFirstColumn="0" w:lastRowLastColumn="0"/>
+            </w:pPr>
+            <w:r>
+              <w:t>/</w:t>
+            </w:r>
+            <w:proofErr w:type="spellStart"/>
+            <w:r>
+              <w:t>api</w:t>
+            </w:r>
+            <w:proofErr w:type="spellEnd"/>
+            <w:r>
+              <w:t>/</w:t>
+            </w:r>
+            <w:proofErr w:type="spellStart"/>
+            <w:r>
+              <w:t>purchases</w:t>
+            </w:r>
+            <w:proofErr w:type="spellEnd"/>
+            <w:r>
+              <w:t>/{</w:t>
+            </w:r>
+            <w:proofErr w:type="spellStart"/>
+            <w:r>
+              <w:t>id</w:t>
+            </w:r>
+            <w:proofErr w:type="spellEnd"/>
+            <w:r>
+              <w:t>}</w:t>
+            </w:r>
+          </w:p>
+        </w:tc>
+        <w:tc>
+          <w:tcPr>
+            <w:tcW w:w="3631" w:type="dxa"/>
+          </w:tcPr>
+          <w:p>
+            <w:pPr>
+              <w:cnfStyle w:val="000000100000" w:firstRow="0" w:lastRow="0" w:firstColumn="0" w:lastColumn="0" w:oddVBand="0" w:evenVBand="0" w:oddHBand="1" w:evenHBand="0" w:firstRowFirstColumn="0" w:firstRowLastColumn="0" w:lastRowFirstColumn="0" w:lastRowLastColumn="0"/>
+            </w:pPr>
+            <w:r>
+              <w:t>Ein bestimmtes Einkaufsobjekt als JSON zurückgeben</w:t>
+            </w:r>
+          </w:p>
+        </w:tc>
+      </w:tr>
+      <w:tr>
+        <w:trPr>
+          <w:cantSplit/>
+        </w:trPr>
+        <w:tc>
+          <w:tcPr>
+            <w:cnfStyle w:val="001000000000" w:firstRow="0" w:lastRow="0" w:firstColumn="1" w:lastColumn="0" w:oddVBand="0" w:evenVBand="0" w:oddHBand="0" w:evenHBand="0" w:firstRowFirstColumn="0" w:firstRowLastColumn="0" w:lastRowFirstColumn="0" w:lastRowLastColumn="0"/>
+            <w:tcW w:w="1812" w:type="dxa"/>
+          </w:tcPr>
+          <w:p>
+            <w:r>
+              <w:t xml:space="preserve">PUT </w:t>
+            </w:r>
+            <w:proofErr w:type="spellStart"/>
+            <w:r>
+              <w:t>purchase</w:t>
+            </w:r>
+            <w:proofErr w:type="spellEnd"/>
+          </w:p>
+        </w:tc>
+        <w:tc>
+          <w:tcPr>
+            <w:tcW w:w="1812" w:type="dxa"/>
+          </w:tcPr>
+          <w:p>
+            <w:pPr>
+              <w:cnfStyle w:val="000000000000" w:firstRow="0" w:lastRow="0" w:firstColumn="0" w:lastColumn="0" w:oddVBand="0" w:evenVBand="0" w:oddHBand="0" w:evenHBand="0" w:firstRowFirstColumn="0" w:firstRowLastColumn="0" w:lastRowFirstColumn="0" w:lastRowLastColumn="0"/>
+            </w:pPr>
+            <w:r>
+              <w:t>PUT</w:t>
+            </w:r>
+          </w:p>
+        </w:tc>
+        <w:tc>
+          <w:tcPr>
+            <w:tcW w:w="1812" w:type="dxa"/>
+          </w:tcPr>
+          <w:p>
+            <w:pPr>
+              <w:cnfStyle w:val="000000000000" w:firstRow="0" w:lastRow="0" w:firstColumn="0" w:lastColumn="0" w:oddVBand="0" w:evenVBand="0" w:oddHBand="0" w:evenHBand="0" w:firstRowFirstColumn="0" w:firstRowLastColumn="0" w:lastRowFirstColumn="0" w:lastRowLastColumn="0"/>
+            </w:pPr>
+            <w:r>
+              <w:t>/</w:t>
+            </w:r>
+            <w:proofErr w:type="spellStart"/>
+            <w:r>
+              <w:t>api</w:t>
+            </w:r>
+            <w:proofErr w:type="spellEnd"/>
+            <w:r>
+              <w:t>/</w:t>
+            </w:r>
+            <w:proofErr w:type="spellStart"/>
+            <w:r>
+              <w:t>purchases</w:t>
+            </w:r>
+            <w:proofErr w:type="spellEnd"/>
+            <w:r>
+              <w:t>/{</w:t>
+            </w:r>
+            <w:proofErr w:type="spellStart"/>
+            <w:r>
+              <w:t>id</w:t>
+            </w:r>
+            <w:proofErr w:type="spellEnd"/>
+            <w:r>
+              <w:t>}</w:t>
+            </w:r>
+          </w:p>
+        </w:tc>
+        <w:tc>
+          <w:tcPr>
+            <w:tcW w:w="3631" w:type="dxa"/>
+          </w:tcPr>
+          <w:p>
+            <w:pPr>
+              <w:cnfStyle w:val="000000000000" w:firstRow="0" w:lastRow="0" w:firstColumn="0" w:lastColumn="0" w:oddVBand="0" w:evenVBand="0" w:oddHBand="0" w:evenHBand="0" w:firstRowFirstColumn="0" w:firstRowLastColumn="0" w:lastRowFirstColumn="0" w:lastRowLastColumn="0"/>
+            </w:pPr>
+            <w:r>
+              <w:t>Ein bestimmtes Einkaufsobjekt aktualisieren</w:t>
+            </w:r>
+          </w:p>
+        </w:tc>
+      </w:tr>
+      <w:tr>
+        <w:trPr>
+          <w:cnfStyle w:val="000000100000" w:firstRow="0" w:lastRow="0" w:firstColumn="0" w:lastColumn="0" w:oddVBand="0" w:evenVBand="0" w:oddHBand="1" w:evenHBand="0" w:firstRowFirstColumn="0" w:firstRowLastColumn="0" w:lastRowFirstColumn="0" w:lastRowLastColumn="0"/>
+          <w:cantSplit/>
+        </w:trPr>
+        <w:tc>
+          <w:tcPr>
+            <w:cnfStyle w:val="001000000000" w:firstRow="0" w:lastRow="0" w:firstColumn="1" w:lastColumn="0" w:oddVBand="0" w:evenVBand="0" w:oddHBand="0" w:evenHBand="0" w:firstRowFirstColumn="0" w:firstRowLastColumn="0" w:lastRowFirstColumn="0" w:lastRowLastColumn="0"/>
+            <w:tcW w:w="1812" w:type="dxa"/>
+          </w:tcPr>
+          <w:p>
+            <w:r>
+              <w:t>GET</w:t>
+            </w:r>
+            <w:r>
+              <w:t xml:space="preserve"> </w:t>
+            </w:r>
+            <w:proofErr w:type="spellStart"/>
+            <w:r>
+              <w:t>purchase</w:t>
+            </w:r>
+            <w:proofErr w:type="spellEnd"/>
+          </w:p>
+        </w:tc>
+        <w:tc>
+          <w:tcPr>
+            <w:tcW w:w="1812" w:type="dxa"/>
+          </w:tcPr>
+          <w:p>
+            <w:pPr>
+              <w:cnfStyle w:val="000000100000" w:firstRow="0" w:lastRow="0" w:firstColumn="0" w:lastColumn="0" w:oddVBand="0" w:evenVBand="0" w:oddHBand="1" w:evenHBand="0" w:firstRowFirstColumn="0" w:firstRowLastColumn="0" w:lastRowFirstColumn="0" w:lastRowLastColumn="0"/>
+            </w:pPr>
+            <w:r>
+              <w:t>GET</w:t>
+            </w:r>
+          </w:p>
+        </w:tc>
+        <w:tc>
+          <w:tcPr>
+            <w:tcW w:w="1812" w:type="dxa"/>
+          </w:tcPr>
+          <w:p>
+            <w:pPr>
+              <w:cnfStyle w:val="000000100000" w:firstRow="0" w:lastRow="0" w:firstColumn="0" w:lastColumn="0" w:oddVBand="0" w:evenVBand="0" w:oddHBand="1" w:evenHBand="0" w:firstRowFirstColumn="0" w:firstRowLastColumn="0" w:lastRowFirstColumn="0" w:lastRowLastColumn="0"/>
+            </w:pPr>
+            <w:r>
+              <w:t>/</w:t>
+            </w:r>
+            <w:proofErr w:type="spellStart"/>
+            <w:r>
+              <w:t>api</w:t>
+            </w:r>
+            <w:proofErr w:type="spellEnd"/>
+            <w:r>
+              <w:t>/</w:t>
+            </w:r>
+            <w:proofErr w:type="spellStart"/>
+            <w:r>
+              <w:t>delete</w:t>
+            </w:r>
+            <w:r>
+              <w:t>purchase</w:t>
+            </w:r>
+            <w:proofErr w:type="spellEnd"/>
+            <w:r>
+              <w:t>/{</w:t>
+            </w:r>
+            <w:proofErr w:type="spellStart"/>
+            <w:r>
+              <w:t>id</w:t>
+            </w:r>
+            <w:proofErr w:type="spellEnd"/>
+            <w:r>
+              <w:t>}</w:t>
+            </w:r>
+          </w:p>
+        </w:tc>
+        <w:tc>
+          <w:tcPr>
+            <w:tcW w:w="3631" w:type="dxa"/>
+          </w:tcPr>
+          <w:p>
+            <w:pPr>
+              <w:cnfStyle w:val="000000100000" w:firstRow="0" w:lastRow="0" w:firstColumn="0" w:lastColumn="0" w:oddVBand="0" w:evenVBand="0" w:oddHBand="1" w:evenHBand="0" w:firstRowFirstColumn="0" w:firstRowLastColumn="0" w:lastRowFirstColumn="0" w:lastRowLastColumn="0"/>
+            </w:pPr>
+            <w:r>
+              <w:t>Ein bestimmtes Einkaufsobjekt löschen</w:t>
+            </w:r>
+          </w:p>
+        </w:tc>
+      </w:tr>
+    </w:tbl>
+    <w:p/>
+    <w:p>
+      <w:pPr>
         <w:pStyle w:val="berschrift1"/>
         <w:rPr>
           <w:lang w:val="en-US"/>
@@ -1176,6 +1721,9 @@
       <w:r>
         <w:t xml:space="preserve"> ist mir nicht klar</w:t>
       </w:r>
+      <w:r>
+        <w:t>: OK</w:t>
+      </w:r>
     </w:p>
     <w:p>
       <w:pPr>
@@ -1196,6 +1744,9 @@
       <w:r>
         <w:t xml:space="preserve"> stellt offenbar eine Route mit einem Http-Call zur Verfügung</w:t>
       </w:r>
+      <w:r>
+        <w:t xml:space="preserve"> : OK</w:t>
+      </w:r>
     </w:p>
     <w:p>
       <w:pPr>
@@ -1205,8 +1756,15 @@
           <w:numId w:val="10"/>
         </w:numPr>
       </w:pPr>
-      <w:bookmarkStart w:id="0" w:name="_GoBack"/>
-      <w:bookmarkEnd w:id="0"/>
+      <w:r>
+        <w:t xml:space="preserve">Wo ist die Datenbank?! Ich finde lediglich ein SQL-File, welches offenbar @Boot in eine Datenbank geladen wird. </w:t>
+      </w:r>
+      <w:r>
+        <w:sym w:font="Wingdings" w:char="F0E0"/>
+      </w:r>
+      <w:r>
+        <w:t xml:space="preserve"> ev. nur In-Memory?</w:t>
+      </w:r>
     </w:p>
     <w:p>
       <w:pPr>
@@ -1316,6 +1874,7 @@
         <w:pStyle w:val="berschrift1"/>
       </w:pPr>
       <w:r>
+        <w:lastRenderedPageBreak/>
         <w:t>Selbstbeurteilung der Lösung</w:t>
       </w:r>
     </w:p>
@@ -1342,7 +1901,6 @@
         <w:pStyle w:val="berschrift2"/>
       </w:pPr>
       <w:r>
-        <w:lastRenderedPageBreak/>
         <w:t>Aufgetretene Probleme</w:t>
       </w:r>
     </w:p>
@@ -1414,6 +1972,100 @@
       </w:r>
       <w:r>
         <w:t>ritik am Code</w:t>
+      </w:r>
+    </w:p>
+    <w:p>
+      <w:pPr>
+        <w:pStyle w:val="Listenabsatz"/>
+        <w:numPr>
+          <w:ilvl w:val="0"/>
+          <w:numId w:val="6"/>
+        </w:numPr>
+      </w:pPr>
+      <w:r>
+        <w:t>Backend und Frontend sollten separate Projekte sein</w:t>
+      </w:r>
+    </w:p>
+    <w:p>
+      <w:pPr>
+        <w:pStyle w:val="Listenabsatz"/>
+        <w:numPr>
+          <w:ilvl w:val="0"/>
+          <w:numId w:val="6"/>
+        </w:numPr>
+      </w:pPr>
+      <w:r>
+        <w:t xml:space="preserve">Die Mutationen am </w:t>
+      </w:r>
+      <w:proofErr w:type="spellStart"/>
+      <w:r>
+        <w:t>Purchase</w:t>
+      </w:r>
+      <w:proofErr w:type="spellEnd"/>
+      <w:r>
+        <w:t>-Objekt sollten in einem eigenen Service implementiert werden</w:t>
+      </w:r>
+    </w:p>
+    <w:p>
+      <w:pPr>
+        <w:pStyle w:val="Listenabsatz"/>
+        <w:numPr>
+          <w:ilvl w:val="0"/>
+          <w:numId w:val="6"/>
+        </w:numPr>
+      </w:pPr>
+      <w:r>
+        <w:t xml:space="preserve">Die Update-Funktion übermittelt die Werte als Parameter, was hässlich und unsicher ist. Das gesamte </w:t>
+      </w:r>
+      <w:proofErr w:type="spellStart"/>
+      <w:r>
+        <w:t>Purchase</w:t>
+      </w:r>
+      <w:proofErr w:type="spellEnd"/>
+      <w:r>
+        <w:t>-Objekt sollte als JSON übermittelt werden</w:t>
+      </w:r>
+    </w:p>
+    <w:p>
+      <w:pPr>
+        <w:pStyle w:val="Listenabsatz"/>
+        <w:numPr>
+          <w:ilvl w:val="0"/>
+          <w:numId w:val="6"/>
+        </w:numPr>
+      </w:pPr>
+      <w:r>
+        <w:t>Das Datum sollte ein Datumsformat und kein String sein</w:t>
+      </w:r>
+    </w:p>
+    <w:p>
+      <w:pPr>
+        <w:pStyle w:val="Listenabsatz"/>
+        <w:numPr>
+          <w:ilvl w:val="0"/>
+          <w:numId w:val="6"/>
+        </w:numPr>
+      </w:pPr>
+      <w:r>
+        <w:t xml:space="preserve">Die View ist hässlich </w:t>
+      </w:r>
+      <w:r>
+        <w:rPr>
+          <mc:AlternateContent>
+            <mc:Choice Requires="w16se"/>
+            <mc:Fallback>
+              <w:rFonts w:ascii="Segoe UI Emoji" w:eastAsia="Segoe UI Emoji" w:hAnsi="Segoe UI Emoji" w:cs="Segoe UI Emoji"/>
+            </mc:Fallback>
+          </mc:AlternateContent>
+        </w:rPr>
+        <mc:AlternateContent>
+          <mc:Choice Requires="w16se">
+            <w16se:symEx w16se:font="Segoe UI Emoji" w16se:char="1F609"/>
+          </mc:Choice>
+          <mc:Fallback>
+            <w:t>😉</w:t>
+          </mc:Fallback>
+        </mc:AlternateContent>
       </w:r>
     </w:p>
     <w:p>
@@ -1836,7 +2488,11 @@
             <w:cnfStyle w:val="001000000000" w:firstRow="0" w:lastRow="0" w:firstColumn="1" w:lastColumn="0" w:oddVBand="0" w:evenVBand="0" w:oddHBand="0" w:evenHBand="0" w:firstRowFirstColumn="0" w:firstRowLastColumn="0" w:lastRowFirstColumn="0" w:lastRowLastColumn="0"/>
             <w:tcW w:w="1271" w:type="dxa"/>
           </w:tcPr>
-          <w:p/>
+          <w:p>
+            <w:r>
+              <w:t>26.7.2019</w:t>
+            </w:r>
+          </w:p>
         </w:tc>
         <w:tc>
           <w:tcPr>
@@ -1846,6 +2502,9 @@
             <w:pPr>
               <w:cnfStyle w:val="000000100000" w:firstRow="0" w:lastRow="0" w:firstColumn="0" w:lastColumn="0" w:oddVBand="0" w:evenVBand="0" w:oddHBand="1" w:evenHBand="0" w:firstRowFirstColumn="0" w:firstRowLastColumn="0" w:lastRowFirstColumn="0" w:lastRowLastColumn="0"/>
             </w:pPr>
+            <w:r>
+              <w:t>20:00 bis 21:45</w:t>
+            </w:r>
           </w:p>
         </w:tc>
         <w:tc>
@@ -1856,6 +2515,15 @@
             <w:pPr>
               <w:cnfStyle w:val="000000100000" w:firstRow="0" w:lastRow="0" w:firstColumn="0" w:lastColumn="0" w:oddVBand="0" w:evenVBand="0" w:oddHBand="1" w:evenHBand="0" w:firstRowFirstColumn="0" w:firstRowLastColumn="0" w:lastRowFirstColumn="0" w:lastRowLastColumn="0"/>
             </w:pPr>
+            <w:r>
+              <w:t xml:space="preserve">Code-Analyse mit Fokus auf Architektur und Annotationen für Angular. Das Java-Backend ist relativ klar (ausser wie das SQL-File geladen wird), das Angular-Frontend schwierig </w:t>
+            </w:r>
+            <w:r>
+              <w:sym w:font="Wingdings" w:char="F0E0"/>
+            </w:r>
+            <w:r>
+              <w:t xml:space="preserve"> ich spiele eine Hello-World App durch, ggf. auch eine CRUD-App. Aufgrund der Zeitbeschränkung keine weitere Analyse.</w:t>
+            </w:r>
           </w:p>
         </w:tc>
         <w:tc>
@@ -1866,6 +2534,17 @@
             <w:pPr>
               <w:cnfStyle w:val="000000100000" w:firstRow="0" w:lastRow="0" w:firstColumn="0" w:lastColumn="0" w:oddVBand="0" w:evenVBand="0" w:oddHBand="1" w:evenHBand="0" w:firstRowFirstColumn="0" w:firstRowLastColumn="0" w:lastRowFirstColumn="0" w:lastRowLastColumn="0"/>
             </w:pPr>
+            <w:r>
+              <w:t xml:space="preserve">01:45 (Unklar ob in </w:t>
+            </w:r>
+            <w:proofErr w:type="spellStart"/>
+            <w:r>
+              <w:t>Scope</w:t>
+            </w:r>
+            <w:proofErr w:type="spellEnd"/>
+            <w:r>
+              <w:t xml:space="preserve"> oder nicht)</w:t>
+            </w:r>
           </w:p>
         </w:tc>
       </w:tr>
@@ -1878,7 +2557,12 @@
             <w:cnfStyle w:val="001000000000" w:firstRow="0" w:lastRow="0" w:firstColumn="1" w:lastColumn="0" w:oddVBand="0" w:evenVBand="0" w:oddHBand="0" w:evenHBand="0" w:firstRowFirstColumn="0" w:firstRowLastColumn="0" w:lastRowFirstColumn="0" w:lastRowLastColumn="0"/>
             <w:tcW w:w="1271" w:type="dxa"/>
           </w:tcPr>
-          <w:p/>
+          <w:p>
+            <w:r>
+              <w:lastRenderedPageBreak/>
+              <w:t>28.7.2019</w:t>
+            </w:r>
+          </w:p>
         </w:tc>
         <w:tc>
           <w:tcPr>
@@ -1888,6 +2572,9 @@
             <w:pPr>
               <w:cnfStyle w:val="000000000000" w:firstRow="0" w:lastRow="0" w:firstColumn="0" w:lastColumn="0" w:oddVBand="0" w:evenVBand="0" w:oddHBand="0" w:evenHBand="0" w:firstRowFirstColumn="0" w:firstRowLastColumn="0" w:lastRowFirstColumn="0" w:lastRowLastColumn="0"/>
             </w:pPr>
+            <w:r>
+              <w:t>10:00 bis 14:00</w:t>
+            </w:r>
           </w:p>
         </w:tc>
         <w:tc>
@@ -1898,6 +2585,23 @@
             <w:pPr>
               <w:cnfStyle w:val="000000000000" w:firstRow="0" w:lastRow="0" w:firstColumn="0" w:lastColumn="0" w:oddVBand="0" w:evenVBand="0" w:oddHBand="0" w:evenHBand="0" w:firstRowFirstColumn="0" w:firstRowLastColumn="0" w:lastRowFirstColumn="0" w:lastRowLastColumn="0"/>
             </w:pPr>
+            <w:r>
+              <w:t xml:space="preserve">Basisinformationen über zu verwendende Technologie beschafft: Spring, Angular, JPA, </w:t>
+            </w:r>
+            <w:proofErr w:type="spellStart"/>
+            <w:r>
+              <w:t>Lombok</w:t>
+            </w:r>
+            <w:proofErr w:type="spellEnd"/>
+            <w:r>
+              <w:t xml:space="preserve">. Einige Hello-World-Programme erstellt. </w:t>
+            </w:r>
+            <w:r>
+              <w:sym w:font="Wingdings" w:char="F0E0"/>
+            </w:r>
+            <w:r>
+              <w:t xml:space="preserve"> es wird insgesamt empfohlen, Backend und Frontend in separate Projekte zu trennen.</w:t>
+            </w:r>
           </w:p>
         </w:tc>
         <w:tc>
@@ -1908,6 +2612,17 @@
             <w:pPr>
               <w:cnfStyle w:val="000000000000" w:firstRow="0" w:lastRow="0" w:firstColumn="0" w:lastColumn="0" w:oddVBand="0" w:evenVBand="0" w:oddHBand="0" w:evenHBand="0" w:firstRowFirstColumn="0" w:firstRowLastColumn="0" w:lastRowFirstColumn="0" w:lastRowLastColumn="0"/>
             </w:pPr>
+            <w:r>
+              <w:t xml:space="preserve">04:00 (Unklar ob in </w:t>
+            </w:r>
+            <w:proofErr w:type="spellStart"/>
+            <w:r>
+              <w:t>Scope</w:t>
+            </w:r>
+            <w:proofErr w:type="spellEnd"/>
+            <w:r>
+              <w:t xml:space="preserve"> oder nicht)</w:t>
+            </w:r>
           </w:p>
         </w:tc>
       </w:tr>
@@ -1921,7 +2636,11 @@
             <w:cnfStyle w:val="001000000000" w:firstRow="0" w:lastRow="0" w:firstColumn="1" w:lastColumn="0" w:oddVBand="0" w:evenVBand="0" w:oddHBand="0" w:evenHBand="0" w:firstRowFirstColumn="0" w:firstRowLastColumn="0" w:lastRowFirstColumn="0" w:lastRowLastColumn="0"/>
             <w:tcW w:w="1271" w:type="dxa"/>
           </w:tcPr>
-          <w:p/>
+          <w:p>
+            <w:r>
+              <w:t>28.7.2019</w:t>
+            </w:r>
+          </w:p>
         </w:tc>
         <w:tc>
           <w:tcPr>
@@ -1931,6 +2650,9 @@
             <w:pPr>
               <w:cnfStyle w:val="000000100000" w:firstRow="0" w:lastRow="0" w:firstColumn="0" w:lastColumn="0" w:oddVBand="0" w:evenVBand="0" w:oddHBand="1" w:evenHBand="0" w:firstRowFirstColumn="0" w:firstRowLastColumn="0" w:lastRowFirstColumn="0" w:lastRowLastColumn="0"/>
             </w:pPr>
+            <w:r>
+              <w:t>15:30 bis 17:45</w:t>
+            </w:r>
           </w:p>
         </w:tc>
         <w:tc>
@@ -1941,6 +2663,17 @@
             <w:pPr>
               <w:cnfStyle w:val="000000100000" w:firstRow="0" w:lastRow="0" w:firstColumn="0" w:lastColumn="0" w:oddVBand="0" w:evenVBand="0" w:oddHBand="1" w:evenHBand="0" w:firstRowFirstColumn="0" w:firstRowLastColumn="0" w:lastRowFirstColumn="0" w:lastRowLastColumn="0"/>
             </w:pPr>
+            <w:r>
+              <w:t xml:space="preserve">Model für </w:t>
+            </w:r>
+            <w:proofErr w:type="spellStart"/>
+            <w:r>
+              <w:t>purchase</w:t>
+            </w:r>
+            <w:proofErr w:type="spellEnd"/>
+            <w:r>
+              <w:t xml:space="preserve"> im Frontend und Backend (teilweise) umgesetzt und Einzellöschfunktion implementiert -&gt; funktioniert.</w:t>
+            </w:r>
           </w:p>
         </w:tc>
         <w:tc>
@@ -1951,6 +2684,17 @@
             <w:pPr>
               <w:cnfStyle w:val="000000100000" w:firstRow="0" w:lastRow="0" w:firstColumn="0" w:lastColumn="0" w:oddVBand="0" w:evenVBand="0" w:oddHBand="1" w:evenHBand="0" w:firstRowFirstColumn="0" w:firstRowLastColumn="0" w:lastRowFirstColumn="0" w:lastRowLastColumn="0"/>
             </w:pPr>
+            <w:r>
+              <w:t>02:15 (In-</w:t>
+            </w:r>
+            <w:proofErr w:type="spellStart"/>
+            <w:r>
+              <w:t>Scope</w:t>
+            </w:r>
+            <w:proofErr w:type="spellEnd"/>
+            <w:r>
+              <w:t>)</w:t>
+            </w:r>
           </w:p>
         </w:tc>
       </w:tr>
@@ -2057,6 +2801,134 @@
           <w:p>
             <w:pPr>
               <w:cnfStyle w:val="000000000000" w:firstRow="0" w:lastRow="0" w:firstColumn="0" w:lastColumn="0" w:oddVBand="0" w:evenVBand="0" w:oddHBand="0" w:evenHBand="0" w:firstRowFirstColumn="0" w:firstRowLastColumn="0" w:lastRowFirstColumn="0" w:lastRowLastColumn="0"/>
+            </w:pPr>
+          </w:p>
+        </w:tc>
+        <w:tc>
+          <w:tcPr>
+            <w:tcW w:w="4275" w:type="dxa"/>
+          </w:tcPr>
+          <w:p>
+            <w:pPr>
+              <w:cnfStyle w:val="000000000000" w:firstRow="0" w:lastRow="0" w:firstColumn="0" w:lastColumn="0" w:oddVBand="0" w:evenVBand="0" w:oddHBand="0" w:evenHBand="0" w:firstRowFirstColumn="0" w:firstRowLastColumn="0" w:lastRowFirstColumn="0" w:lastRowLastColumn="0"/>
+            </w:pPr>
+          </w:p>
+        </w:tc>
+        <w:tc>
+          <w:tcPr>
+            <w:tcW w:w="2240" w:type="dxa"/>
+          </w:tcPr>
+          <w:p>
+            <w:pPr>
+              <w:cnfStyle w:val="000000000000" w:firstRow="0" w:lastRow="0" w:firstColumn="0" w:lastColumn="0" w:oddVBand="0" w:evenVBand="0" w:oddHBand="0" w:evenHBand="0" w:firstRowFirstColumn="0" w:firstRowLastColumn="0" w:lastRowFirstColumn="0" w:lastRowLastColumn="0"/>
+            </w:pPr>
+          </w:p>
+        </w:tc>
+      </w:tr>
+      <w:tr>
+        <w:trPr>
+          <w:cnfStyle w:val="000000100000" w:firstRow="0" w:lastRow="0" w:firstColumn="0" w:lastColumn="0" w:oddVBand="0" w:evenVBand="0" w:oddHBand="1" w:evenHBand="0" w:firstRowFirstColumn="0" w:firstRowLastColumn="0" w:lastRowFirstColumn="0" w:lastRowLastColumn="0"/>
+          <w:cantSplit/>
+        </w:trPr>
+        <w:tc>
+          <w:tcPr>
+            <w:cnfStyle w:val="001000000000" w:firstRow="0" w:lastRow="0" w:firstColumn="1" w:lastColumn="0" w:oddVBand="0" w:evenVBand="0" w:oddHBand="0" w:evenHBand="0" w:firstRowFirstColumn="0" w:firstRowLastColumn="0" w:lastRowFirstColumn="0" w:lastRowLastColumn="0"/>
+            <w:tcW w:w="1271" w:type="dxa"/>
+          </w:tcPr>
+          <w:p/>
+        </w:tc>
+        <w:tc>
+          <w:tcPr>
+            <w:tcW w:w="1276" w:type="dxa"/>
+          </w:tcPr>
+          <w:p>
+            <w:pPr>
+              <w:cnfStyle w:val="000000100000" w:firstRow="0" w:lastRow="0" w:firstColumn="0" w:lastColumn="0" w:oddVBand="0" w:evenVBand="0" w:oddHBand="1" w:evenHBand="0" w:firstRowFirstColumn="0" w:firstRowLastColumn="0" w:lastRowFirstColumn="0" w:lastRowLastColumn="0"/>
+            </w:pPr>
+          </w:p>
+        </w:tc>
+        <w:tc>
+          <w:tcPr>
+            <w:tcW w:w="4275" w:type="dxa"/>
+          </w:tcPr>
+          <w:p>
+            <w:pPr>
+              <w:cnfStyle w:val="000000100000" w:firstRow="0" w:lastRow="0" w:firstColumn="0" w:lastColumn="0" w:oddVBand="0" w:evenVBand="0" w:oddHBand="1" w:evenHBand="0" w:firstRowFirstColumn="0" w:firstRowLastColumn="0" w:lastRowFirstColumn="0" w:lastRowLastColumn="0"/>
+            </w:pPr>
+          </w:p>
+        </w:tc>
+        <w:tc>
+          <w:tcPr>
+            <w:tcW w:w="2240" w:type="dxa"/>
+          </w:tcPr>
+          <w:p>
+            <w:pPr>
+              <w:cnfStyle w:val="000000100000" w:firstRow="0" w:lastRow="0" w:firstColumn="0" w:lastColumn="0" w:oddVBand="0" w:evenVBand="0" w:oddHBand="1" w:evenHBand="0" w:firstRowFirstColumn="0" w:firstRowLastColumn="0" w:lastRowFirstColumn="0" w:lastRowLastColumn="0"/>
+            </w:pPr>
+          </w:p>
+        </w:tc>
+      </w:tr>
+      <w:tr>
+        <w:trPr>
+          <w:cantSplit/>
+        </w:trPr>
+        <w:tc>
+          <w:tcPr>
+            <w:cnfStyle w:val="001000000000" w:firstRow="0" w:lastRow="0" w:firstColumn="1" w:lastColumn="0" w:oddVBand="0" w:evenVBand="0" w:oddHBand="0" w:evenHBand="0" w:firstRowFirstColumn="0" w:firstRowLastColumn="0" w:lastRowFirstColumn="0" w:lastRowLastColumn="0"/>
+            <w:tcW w:w="1271" w:type="dxa"/>
+          </w:tcPr>
+          <w:p/>
+        </w:tc>
+        <w:tc>
+          <w:tcPr>
+            <w:tcW w:w="1276" w:type="dxa"/>
+          </w:tcPr>
+          <w:p>
+            <w:pPr>
+              <w:cnfStyle w:val="000000000000" w:firstRow="0" w:lastRow="0" w:firstColumn="0" w:lastColumn="0" w:oddVBand="0" w:evenVBand="0" w:oddHBand="0" w:evenHBand="0" w:firstRowFirstColumn="0" w:firstRowLastColumn="0" w:lastRowFirstColumn="0" w:lastRowLastColumn="0"/>
+            </w:pPr>
+          </w:p>
+        </w:tc>
+        <w:tc>
+          <w:tcPr>
+            <w:tcW w:w="4275" w:type="dxa"/>
+          </w:tcPr>
+          <w:p>
+            <w:pPr>
+              <w:cnfStyle w:val="000000000000" w:firstRow="0" w:lastRow="0" w:firstColumn="0" w:lastColumn="0" w:oddVBand="0" w:evenVBand="0" w:oddHBand="0" w:evenHBand="0" w:firstRowFirstColumn="0" w:firstRowLastColumn="0" w:lastRowFirstColumn="0" w:lastRowLastColumn="0"/>
+            </w:pPr>
+          </w:p>
+        </w:tc>
+        <w:tc>
+          <w:tcPr>
+            <w:tcW w:w="2240" w:type="dxa"/>
+          </w:tcPr>
+          <w:p>
+            <w:pPr>
+              <w:cnfStyle w:val="000000000000" w:firstRow="0" w:lastRow="0" w:firstColumn="0" w:lastColumn="0" w:oddVBand="0" w:evenVBand="0" w:oddHBand="0" w:evenHBand="0" w:firstRowFirstColumn="0" w:firstRowLastColumn="0" w:lastRowFirstColumn="0" w:lastRowLastColumn="0"/>
+            </w:pPr>
+          </w:p>
+        </w:tc>
+      </w:tr>
+      <w:tr>
+        <w:trPr>
+          <w:cnfStyle w:val="000000100000" w:firstRow="0" w:lastRow="0" w:firstColumn="0" w:lastColumn="0" w:oddVBand="0" w:evenVBand="0" w:oddHBand="1" w:evenHBand="0" w:firstRowFirstColumn="0" w:firstRowLastColumn="0" w:lastRowFirstColumn="0" w:lastRowLastColumn="0"/>
+          <w:cantSplit/>
+        </w:trPr>
+        <w:tc>
+          <w:tcPr>
+            <w:cnfStyle w:val="001000000000" w:firstRow="0" w:lastRow="0" w:firstColumn="1" w:lastColumn="0" w:oddVBand="0" w:evenVBand="0" w:oddHBand="0" w:evenHBand="0" w:firstRowFirstColumn="0" w:firstRowLastColumn="0" w:lastRowFirstColumn="0" w:lastRowLastColumn="0"/>
+            <w:tcW w:w="1271" w:type="dxa"/>
+          </w:tcPr>
+          <w:p/>
+        </w:tc>
+        <w:tc>
+          <w:tcPr>
+            <w:tcW w:w="1276" w:type="dxa"/>
+          </w:tcPr>
+          <w:p>
+            <w:pPr>
+              <w:cnfStyle w:val="000000100000" w:firstRow="0" w:lastRow="0" w:firstColumn="0" w:lastColumn="0" w:oddVBand="0" w:evenVBand="0" w:oddHBand="1" w:evenHBand="0" w:firstRowFirstColumn="0" w:firstRowLastColumn="0" w:lastRowFirstColumn="0" w:lastRowLastColumn="0"/>
               <w:rPr>
                 <w:b/>
               </w:rPr>
@@ -2070,7 +2942,7 @@
           <w:p>
             <w:pPr>
               <w:jc w:val="right"/>
-              <w:cnfStyle w:val="000000000000" w:firstRow="0" w:lastRow="0" w:firstColumn="0" w:lastColumn="0" w:oddVBand="0" w:evenVBand="0" w:oddHBand="0" w:evenHBand="0" w:firstRowFirstColumn="0" w:firstRowLastColumn="0" w:lastRowFirstColumn="0" w:lastRowLastColumn="0"/>
+              <w:cnfStyle w:val="000000100000" w:firstRow="0" w:lastRow="0" w:firstColumn="0" w:lastColumn="0" w:oddVBand="0" w:evenVBand="0" w:oddHBand="1" w:evenHBand="0" w:firstRowFirstColumn="0" w:firstRowLastColumn="0" w:lastRowFirstColumn="0" w:lastRowLastColumn="0"/>
               <w:rPr>
                 <w:b/>
               </w:rPr>
@@ -2103,7 +2975,7 @@
           </w:tcPr>
           <w:p>
             <w:pPr>
-              <w:cnfStyle w:val="000000000000" w:firstRow="0" w:lastRow="0" w:firstColumn="0" w:lastColumn="0" w:oddVBand="0" w:evenVBand="0" w:oddHBand="0" w:evenHBand="0" w:firstRowFirstColumn="0" w:firstRowLastColumn="0" w:lastRowFirstColumn="0" w:lastRowLastColumn="0"/>
+              <w:cnfStyle w:val="000000100000" w:firstRow="0" w:lastRow="0" w:firstColumn="0" w:lastColumn="0" w:oddVBand="0" w:evenVBand="0" w:oddHBand="1" w:evenHBand="0" w:firstRowFirstColumn="0" w:firstRowLastColumn="0" w:lastRowFirstColumn="0" w:lastRowLastColumn="0"/>
               <w:rPr>
                 <w:b/>
               </w:rPr>
@@ -4414,6 +5286,25 @@
       <w:szCs w:val="21"/>
     </w:rPr>
   </w:style>
+  <w:style w:type="table" w:styleId="Tabellenraster">
+    <w:name w:val="Table Grid"/>
+    <w:basedOn w:val="NormaleTabelle"/>
+    <w:uiPriority w:val="39"/>
+    <w:rsid w:val="002D5B73"/>
+    <w:pPr>
+      <w:spacing w:after="0" w:line="240" w:lineRule="auto"/>
+    </w:pPr>
+    <w:tblPr>
+      <w:tblBorders>
+        <w:top w:val="single" w:sz="4" w:space="0" w:color="auto"/>
+        <w:left w:val="single" w:sz="4" w:space="0" w:color="auto"/>
+        <w:bottom w:val="single" w:sz="4" w:space="0" w:color="auto"/>
+        <w:right w:val="single" w:sz="4" w:space="0" w:color="auto"/>
+        <w:insideH w:val="single" w:sz="4" w:space="0" w:color="auto"/>
+        <w:insideV w:val="single" w:sz="4" w:space="0" w:color="auto"/>
+      </w:tblBorders>
+    </w:tblPr>
+  </w:style>
 </w:styles>
 </file>
 

</xml_diff>

<commit_message>
added sum functions, some cleanup (not much though...), finished documentation
</commit_message>
<xml_diff>
--- a/doc/Projektdokumentation.docx
+++ b/doc/Projektdokumentation.docx
@@ -33,30 +33,57 @@
       </w:r>
       <w:proofErr w:type="spellEnd"/>
       <w:r>
-        <w:t xml:space="preserve"> Ende Juli 2019 gestellt wurde. Das Dokument beinhaltet ergänzende Informationen, welche gegebenenfalls aus dem Quellcode nicht direkt ersichtlich sind, Designüberlegungen und soll insgesamt dazu dienen, meine Skills realistisch beurteilen zu können.</w:t>
-      </w:r>
-    </w:p>
-    <w:p>
-      <w:r>
-        <w:t xml:space="preserve">Wie am Kennenlerngespräch erwähnt, verfügte ich bei der Übergabe der Aufgabe über keine Skills im Bereich Angular und Spring Framework. Die </w:t>
+        <w:t xml:space="preserve"> Ende Juli 2019 gestellt wurde. Das Dokument beinhaltet ergänzende Informationen, welche gegebenenfalls aus dem Quellcode nicht direkt ersichtlich sind, Designüberlegungen und soll insgesamt dazu dienen, meine </w:t>
+      </w:r>
+      <w:r>
+        <w:t xml:space="preserve">Herangehensweise </w:t>
+      </w:r>
+      <w:r>
+        <w:t>realistisch beurteilen zu können.</w:t>
+      </w:r>
+    </w:p>
+    <w:p>
+      <w:r>
+        <w:t xml:space="preserve">Wie am Kennenlerngespräch erwähnt, verfügte ich bei der Übergabe der Aufgabe über </w:t>
       </w:r>
       <w:r>
         <w:rPr>
           <w:i/>
         </w:rPr>
+        <w:t>keine</w:t>
+      </w:r>
+      <w:r>
+        <w:rPr>
+          <w:i/>
+        </w:rPr>
+        <w:t>rlei</w:t>
+      </w:r>
+      <w:r>
+        <w:t xml:space="preserve"> Skills im Bereich Angular und Spring Framework. Die </w:t>
+      </w:r>
+      <w:r>
+        <w:rPr>
+          <w:i/>
+        </w:rPr>
         <w:t>technische Umsetzung</w:t>
       </w:r>
       <w:r>
-        <w:t xml:space="preserve"> ist daher nur bedingt repräsentativ </w:t>
-      </w:r>
-      <w:r>
-        <w:t xml:space="preserve">für meine Vorgehensweise </w:t>
-      </w:r>
-      <w:r>
-        <w:t>und könnte mit vertieften Kenntnissen auch anders ausfallen</w:t>
-      </w:r>
-      <w:r>
-        <w:t xml:space="preserve"> (beispielsweise indem mit Kenntnis der Frameworks der Code weniger repetitiv und abstrakter wird)</w:t>
+        <w:t xml:space="preserve"> ist daher nur bedingt repräsentativ und </w:t>
+      </w:r>
+      <w:r>
+        <w:t xml:space="preserve">würde </w:t>
+      </w:r>
+      <w:r>
+        <w:t xml:space="preserve">mit vertieften Kenntnissen </w:t>
+      </w:r>
+      <w:r>
+        <w:t xml:space="preserve">der Frameworks sicherlich </w:t>
+      </w:r>
+      <w:r>
+        <w:t>anders ausfallen</w:t>
+      </w:r>
+      <w:r>
+        <w:t xml:space="preserve"> (insbesondere Abstrakter und in mehreren Views!)</w:t>
       </w:r>
       <w:r>
         <w:t xml:space="preserve">. Das </w:t>
@@ -68,21 +95,35 @@
         <w:t>Vorgehen</w:t>
       </w:r>
       <w:r>
-        <w:t xml:space="preserve"> bei einem Entwicklungsprojekt halte ich jedoch Abstrakt für </w:t>
+        <w:t xml:space="preserve"> bei einem Entwicklungsprojekt halte ich jedoch für </w:t>
       </w:r>
       <w:r>
         <w:t>stehts</w:t>
       </w:r>
       <w:r>
-        <w:t xml:space="preserve"> ähnlich – was auch hier zutrifft.</w:t>
-      </w:r>
-    </w:p>
-    <w:p>
-      <w:r>
-        <w:t>Aufgrund meiner hohen beruflichen und derzeit auch privaten (hochschwanger</w:t>
-      </w:r>
-      <w:r>
-        <w:t>e Frau</w:t>
+        <w:t xml:space="preserve"> ähnlich – was auch hier zutrifft</w:t>
+      </w:r>
+      <w:r>
+        <w:t xml:space="preserve">, also: </w:t>
+      </w:r>
+      <w:proofErr w:type="spellStart"/>
+      <w:r>
+        <w:t>Requirements</w:t>
+      </w:r>
+      <w:proofErr w:type="spellEnd"/>
+      <w:r>
+        <w:t xml:space="preserve"> Engineering, Grobkonzept, Abnahme vom Kunden, Iterative Umsetzung (beispielsweise nach SCRUM)</w:t>
+      </w:r>
+      <w:r>
+        <w:t>.</w:t>
+      </w:r>
+    </w:p>
+    <w:p>
+      <w:r>
+        <w:t>Aufgrund meiner hohen beruflichen und privaten (</w:t>
+      </w:r>
+      <w:r>
+        <w:t>wir erwarten in Kürze Nachwuchs</w:t>
       </w:r>
       <w:r>
         <w:t xml:space="preserve">) Belastung, </w:t>
@@ -97,13 +138,14 @@
         <w:t xml:space="preserve">hauptsächlich </w:t>
       </w:r>
       <w:r>
-        <w:t xml:space="preserve">Nachts und über mehrere Tage verteilt </w:t>
+        <w:t>nachts</w:t>
+      </w:r>
+      <w:r>
+        <w:t xml:space="preserve"> und über mehrere Tage verteilt </w:t>
       </w:r>
       <w:r>
         <w:t xml:space="preserve">zu </w:t>
       </w:r>
-      <w:bookmarkStart w:id="0" w:name="_GoBack"/>
-      <w:bookmarkEnd w:id="0"/>
       <w:r>
         <w:t>lösen.</w:t>
       </w:r>
@@ -134,7 +176,13 @@
       </w:r>
       <w:proofErr w:type="spellEnd"/>
       <w:r>
-        <w:t xml:space="preserve">, …), bearbeitete und die unten angegebenen Zeitdauern für die Teilaufgaben korrekt </w:t>
+        <w:t xml:space="preserve">, </w:t>
+      </w:r>
+      <w:r>
+        <w:t>Spring.io</w:t>
+      </w:r>
+      <w:r>
+        <w:t xml:space="preserve">…), bearbeitete und die unten angegebenen Zeitdauern für die Teilaufgaben korrekt </w:t>
       </w:r>
       <w:r>
         <w:t xml:space="preserve">(+/-10%) </w:t>
@@ -171,6 +219,15 @@
         </w:numPr>
       </w:pPr>
       <w:r>
+        <w:rPr>
+          <w:color w:val="C45911" w:themeColor="accent2" w:themeShade="BF"/>
+        </w:rPr>
+        <w:t>MOCKUP</w:t>
+      </w:r>
+      <w:r>
+        <w:t xml:space="preserve">: </w:t>
+      </w:r>
+      <w:r>
         <w:t>Benutzer der Apps können Einkäufe (Name des Einkäufers, Name des Produktes, Datum, Preis) abspeichern</w:t>
       </w:r>
       <w:r>
@@ -313,7 +370,13 @@
         </w:numPr>
       </w:pPr>
       <w:r>
-        <w:t xml:space="preserve">SOLVED: </w:t>
+        <w:rPr>
+          <w:color w:val="00B050"/>
+        </w:rPr>
+        <w:t>SOLVED</w:t>
+      </w:r>
+      <w:r>
+        <w:t xml:space="preserve">: </w:t>
       </w:r>
       <w:r>
         <w:t>Im Frontend wird das Einkaufsprotokoll (also die Liste aller erfassten Einkäufe) angezeigt</w:t>
@@ -328,7 +391,13 @@
         </w:numPr>
       </w:pPr>
       <w:r>
-        <w:t xml:space="preserve">SOLVED: </w:t>
+        <w:rPr>
+          <w:color w:val="00B050"/>
+        </w:rPr>
+        <w:t>SOLVED</w:t>
+      </w:r>
+      <w:r>
+        <w:t xml:space="preserve">: </w:t>
       </w:r>
       <w:r>
         <w:t>Gespeicherte Einkäufe können (einzeln) gelöscht werden.</w:t>
@@ -343,7 +412,13 @@
         </w:numPr>
       </w:pPr>
       <w:r>
-        <w:t xml:space="preserve">SOLVED: </w:t>
+        <w:rPr>
+          <w:color w:val="00B050"/>
+        </w:rPr>
+        <w:t>SOLVED</w:t>
+      </w:r>
+      <w:r>
+        <w:t xml:space="preserve">: </w:t>
       </w:r>
       <w:r>
         <w:t>Beim Einkaufsprotokoll wird die Summe der Preise aller getätigten Einkäufe angezeigt.</w:t>
@@ -358,7 +433,13 @@
         </w:numPr>
       </w:pPr>
       <w:r>
-        <w:t xml:space="preserve">PARTIAL: </w:t>
+        <w:rPr>
+          <w:color w:val="C45911" w:themeColor="accent2" w:themeShade="BF"/>
+        </w:rPr>
+        <w:t>PARTIAL</w:t>
+      </w:r>
+      <w:r>
+        <w:t xml:space="preserve">: </w:t>
       </w:r>
       <w:r>
         <w:t>Gespeicherte Einkäufe können (einzeln) bearbeitet werden.</w:t>
@@ -373,6 +454,15 @@
         </w:numPr>
       </w:pPr>
       <w:r>
+        <w:rPr>
+          <w:color w:val="00B050"/>
+        </w:rPr>
+        <w:t>SOLVED</w:t>
+      </w:r>
+      <w:r>
+        <w:t xml:space="preserve">: </w:t>
+      </w:r>
+      <w:r>
         <w:t>Beim Einkaufsprotokoll wird die Summe der Einkäufe pro Einkäufer angezeigt, am liebsten in einem Kuchendiagramm.</w:t>
       </w:r>
       <w:r>
@@ -545,15 +635,13 @@
       </w:r>
     </w:p>
     <w:p>
-      <w:r>
-        <w:rPr>
-          <w:noProof/>
-        </w:rPr>
+      <w:bookmarkStart w:id="0" w:name="_GoBack"/>
+      <w:r>
         <w:drawing>
-          <wp:inline distT="0" distB="0" distL="0" distR="0">
-            <wp:extent cx="5760720" cy="1373505"/>
+          <wp:inline distT="0" distB="0" distL="0" distR="0" wp14:anchorId="32E3927F" wp14:editId="5F77CF20">
+            <wp:extent cx="5760720" cy="1371600"/>
             <wp:effectExtent l="0" t="0" r="0" b="0"/>
-            <wp:docPr id="3" name="Grafik 3"/>
+            <wp:docPr id="11" name="Grafik 11"/>
             <wp:cNvGraphicFramePr>
               <a:graphicFrameLocks xmlns:a="http://schemas.openxmlformats.org/drawingml/2006/main" noChangeAspect="1"/>
             </wp:cNvGraphicFramePr>
@@ -561,7 +649,7 @@
               <a:graphicData uri="http://schemas.openxmlformats.org/drawingml/2006/picture">
                 <pic:pic xmlns:pic="http://schemas.openxmlformats.org/drawingml/2006/picture">
                   <pic:nvPicPr>
-                    <pic:cNvPr id="0" name="Picture 2"/>
+                    <pic:cNvPr id="0" name="Picture 1"/>
                     <pic:cNvPicPr>
                       <a:picLocks noChangeAspect="1" noChangeArrowheads="1"/>
                     </pic:cNvPicPr>
@@ -582,7 +670,7 @@
                   <pic:spPr bwMode="auto">
                     <a:xfrm>
                       <a:off x="0" y="0"/>
-                      <a:ext cx="5760720" cy="1373505"/>
+                      <a:ext cx="5760720" cy="1371600"/>
                     </a:xfrm>
                     <a:prstGeom prst="rect">
                       <a:avLst/>
@@ -598,6 +686,7 @@
           </wp:inline>
         </w:drawing>
       </w:r>
+      <w:bookmarkEnd w:id="0"/>
     </w:p>
     <w:p>
       <w:pPr>
@@ -619,7 +708,7 @@
           <w:noProof/>
         </w:rPr>
         <w:drawing>
-          <wp:inline distT="0" distB="0" distL="0" distR="0" wp14:anchorId="4757E5A2" wp14:editId="309B3D3B">
+          <wp:inline distT="0" distB="0" distL="0" distR="0" wp14:anchorId="2E7C8B88" wp14:editId="7B01A14A">
             <wp:extent cx="2214847" cy="1800751"/>
             <wp:effectExtent l="0" t="0" r="0" b="9525"/>
             <wp:docPr id="4" name="Grafik 4"/>
@@ -662,14 +751,27 @@
       <w:r>
         <w:t xml:space="preserve">Abbildung </w:t>
       </w:r>
-      <w:fldSimple w:instr=" SEQ Abbildung \* ARABIC ">
-        <w:r>
-          <w:rPr>
-            <w:noProof/>
-          </w:rPr>
-          <w:t>1</w:t>
-        </w:r>
-      </w:fldSimple>
+      <w:r>
+        <w:fldChar w:fldCharType="begin"/>
+      </w:r>
+      <w:r>
+        <w:instrText xml:space="preserve"> SEQ Abbildung \* ARABIC </w:instrText>
+      </w:r>
+      <w:r>
+        <w:fldChar w:fldCharType="separate"/>
+      </w:r>
+      <w:r>
+        <w:rPr>
+          <w:noProof/>
+        </w:rPr>
+        <w:t>1</w:t>
+      </w:r>
+      <w:r>
+        <w:rPr>
+          <w:noProof/>
+        </w:rPr>
+        <w:fldChar w:fldCharType="end"/>
+      </w:r>
       <w:r>
         <w:t>: Home-View</w:t>
       </w:r>
@@ -683,7 +785,7 @@
           <w:noProof/>
         </w:rPr>
         <w:drawing>
-          <wp:inline distT="0" distB="0" distL="0" distR="0">
+          <wp:inline distT="0" distB="0" distL="0" distR="0" wp14:anchorId="08959FA1" wp14:editId="6F198DD2">
             <wp:extent cx="2199047" cy="1788501"/>
             <wp:effectExtent l="0" t="0" r="0" b="2540"/>
             <wp:docPr id="5" name="Grafik 5" descr="C:\Users\flori\AppData\Local\Temp\flaF401.tmp\Snapshot.png"/>
@@ -739,14 +841,27 @@
       <w:r>
         <w:t xml:space="preserve">Abbildung </w:t>
       </w:r>
-      <w:fldSimple w:instr=" SEQ Abbildung \* ARABIC ">
-        <w:r>
-          <w:rPr>
-            <w:noProof/>
-          </w:rPr>
-          <w:t>2</w:t>
-        </w:r>
-      </w:fldSimple>
+      <w:r>
+        <w:fldChar w:fldCharType="begin"/>
+      </w:r>
+      <w:r>
+        <w:instrText xml:space="preserve"> SEQ Abbildung \* ARABIC </w:instrText>
+      </w:r>
+      <w:r>
+        <w:fldChar w:fldCharType="separate"/>
+      </w:r>
+      <w:r>
+        <w:rPr>
+          <w:noProof/>
+        </w:rPr>
+        <w:t>2</w:t>
+      </w:r>
+      <w:r>
+        <w:rPr>
+          <w:noProof/>
+        </w:rPr>
+        <w:fldChar w:fldCharType="end"/>
+      </w:r>
       <w:r>
         <w:t>: Protocol-View</w:t>
       </w:r>
@@ -761,7 +876,7 @@
         </w:rPr>
         <w:lastRenderedPageBreak/>
         <w:drawing>
-          <wp:inline distT="0" distB="0" distL="0" distR="0">
+          <wp:inline distT="0" distB="0" distL="0" distR="0" wp14:anchorId="4262A32E" wp14:editId="5D1AF925">
             <wp:extent cx="2462419" cy="2002704"/>
             <wp:effectExtent l="0" t="0" r="0" b="0"/>
             <wp:docPr id="6" name="Grafik 6" descr="C:\Users\flori\AppData\Local\Temp\fla5ACA.tmp\Snapshot.png"/>
@@ -869,7 +984,7 @@
           <w:noProof/>
         </w:rPr>
         <w:drawing>
-          <wp:inline distT="0" distB="0" distL="0" distR="0">
+          <wp:inline distT="0" distB="0" distL="0" distR="0" wp14:anchorId="6ED4EDAF" wp14:editId="79AF4C54">
             <wp:extent cx="2445879" cy="1989252"/>
             <wp:effectExtent l="0" t="0" r="0" b="0"/>
             <wp:docPr id="7" name="Grafik 7" descr="C:\Users\flori\AppData\Local\Temp\flaBEE4.tmp\Snapshot.png"/>
@@ -925,14 +1040,27 @@
       <w:r>
         <w:t xml:space="preserve">Abbildung </w:t>
       </w:r>
-      <w:fldSimple w:instr=" SEQ Abbildung \* ARABIC ">
-        <w:r>
-          <w:rPr>
-            <w:noProof/>
-          </w:rPr>
-          <w:t>4</w:t>
-        </w:r>
-      </w:fldSimple>
+      <w:r>
+        <w:fldChar w:fldCharType="begin"/>
+      </w:r>
+      <w:r>
+        <w:instrText xml:space="preserve"> SEQ Abbildung \* ARABIC </w:instrText>
+      </w:r>
+      <w:r>
+        <w:fldChar w:fldCharType="separate"/>
+      </w:r>
+      <w:r>
+        <w:rPr>
+          <w:noProof/>
+        </w:rPr>
+        <w:t>4</w:t>
+      </w:r>
+      <w:r>
+        <w:rPr>
+          <w:noProof/>
+        </w:rPr>
+        <w:fldChar w:fldCharType="end"/>
+      </w:r>
       <w:r>
         <w:t>: Dashboard-View</w:t>
       </w:r>
@@ -946,7 +1074,7 @@
           <w:noProof/>
         </w:rPr>
         <w:drawing>
-          <wp:inline distT="0" distB="0" distL="0" distR="0" wp14:anchorId="05C64116" wp14:editId="44B5D1B4">
+          <wp:inline distT="0" distB="0" distL="0" distR="0" wp14:anchorId="55103929" wp14:editId="6A6DC377">
             <wp:extent cx="2461895" cy="2001610"/>
             <wp:effectExtent l="0" t="0" r="0" b="0"/>
             <wp:docPr id="8" name="Grafik 8"/>
@@ -1063,7 +1191,7 @@
           <w:noProof/>
         </w:rPr>
         <w:drawing>
-          <wp:inline distT="0" distB="0" distL="0" distR="0">
+          <wp:inline distT="0" distB="0" distL="0" distR="0" wp14:anchorId="0FF0A9D0" wp14:editId="1EAF5486">
             <wp:extent cx="5760720" cy="3443605"/>
             <wp:effectExtent l="0" t="0" r="0" b="4445"/>
             <wp:docPr id="10" name="Grafik 10"/>
@@ -1742,10 +1870,24 @@
       </w:r>
       <w:proofErr w:type="spellEnd"/>
       <w:r>
-        <w:t xml:space="preserve"> stellt offenbar eine Route mit einem Http-Call zur Verfügung</w:t>
-      </w:r>
-      <w:r>
-        <w:t xml:space="preserve"> : OK</w:t>
+        <w:t xml:space="preserve"> stellt eine Route </w:t>
+      </w:r>
+      <w:r>
+        <w:t xml:space="preserve">für einen </w:t>
+      </w:r>
+      <w:r>
+        <w:t xml:space="preserve">Http-Call zur </w:t>
+      </w:r>
+      <w:proofErr w:type="gramStart"/>
+      <w:r>
+        <w:t>Verfügung</w:t>
+      </w:r>
+      <w:r>
+        <w:t xml:space="preserve"> :</w:t>
+      </w:r>
+      <w:proofErr w:type="gramEnd"/>
+      <w:r>
+        <w:t xml:space="preserve"> OK</w:t>
       </w:r>
     </w:p>
     <w:p>
@@ -1763,21 +1905,125 @@
         <w:sym w:font="Wingdings" w:char="F0E0"/>
       </w:r>
       <w:r>
-        <w:t xml:space="preserve"> ev. nur In-Memory?</w:t>
+        <w:t xml:space="preserve"> </w:t>
+      </w:r>
+      <w:proofErr w:type="spellStart"/>
+      <w:r>
+        <w:t>postgres</w:t>
+      </w:r>
+      <w:proofErr w:type="spellEnd"/>
+      <w:r>
+        <w:t xml:space="preserve"> In Memory</w:t>
+      </w:r>
+      <w:r>
+        <w:t>?</w:t>
       </w:r>
     </w:p>
     <w:p>
       <w:pPr>
         <w:pStyle w:val="berschrift1"/>
-        <w:rPr>
-          <w:lang w:val="en-US"/>
-        </w:rPr>
-      </w:pPr>
-      <w:r>
-        <w:rPr>
-          <w:lang w:val="en-US"/>
-        </w:rPr>
-        <w:t>TODOs</w:t>
+      </w:pPr>
+      <w:r>
+        <w:lastRenderedPageBreak/>
+        <w:t>Selbstbeurteilung der Lösung</w:t>
+      </w:r>
+    </w:p>
+    <w:p>
+      <w:pPr>
+        <w:pStyle w:val="berschrift2"/>
+      </w:pPr>
+      <w:r>
+        <w:t>Screenshots</w:t>
+      </w:r>
+    </w:p>
+    <w:p>
+      <w:r>
+        <w:drawing>
+          <wp:inline distT="0" distB="0" distL="0" distR="0" wp14:anchorId="474A68DA" wp14:editId="0CA55AAD">
+            <wp:extent cx="2473928" cy="3548633"/>
+            <wp:effectExtent l="0" t="0" r="3175" b="0"/>
+            <wp:docPr id="2" name="Grafik 2"/>
+            <wp:cNvGraphicFramePr>
+              <a:graphicFrameLocks xmlns:a="http://schemas.openxmlformats.org/drawingml/2006/main" noChangeAspect="1"/>
+            </wp:cNvGraphicFramePr>
+            <a:graphic xmlns:a="http://schemas.openxmlformats.org/drawingml/2006/main">
+              <a:graphicData uri="http://schemas.openxmlformats.org/drawingml/2006/picture">
+                <pic:pic xmlns:pic="http://schemas.openxmlformats.org/drawingml/2006/picture">
+                  <pic:nvPicPr>
+                    <pic:cNvPr id="1" name=""/>
+                    <pic:cNvPicPr/>
+                  </pic:nvPicPr>
+                  <pic:blipFill>
+                    <a:blip r:embed="rId14"/>
+                    <a:stretch>
+                      <a:fillRect/>
+                    </a:stretch>
+                  </pic:blipFill>
+                  <pic:spPr>
+                    <a:xfrm>
+                      <a:off x="0" y="0"/>
+                      <a:ext cx="2498264" cy="3583541"/>
+                    </a:xfrm>
+                    <a:prstGeom prst="rect">
+                      <a:avLst/>
+                    </a:prstGeom>
+                  </pic:spPr>
+                </pic:pic>
+              </a:graphicData>
+            </a:graphic>
+          </wp:inline>
+        </w:drawing>
+      </w:r>
+      <w:r>
+        <w:rPr>
+          <w:noProof/>
+        </w:rPr>
+        <w:t xml:space="preserve"> </w:t>
+      </w:r>
+      <w:r>
+        <w:drawing>
+          <wp:inline distT="0" distB="0" distL="0" distR="0" wp14:anchorId="3E944C68" wp14:editId="5A43F60A">
+            <wp:extent cx="2940313" cy="3455646"/>
+            <wp:effectExtent l="0" t="0" r="0" b="0"/>
+            <wp:docPr id="9" name="Grafik 9"/>
+            <wp:cNvGraphicFramePr>
+              <a:graphicFrameLocks xmlns:a="http://schemas.openxmlformats.org/drawingml/2006/main" noChangeAspect="1"/>
+            </wp:cNvGraphicFramePr>
+            <a:graphic xmlns:a="http://schemas.openxmlformats.org/drawingml/2006/main">
+              <a:graphicData uri="http://schemas.openxmlformats.org/drawingml/2006/picture">
+                <pic:pic xmlns:pic="http://schemas.openxmlformats.org/drawingml/2006/picture">
+                  <pic:nvPicPr>
+                    <pic:cNvPr id="1" name=""/>
+                    <pic:cNvPicPr/>
+                  </pic:nvPicPr>
+                  <pic:blipFill>
+                    <a:blip r:embed="rId15"/>
+                    <a:stretch>
+                      <a:fillRect/>
+                    </a:stretch>
+                  </pic:blipFill>
+                  <pic:spPr>
+                    <a:xfrm>
+                      <a:off x="0" y="0"/>
+                      <a:ext cx="2948863" cy="3465694"/>
+                    </a:xfrm>
+                    <a:prstGeom prst="rect">
+                      <a:avLst/>
+                    </a:prstGeom>
+                  </pic:spPr>
+                </pic:pic>
+              </a:graphicData>
+            </a:graphic>
+          </wp:inline>
+        </w:drawing>
+      </w:r>
+    </w:p>
+    <w:p>
+      <w:pPr>
+        <w:pStyle w:val="berschrift2"/>
+      </w:pPr>
+      <w:r>
+        <w:t>Aufgetretene Probleme</w:t>
       </w:r>
     </w:p>
     <w:p>
@@ -1789,7 +2035,40 @@
         </w:numPr>
       </w:pPr>
       <w:r>
-        <w:t>Eingesetzte Bilder/Icons auf Verwendungsrechte abklären/beschaffen vor Veröffentlichung</w:t>
+        <w:t>Im Vorfeld (Out-</w:t>
+      </w:r>
+      <w:proofErr w:type="spellStart"/>
+      <w:r>
+        <w:t>Of</w:t>
+      </w:r>
+      <w:proofErr w:type="spellEnd"/>
+      <w:r>
+        <w:t>-</w:t>
+      </w:r>
+      <w:proofErr w:type="spellStart"/>
+      <w:r>
+        <w:t>Scope</w:t>
+      </w:r>
+      <w:proofErr w:type="spellEnd"/>
+      <w:r>
+        <w:t>): Setup der Entwick</w:t>
+      </w:r>
+      <w:r>
+        <w:t xml:space="preserve">lungsumgebung bereitete Schwierigkeiten aufgrund der nicht-defaultmässig verarbeiteten Annotationen von </w:t>
+      </w:r>
+      <w:proofErr w:type="spellStart"/>
+      <w:r>
+        <w:t>Lombok</w:t>
+      </w:r>
+      <w:proofErr w:type="spellEnd"/>
+      <w:r>
+        <w:t xml:space="preserve">. </w:t>
+      </w:r>
+      <w:r>
+        <w:sym w:font="Wingdings" w:char="F0E0"/>
+      </w:r>
+      <w:r>
+        <w:t xml:space="preserve"> SOLVED</w:t>
       </w:r>
     </w:p>
     <w:p>
@@ -1801,81 +2080,7 @@
         </w:numPr>
       </w:pPr>
       <w:r>
-        <w:t xml:space="preserve">Prüfen, ob das </w:t>
-      </w:r>
-      <w:proofErr w:type="spellStart"/>
-      <w:r>
-        <w:t>Deployment</w:t>
-      </w:r>
-      <w:proofErr w:type="spellEnd"/>
-      <w:r>
-        <w:t xml:space="preserve"> im </w:t>
-      </w:r>
-      <w:proofErr w:type="spellStart"/>
-      <w:r>
-        <w:t>Dev</w:t>
-      </w:r>
-      <w:proofErr w:type="spellEnd"/>
-      <w:r>
-        <w:t xml:space="preserve"> oder </w:t>
-      </w:r>
-      <w:proofErr w:type="spellStart"/>
-      <w:r>
-        <w:t>Prod</w:t>
-      </w:r>
-      <w:proofErr w:type="spellEnd"/>
-      <w:r>
-        <w:t xml:space="preserve">-Mode stattgefunden hat </w:t>
-      </w:r>
-      <w:r>
-        <w:sym w:font="Wingdings" w:char="F0E0"/>
-      </w:r>
-      <w:r>
-        <w:t xml:space="preserve"> Recherche. SOLL: </w:t>
-      </w:r>
-      <w:proofErr w:type="spellStart"/>
-      <w:r>
-        <w:t>Prod</w:t>
-      </w:r>
-      <w:proofErr w:type="spellEnd"/>
-      <w:r>
-        <w:t xml:space="preserve">-Mode. </w:t>
-      </w:r>
-      <w:r>
-        <w:sym w:font="Wingdings" w:char="F0E0"/>
-      </w:r>
-      <w:r>
-        <w:t xml:space="preserve"> </w:t>
-      </w:r>
-      <w:proofErr w:type="spellStart"/>
-      <w:r>
-        <w:t>ng</w:t>
-      </w:r>
-      <w:proofErr w:type="spellEnd"/>
-      <w:r>
-        <w:t xml:space="preserve"> </w:t>
-      </w:r>
-      <w:proofErr w:type="spellStart"/>
-      <w:r>
-        <w:t>build</w:t>
-      </w:r>
-      <w:proofErr w:type="spellEnd"/>
-      <w:r>
-        <w:t xml:space="preserve"> -</w:t>
-      </w:r>
-      <w:proofErr w:type="spellStart"/>
-      <w:r>
-        <w:t>prod</w:t>
-      </w:r>
-      <w:proofErr w:type="spellEnd"/>
-    </w:p>
-    <w:p>
-      <w:pPr>
-        <w:pStyle w:val="berschrift1"/>
-      </w:pPr>
-      <w:r>
-        <w:lastRenderedPageBreak/>
-        <w:t>Selbstbeurteilung der Lösung</w:t>
+        <w:t>Konstant Schwierigkeiten und Zeitverlust bei diversen Stellen. Das «Was» war klar, aber das «Wie» und «Wo» nicht…</w:t>
       </w:r>
     </w:p>
     <w:p>
@@ -1883,25 +2088,13 @@
         <w:pStyle w:val="berschrift2"/>
       </w:pPr>
       <w:r>
-        <w:t>Screenshots</w:t>
-      </w:r>
-    </w:p>
-    <w:p>
-      <w:r>
-        <w:t>&lt;Bestätigung Kompilierbarkeit&gt;</w:t>
-      </w:r>
-    </w:p>
-    <w:p>
-      <w:r>
-        <w:t>&lt;Screenshot Frontend mit wesentlichen Elementen&gt;</w:t>
-      </w:r>
-    </w:p>
-    <w:p>
-      <w:pPr>
-        <w:pStyle w:val="berschrift2"/>
-      </w:pPr>
-      <w:r>
-        <w:t>Aufgetretene Probleme</w:t>
+        <w:t>N</w:t>
+      </w:r>
+      <w:r>
+        <w:t xml:space="preserve">ächste </w:t>
+      </w:r>
+      <w:r>
+        <w:t>Schritte/Userstory bei entsprechendem Budget</w:t>
       </w:r>
     </w:p>
     <w:p>
@@ -1913,65 +2106,15 @@
         </w:numPr>
       </w:pPr>
       <w:r>
-        <w:t>Im Vorfeld (Out-</w:t>
+        <w:t xml:space="preserve">Komplettes </w:t>
       </w:r>
       <w:proofErr w:type="spellStart"/>
       <w:r>
-        <w:t>Of</w:t>
+        <w:t>Refactoring</w:t>
       </w:r>
       <w:proofErr w:type="spellEnd"/>
       <w:r>
-        <w:t>-</w:t>
-      </w:r>
-      <w:proofErr w:type="spellStart"/>
-      <w:r>
-        <w:t>Scope</w:t>
-      </w:r>
-      <w:proofErr w:type="spellEnd"/>
-      <w:r>
-        <w:t>): Setup der Entwick</w:t>
-      </w:r>
-      <w:r>
-        <w:t xml:space="preserve">lungsumgebung bereitete Schwierigkeiten aufgrund der nicht-defaultmässig verarbeiteten Annotationen von </w:t>
-      </w:r>
-      <w:proofErr w:type="spellStart"/>
-      <w:r>
-        <w:t>Lombok</w:t>
-      </w:r>
-      <w:proofErr w:type="spellEnd"/>
-      <w:r>
-        <w:t xml:space="preserve">. </w:t>
-      </w:r>
-      <w:r>
-        <w:sym w:font="Wingdings" w:char="F0E0"/>
-      </w:r>
-      <w:r>
-        <w:t xml:space="preserve"> SOLVED</w:t>
-      </w:r>
-    </w:p>
-    <w:p>
-      <w:pPr>
-        <w:pStyle w:val="berschrift2"/>
-      </w:pPr>
-      <w:r>
-        <w:t>N</w:t>
-      </w:r>
-      <w:r>
-        <w:t xml:space="preserve">ächste </w:t>
-      </w:r>
-      <w:r>
-        <w:t>Schritte/Userstory bei entsprechendem Budget</w:t>
-      </w:r>
-    </w:p>
-    <w:p>
-      <w:pPr>
-        <w:pStyle w:val="berschrift2"/>
-      </w:pPr>
-      <w:r>
-        <w:t>Selbstk</w:t>
-      </w:r>
-      <w:r>
-        <w:t>ritik am Code</w:t>
+        <w:t xml:space="preserve"> gemäss untenstehender Code-Kritik</w:t>
       </w:r>
     </w:p>
     <w:p>
@@ -1983,7 +2126,18 @@
         </w:numPr>
       </w:pPr>
       <w:r>
-        <w:t>Backend und Frontend sollten separate Projekte sein</w:t>
+        <w:t>Normalisierung und Abstrahierung der Modelle</w:t>
+      </w:r>
+    </w:p>
+    <w:p>
+      <w:pPr>
+        <w:pStyle w:val="berschrift2"/>
+      </w:pPr>
+      <w:r>
+        <w:t>Selbstk</w:t>
+      </w:r>
+      <w:r>
+        <w:t>ritik am Code</w:t>
       </w:r>
     </w:p>
     <w:p>
@@ -1995,7 +2149,7 @@
         </w:numPr>
       </w:pPr>
       <w:r>
-        <w:t xml:space="preserve">Die Mutationen am </w:t>
+        <w:t xml:space="preserve">Bug: nach Löschung eines </w:t>
       </w:r>
       <w:proofErr w:type="spellStart"/>
       <w:r>
@@ -2003,7 +2157,7 @@
       </w:r>
       <w:proofErr w:type="spellEnd"/>
       <w:r>
-        <w:t>-Objekt sollten in einem eigenen Service implementiert werden</w:t>
+        <w:t>-Objektes muss die View manuell neu geladen werden um die Summenfunktionen neu zu triggern</w:t>
       </w:r>
     </w:p>
     <w:p>
@@ -2015,7 +2169,7 @@
         </w:numPr>
       </w:pPr>
       <w:r>
-        <w:t xml:space="preserve">Die Update-Funktion übermittelt die Werte als Parameter, was hässlich und unsicher ist. Das gesamte </w:t>
+        <w:t xml:space="preserve">Die Mutationen am </w:t>
       </w:r>
       <w:proofErr w:type="spellStart"/>
       <w:r>
@@ -2023,7 +2177,7 @@
       </w:r>
       <w:proofErr w:type="spellEnd"/>
       <w:r>
-        <w:t>-Objekt sollte als JSON übermittelt werden</w:t>
+        <w:t>-Objekt sollten in einem eigenen Service implementiert werden</w:t>
       </w:r>
     </w:p>
     <w:p>
@@ -2035,7 +2189,30 @@
         </w:numPr>
       </w:pPr>
       <w:r>
-        <w:t>Das Datum sollte ein Datumsformat und kein String sein</w:t>
+        <w:t xml:space="preserve">Alle Daten in der View sollten </w:t>
+      </w:r>
+      <w:r>
+        <w:t xml:space="preserve">pro View </w:t>
+      </w:r>
+      <w:r>
+        <w:t xml:space="preserve">aus </w:t>
+      </w:r>
+      <w:r>
+        <w:rPr>
+          <w:i/>
+        </w:rPr>
+        <w:t>einem</w:t>
+      </w:r>
+      <w:r>
+        <w:t xml:space="preserve"> </w:t>
+      </w:r>
+      <w:proofErr w:type="spellStart"/>
+      <w:r>
+        <w:t>ViewModel</w:t>
+      </w:r>
+      <w:proofErr w:type="spellEnd"/>
+      <w:r>
+        <w:t xml:space="preserve"> kommen und nicht mit dem Model vermischt sein</w:t>
       </w:r>
     </w:p>
     <w:p>
@@ -2043,6 +2220,97 @@
         <w:pStyle w:val="Listenabsatz"/>
         <w:numPr>
           <w:ilvl w:val="0"/>
+          <w:numId w:val="6"/>
+        </w:numPr>
+      </w:pPr>
+      <w:r>
+        <w:t xml:space="preserve">Die Update-Funktion übermittelt die Werte als Parameter, was hässlich und unsicher ist. Das gesamte </w:t>
+      </w:r>
+      <w:proofErr w:type="spellStart"/>
+      <w:r>
+        <w:t>Purchase</w:t>
+      </w:r>
+      <w:proofErr w:type="spellEnd"/>
+      <w:r>
+        <w:t>-Objekt sollte als JSON übermittelt werden</w:t>
+      </w:r>
+    </w:p>
+    <w:p>
+      <w:pPr>
+        <w:pStyle w:val="Listenabsatz"/>
+        <w:numPr>
+          <w:ilvl w:val="0"/>
+          <w:numId w:val="6"/>
+        </w:numPr>
+      </w:pPr>
+      <w:r>
+        <w:t>Das Datum sollte ein Datumsformat und kein String sein</w:t>
+      </w:r>
+      <w:r>
+        <w:t xml:space="preserve"> (inkl. Validierung)</w:t>
+      </w:r>
+    </w:p>
+    <w:p>
+      <w:pPr>
+        <w:pStyle w:val="Listenabsatz"/>
+        <w:numPr>
+          <w:ilvl w:val="0"/>
+          <w:numId w:val="6"/>
+        </w:numPr>
+      </w:pPr>
+      <w:r>
+        <w:t>Die Summenfunktionen sollten in SQL und nicht in Code implementiert sein</w:t>
+      </w:r>
+      <w:r>
+        <w:t xml:space="preserve"> (insb. die Summenfunktion pro Einkäufer ist sehr schlecht implementiert </w:t>
+      </w:r>
+      <w:r>
+        <w:sym w:font="Wingdings" w:char="F0E0"/>
+      </w:r>
+      <w:r>
+        <w:t xml:space="preserve"> das geht in JPA garantiert besser)</w:t>
+      </w:r>
+    </w:p>
+    <w:p>
+      <w:pPr>
+        <w:pStyle w:val="Listenabsatz"/>
+        <w:numPr>
+          <w:ilvl w:val="0"/>
+          <w:numId w:val="6"/>
+        </w:numPr>
+      </w:pPr>
+      <w:r>
+        <w:t>Backend und Frontend sollten separate Projekte sein</w:t>
+      </w:r>
+    </w:p>
+    <w:p>
+      <w:pPr>
+        <w:pStyle w:val="Listenabsatz"/>
+        <w:numPr>
+          <w:ilvl w:val="0"/>
+          <w:numId w:val="6"/>
+        </w:numPr>
+      </w:pPr>
+      <w:proofErr w:type="spellStart"/>
+      <w:r>
+        <w:t>Testcode</w:t>
+      </w:r>
+      <w:proofErr w:type="spellEnd"/>
+      <w:r>
+        <w:t>! (In Anbetracht der</w:t>
+      </w:r>
+      <w:r>
+        <w:t xml:space="preserve"> </w:t>
+      </w:r>
+      <w:r>
+        <w:t>vielen Neuigkeiten habe ich auf TDD verzichtet)</w:t>
+      </w:r>
+    </w:p>
+    <w:p>
+      <w:pPr>
+        <w:pStyle w:val="Listenabsatz"/>
+        <w:numPr>
+          <w:ilvl w:val="1"/>
           <w:numId w:val="6"/>
         </w:numPr>
       </w:pPr>
@@ -2067,12 +2335,45 @@
           </mc:Fallback>
         </mc:AlternateContent>
       </w:r>
+      <w:r>
+        <w:t xml:space="preserve"> </w:t>
+      </w:r>
+      <w:r>
+        <w:sym w:font="Wingdings" w:char="F0E0"/>
+      </w:r>
+      <w:r>
+        <w:t xml:space="preserve"> </w:t>
+      </w:r>
+      <w:r>
+        <w:t>Twitter Bootstrap würde sich gut machen</w:t>
+      </w:r>
+    </w:p>
+    <w:p>
+      <w:pPr>
+        <w:pStyle w:val="Listenabsatz"/>
+        <w:numPr>
+          <w:ilvl w:val="1"/>
+          <w:numId w:val="6"/>
+        </w:numPr>
+      </w:pPr>
+      <w:proofErr w:type="spellStart"/>
+      <w:r>
+        <w:t>Outputstring</w:t>
+      </w:r>
+      <w:proofErr w:type="spellEnd"/>
+      <w:r>
+        <w:t xml:space="preserve">-Formatierung </w:t>
+      </w:r>
+      <w:r>
+        <w:t>ergänzen</w:t>
+      </w:r>
     </w:p>
     <w:p>
       <w:pPr>
         <w:pStyle w:val="berschrift1"/>
       </w:pPr>
       <w:r>
+        <w:lastRenderedPageBreak/>
         <w:t>Arbeitsjournal</w:t>
       </w:r>
     </w:p>
@@ -2278,7 +2579,10 @@
               <w:cnfStyle w:val="000000000000" w:firstRow="0" w:lastRow="0" w:firstColumn="0" w:lastColumn="0" w:oddVBand="0" w:evenVBand="0" w:oddHBand="0" w:evenHBand="0" w:firstRowFirstColumn="0" w:firstRowLastColumn="0" w:lastRowFirstColumn="0" w:lastRowLastColumn="0"/>
             </w:pPr>
             <w:r>
-              <w:t xml:space="preserve">Korrektur Annotation Processing und Nachvollzug auf vier Entwicklungsumgebungen. Auf allen Linux-basierten Systemen Original-JDK installiert (ziemlich aufwendig). Aus persönlichem Interesse viel Zeit investiert. </w:t>
+              <w:t>Nachbesserung 4 x</w:t>
+            </w:r>
+            <w:r>
+              <w:t xml:space="preserve"> Entwicklungsumgebungen. Auf allen Linux-basierten Systemen Original-JDK installiert (ziemlich aufwendig). Aus persönlichem Interesse viel Zeit investiert. </w:t>
             </w:r>
             <w:proofErr w:type="spellStart"/>
             <w:r>
@@ -2559,7 +2863,6 @@
           </w:tcPr>
           <w:p>
             <w:r>
-              <w:lastRenderedPageBreak/>
               <w:t>28.7.2019</w:t>
             </w:r>
           </w:p>
@@ -2586,7 +2889,15 @@
               <w:cnfStyle w:val="000000000000" w:firstRow="0" w:lastRow="0" w:firstColumn="0" w:lastColumn="0" w:oddVBand="0" w:evenVBand="0" w:oddHBand="0" w:evenHBand="0" w:firstRowFirstColumn="0" w:firstRowLastColumn="0" w:lastRowFirstColumn="0" w:lastRowLastColumn="0"/>
             </w:pPr>
             <w:r>
-              <w:t xml:space="preserve">Basisinformationen über zu verwendende Technologie beschafft: Spring, Angular, JPA, </w:t>
+              <w:t xml:space="preserve">Basisinformationen über </w:t>
+            </w:r>
+            <w:proofErr w:type="gramStart"/>
+            <w:r>
+              <w:t>zu verwendende Technologie</w:t>
+            </w:r>
+            <w:proofErr w:type="gramEnd"/>
+            <w:r>
+              <w:t xml:space="preserve"> beschafft: Spring, Angular, JPA, </w:t>
             </w:r>
             <w:proofErr w:type="spellStart"/>
             <w:r>
@@ -2707,7 +3018,11 @@
             <w:cnfStyle w:val="001000000000" w:firstRow="0" w:lastRow="0" w:firstColumn="1" w:lastColumn="0" w:oddVBand="0" w:evenVBand="0" w:oddHBand="0" w:evenHBand="0" w:firstRowFirstColumn="0" w:firstRowLastColumn="0" w:lastRowFirstColumn="0" w:lastRowLastColumn="0"/>
             <w:tcW w:w="1271" w:type="dxa"/>
           </w:tcPr>
-          <w:p/>
+          <w:p>
+            <w:r>
+              <w:t>28.7.2019</w:t>
+            </w:r>
+          </w:p>
         </w:tc>
         <w:tc>
           <w:tcPr>
@@ -2717,6 +3032,9 @@
             <w:pPr>
               <w:cnfStyle w:val="000000000000" w:firstRow="0" w:lastRow="0" w:firstColumn="0" w:lastColumn="0" w:oddVBand="0" w:evenVBand="0" w:oddHBand="0" w:evenHBand="0" w:firstRowFirstColumn="0" w:firstRowLastColumn="0" w:lastRowFirstColumn="0" w:lastRowLastColumn="0"/>
             </w:pPr>
+            <w:r>
+              <w:t>20:15 bis 22:00</w:t>
+            </w:r>
           </w:p>
         </w:tc>
         <w:tc>
@@ -2727,6 +3045,17 @@
             <w:pPr>
               <w:cnfStyle w:val="000000000000" w:firstRow="0" w:lastRow="0" w:firstColumn="0" w:lastColumn="0" w:oddVBand="0" w:evenVBand="0" w:oddHBand="0" w:evenHBand="0" w:firstRowFirstColumn="0" w:firstRowLastColumn="0" w:lastRowFirstColumn="0" w:lastRowLastColumn="0"/>
             </w:pPr>
+            <w:r>
+              <w:t xml:space="preserve">Summenfunktionen (quick &amp; </w:t>
+            </w:r>
+            <w:proofErr w:type="spellStart"/>
+            <w:r>
+              <w:t>dirty</w:t>
+            </w:r>
+            <w:proofErr w:type="spellEnd"/>
+            <w:r>
+              <w:t>!) implementiert. Dokumentation bereinigt.</w:t>
+            </w:r>
           </w:p>
         </w:tc>
         <w:tc>
@@ -2737,6 +3066,17 @@
             <w:pPr>
               <w:cnfStyle w:val="000000000000" w:firstRow="0" w:lastRow="0" w:firstColumn="0" w:lastColumn="0" w:oddVBand="0" w:evenVBand="0" w:oddHBand="0" w:evenHBand="0" w:firstRowFirstColumn="0" w:firstRowLastColumn="0" w:lastRowFirstColumn="0" w:lastRowLastColumn="0"/>
             </w:pPr>
+            <w:r>
+              <w:t>01:45 (In-</w:t>
+            </w:r>
+            <w:proofErr w:type="spellStart"/>
+            <w:r>
+              <w:t>Scope</w:t>
+            </w:r>
+            <w:proofErr w:type="spellEnd"/>
+            <w:r>
+              <w:t>)</w:t>
+            </w:r>
           </w:p>
         </w:tc>
       </w:tr>
@@ -2980,6 +3320,12 @@
                 <w:b/>
               </w:rPr>
             </w:pPr>
+            <w:r>
+              <w:rPr>
+                <w:b/>
+              </w:rPr>
+              <w:t>5:30</w:t>
+            </w:r>
           </w:p>
         </w:tc>
       </w:tr>
@@ -2987,8 +3333,8 @@
     <w:p/>
     <w:p/>
     <w:sectPr>
-      <w:headerReference w:type="default" r:id="rId14"/>
-      <w:footerReference w:type="default" r:id="rId15"/>
+      <w:headerReference w:type="default" r:id="rId16"/>
+      <w:footerReference w:type="default" r:id="rId17"/>
       <w:pgSz w:w="11906" w:h="16838"/>
       <w:pgMar w:top="1417" w:right="1417" w:bottom="1134" w:left="1417" w:header="708" w:footer="708" w:gutter="0"/>
       <w:cols w:space="708"/>
@@ -3131,7 +3477,7 @@
         <w:noProof/>
       </w:rPr>
       <w:drawing>
-        <wp:anchor distT="0" distB="0" distL="114300" distR="114300" simplePos="0" relativeHeight="251659264" behindDoc="0" locked="0" layoutInCell="1" allowOverlap="1" wp14:anchorId="33F98013" wp14:editId="05B33777">
+        <wp:anchor distT="0" distB="0" distL="114300" distR="114300" simplePos="0" relativeHeight="251659264" behindDoc="0" locked="0" layoutInCell="1" allowOverlap="1" wp14:anchorId="6F8079D9" wp14:editId="2ECF75C4">
           <wp:simplePos x="0" y="0"/>
           <wp:positionH relativeFrom="margin">
             <wp:align>right</wp:align>
@@ -3762,7 +4108,7 @@
         <w:rFonts w:ascii="Calibri" w:eastAsiaTheme="minorHAnsi" w:hAnsi="Calibri" w:cs="Calibri" w:hint="default"/>
       </w:rPr>
     </w:lvl>
-    <w:lvl w:ilvl="1" w:tplc="08070003" w:tentative="1">
+    <w:lvl w:ilvl="1" w:tplc="08070003">
       <w:start w:val="1"/>
       <w:numFmt w:val="bullet"/>
       <w:lvlText w:val="o"/>
@@ -4956,7 +5302,6 @@
   <w:style w:type="character" w:default="1" w:styleId="Absatz-Standardschriftart">
     <w:name w:val="Default Paragraph Font"/>
     <w:uiPriority w:val="1"/>
-    <w:semiHidden/>
     <w:unhideWhenUsed/>
   </w:style>
   <w:style w:type="table" w:default="1" w:styleId="NormaleTabelle">
@@ -5304,6 +5649,36 @@
         <w:insideV w:val="single" w:sz="4" w:space="0" w:color="auto"/>
       </w:tblBorders>
     </w:tblPr>
+  </w:style>
+  <w:style w:type="paragraph" w:styleId="Sprechblasentext">
+    <w:name w:val="Balloon Text"/>
+    <w:basedOn w:val="Standard"/>
+    <w:link w:val="SprechblasentextZchn"/>
+    <w:uiPriority w:val="99"/>
+    <w:semiHidden/>
+    <w:unhideWhenUsed/>
+    <w:rsid w:val="008A7C38"/>
+    <w:pPr>
+      <w:spacing w:after="0" w:line="240" w:lineRule="auto"/>
+    </w:pPr>
+    <w:rPr>
+      <w:rFonts w:ascii="Segoe UI" w:hAnsi="Segoe UI" w:cs="Segoe UI"/>
+      <w:sz w:val="18"/>
+      <w:szCs w:val="18"/>
+    </w:rPr>
+  </w:style>
+  <w:style w:type="character" w:customStyle="1" w:styleId="SprechblasentextZchn">
+    <w:name w:val="Sprechblasentext Zchn"/>
+    <w:basedOn w:val="Absatz-Standardschriftart"/>
+    <w:link w:val="Sprechblasentext"/>
+    <w:uiPriority w:val="99"/>
+    <w:semiHidden/>
+    <w:rsid w:val="008A7C38"/>
+    <w:rPr>
+      <w:rFonts w:ascii="Segoe UI" w:hAnsi="Segoe UI" w:cs="Segoe UI"/>
+      <w:sz w:val="18"/>
+      <w:szCs w:val="18"/>
+    </w:rPr>
   </w:style>
 </w:styles>
 </file>

</xml_diff>